<commit_message>
Estudio de resonancia por el acoplador
</commit_message>
<xml_diff>
--- a/Informes/Acoplamiento entre resonadores.docx
+++ b/Informes/Acoplamiento entre resonadores.docx
@@ -82,7 +82,6 @@
           <w:szCs w:val="20"/>
         </w:rPr>
       </w:pPr>
-      <w:proofErr w:type="spellStart"/>
       <w:r>
         <w:rPr>
           <w:rFonts w:ascii="Times-Roman" w:hAnsi="Times-Roman" w:cs="Times-Roman"/>
@@ -97,27 +96,8 @@
           <w:sz w:val="20"/>
           <w:szCs w:val="20"/>
         </w:rPr>
-        <w:t>oupling</w:t>
-      </w:r>
-      <w:proofErr w:type="spellEnd"/>
-      <w:r>
-        <w:rPr>
-          <w:rFonts w:ascii="Times-Roman" w:hAnsi="Times-Roman" w:cs="Times-Roman"/>
-          <w:sz w:val="20"/>
-          <w:szCs w:val="20"/>
-        </w:rPr>
-        <w:t xml:space="preserve"> </w:t>
-      </w:r>
-      <w:proofErr w:type="spellStart"/>
-      <w:r>
-        <w:rPr>
-          <w:rFonts w:ascii="Times-Roman" w:hAnsi="Times-Roman" w:cs="Times-Roman"/>
-          <w:sz w:val="20"/>
-          <w:szCs w:val="20"/>
-        </w:rPr>
-        <w:t>coefficient</w:t>
-      </w:r>
-      <w:proofErr w:type="spellEnd"/>
+        <w:t>oupling coefficient</w:t>
+      </w:r>
     </w:p>
     <w:p>
       <w:pPr>
@@ -244,43 +224,18 @@
       <w:r>
         <w:t xml:space="preserve">m, </w:t>
       </w:r>
-      <w:proofErr w:type="spellStart"/>
       <w:r>
         <w:rPr>
           <w:b/>
           <w:bCs/>
         </w:rPr>
-        <w:t>Zmax</w:t>
-      </w:r>
-      <w:proofErr w:type="spellEnd"/>
-      <w:r>
-        <w:rPr>
-          <w:b/>
-          <w:bCs/>
-        </w:rPr>
-        <w:t>=0.00453</w:t>
-      </w:r>
-      <w:r>
-        <w:t xml:space="preserve">, </w:t>
-      </w:r>
-      <w:proofErr w:type="spellStart"/>
-      <w:r>
-        <w:t>fmin</w:t>
-      </w:r>
-      <w:proofErr w:type="spellEnd"/>
-      <w:r>
-        <w:t xml:space="preserve">=12.327GHz, </w:t>
-      </w:r>
-      <w:proofErr w:type="spellStart"/>
-      <w:r>
-        <w:t>fm</w:t>
-      </w:r>
-      <w:r>
-        <w:t>ax</w:t>
-      </w:r>
-      <w:proofErr w:type="spellEnd"/>
-      <w:r>
-        <w:t>=12.383GHz</w:t>
+        <w:t>Zmax=0.00453</w:t>
+      </w:r>
+      <w:r>
+        <w:t>, fmin=12.327GHz, fm</w:t>
+      </w:r>
+      <w:r>
+        <w:t>ax=12.383GHz</w:t>
       </w:r>
     </w:p>
     <w:p>
@@ -443,51 +398,27 @@
         </w:rPr>
         <w:t xml:space="preserve">m, </w:t>
       </w:r>
-      <w:proofErr w:type="spellStart"/>
       <w:r>
         <w:rPr>
           <w:b/>
           <w:bCs/>
           <w:lang w:val="en-US"/>
         </w:rPr>
-        <w:t>Zmax</w:t>
-      </w:r>
-      <w:proofErr w:type="spellEnd"/>
+        <w:t>Zmax=0.0</w:t>
+      </w:r>
       <w:r>
         <w:rPr>
           <w:b/>
           <w:bCs/>
           <w:lang w:val="en-US"/>
         </w:rPr>
-        <w:t>=0.0</w:t>
-      </w:r>
-      <w:r>
-        <w:rPr>
-          <w:b/>
-          <w:bCs/>
-          <w:lang w:val="en-US"/>
-        </w:rPr>
         <w:t>1</w:t>
       </w:r>
       <w:r>
         <w:rPr>
           <w:lang w:val="en-US"/>
         </w:rPr>
-        <w:t xml:space="preserve">, </w:t>
-      </w:r>
-      <w:proofErr w:type="spellStart"/>
-      <w:r>
-        <w:rPr>
-          <w:lang w:val="en-US"/>
-        </w:rPr>
-        <w:t>fmin</w:t>
-      </w:r>
-      <w:proofErr w:type="spellEnd"/>
-      <w:r>
-        <w:rPr>
-          <w:lang w:val="en-US"/>
-        </w:rPr>
-        <w:t>=12.</w:t>
+        <w:t>, fmin=12.</w:t>
       </w:r>
       <w:r>
         <w:rPr>
@@ -672,51 +603,27 @@
         </w:rPr>
         <w:t xml:space="preserve">m, </w:t>
       </w:r>
-      <w:proofErr w:type="spellStart"/>
       <w:r>
         <w:rPr>
           <w:b/>
           <w:bCs/>
           <w:lang w:val="en-US"/>
         </w:rPr>
-        <w:t>Zmax</w:t>
-      </w:r>
-      <w:proofErr w:type="spellEnd"/>
+        <w:t>Zmax=0.0</w:t>
+      </w:r>
       <w:r>
         <w:rPr>
           <w:b/>
           <w:bCs/>
           <w:lang w:val="en-US"/>
         </w:rPr>
-        <w:t>=0.0</w:t>
-      </w:r>
-      <w:r>
-        <w:rPr>
-          <w:b/>
-          <w:bCs/>
-          <w:lang w:val="en-US"/>
-        </w:rPr>
         <w:t>31</w:t>
       </w:r>
       <w:r>
         <w:rPr>
           <w:lang w:val="en-US"/>
         </w:rPr>
-        <w:t xml:space="preserve">, </w:t>
-      </w:r>
-      <w:proofErr w:type="spellStart"/>
-      <w:r>
-        <w:rPr>
-          <w:lang w:val="en-US"/>
-        </w:rPr>
-        <w:t>fmin</w:t>
-      </w:r>
-      <w:proofErr w:type="spellEnd"/>
-      <w:r>
-        <w:rPr>
-          <w:lang w:val="en-US"/>
-        </w:rPr>
-        <w:t>=12.</w:t>
+        <w:t>, fmin=12.</w:t>
       </w:r>
       <w:r>
         <w:rPr>
@@ -931,14 +838,7 @@
         <w:rPr>
           <w:lang w:val="en-US"/>
         </w:rPr>
-        <w:t xml:space="preserve">Rango </w:t>
-      </w:r>
-      <w:proofErr w:type="spellStart"/>
-      <w:r>
-        <w:rPr>
-          <w:lang w:val="en-US"/>
-        </w:rPr>
-        <w:t>complet</w:t>
+        <w:t>Rango complet</w:t>
       </w:r>
       <w:r>
         <w:rPr>
@@ -946,21 +846,12 @@
         </w:rPr>
         <w:t>o</w:t>
       </w:r>
-      <w:proofErr w:type="spellEnd"/>
-      <w:r>
-        <w:rPr>
-          <w:lang w:val="en-US"/>
-        </w:rPr>
-        <w:t xml:space="preserve"> de </w:t>
-      </w:r>
-      <w:proofErr w:type="spellStart"/>
-      <w:r>
-        <w:rPr>
-          <w:lang w:val="en-US"/>
-        </w:rPr>
-        <w:t>frecuencia</w:t>
-      </w:r>
-      <w:proofErr w:type="spellEnd"/>
+      <w:r>
+        <w:rPr>
+          <w:lang w:val="en-US"/>
+        </w:rPr>
+        <w:t xml:space="preserve"> de frecuencia</w:t>
+      </w:r>
     </w:p>
     <w:p>
       <w:pPr>
@@ -998,6 +889,96 @@
                     <a:xfrm>
                       <a:off x="0" y="0"/>
                       <a:ext cx="5882058" cy="2077811"/>
+                    </a:xfrm>
+                    <a:prstGeom prst="rect">
+                      <a:avLst/>
+                    </a:prstGeom>
+                  </pic:spPr>
+                </pic:pic>
+              </a:graphicData>
+            </a:graphic>
+          </wp:inline>
+        </w:drawing>
+      </w:r>
+    </w:p>
+    <w:p>
+      <w:pPr>
+        <w:rPr>
+          <w:lang w:val="en-US"/>
+        </w:rPr>
+      </w:pPr>
+      <w:r>
+        <w:rPr>
+          <w:lang w:val="en-US"/>
+        </w:rPr>
+        <w:br w:type="page"/>
+      </w:r>
+    </w:p>
+    <w:p>
+      <w:r>
+        <w:lastRenderedPageBreak/>
+        <w:t>Acoplamiento para resonadores</w:t>
+      </w:r>
+    </w:p>
+    <w:p>
+      <w:r>
+        <w:t>H = 9.525 mm</w:t>
+      </w:r>
+    </w:p>
+    <w:p>
+      <w:r>
+        <w:t>W</w:t>
+      </w:r>
+      <w:r>
+        <w:t xml:space="preserve"> =</w:t>
+      </w:r>
+      <w:r>
+        <w:t xml:space="preserve"> 19.</w:t>
+      </w:r>
+      <w:r>
+        <w:t>05 mm</w:t>
+      </w:r>
+    </w:p>
+    <w:p>
+      <w:r>
+        <w:t xml:space="preserve"> </w:t>
+      </w:r>
+      <w:r>
+        <w:t>f0 = 12.5 GHz</w:t>
+      </w:r>
+    </w:p>
+    <w:p>
+      <w:r>
+        <w:t>L = 15.45 mm</w:t>
+      </w:r>
+    </w:p>
+    <w:p>
+      <w:r>
+        <w:drawing>
+          <wp:inline distT="0" distB="0" distL="0" distR="0" wp14:anchorId="294E693E" wp14:editId="18D66FC2">
+            <wp:extent cx="3474493" cy="2654490"/>
+            <wp:effectExtent l="0" t="0" r="0" b="0"/>
+            <wp:docPr id="2" name="Imagen 2"/>
+            <wp:cNvGraphicFramePr>
+              <a:graphicFrameLocks xmlns:a="http://schemas.openxmlformats.org/drawingml/2006/main" noChangeAspect="1"/>
+            </wp:cNvGraphicFramePr>
+            <a:graphic xmlns:a="http://schemas.openxmlformats.org/drawingml/2006/main">
+              <a:graphicData uri="http://schemas.openxmlformats.org/drawingml/2006/picture">
+                <pic:pic xmlns:pic="http://schemas.openxmlformats.org/drawingml/2006/picture">
+                  <pic:nvPicPr>
+                    <pic:cNvPr id="1" name=""/>
+                    <pic:cNvPicPr/>
+                  </pic:nvPicPr>
+                  <pic:blipFill>
+                    <a:blip r:embed="rId14"/>
+                    <a:stretch>
+                      <a:fillRect/>
+                    </a:stretch>
+                  </pic:blipFill>
+                  <pic:spPr>
+                    <a:xfrm>
+                      <a:off x="0" y="0"/>
+                      <a:ext cx="3478034" cy="2657196"/>
                     </a:xfrm>
                     <a:prstGeom prst="rect">
                       <a:avLst/>

</xml_diff>

<commit_message>
Ajustes en calcular acoples y dos diseños de filtros diferentes
</commit_message>
<xml_diff>
--- a/Informes/Acoplamiento entre resonadores.docx
+++ b/Informes/Acoplamiento entre resonadores.docx
@@ -82,6 +82,7 @@
           <w:szCs w:val="20"/>
         </w:rPr>
       </w:pPr>
+      <w:proofErr w:type="spellStart"/>
       <w:r>
         <w:rPr>
           <w:rFonts w:ascii="Times-Roman" w:hAnsi="Times-Roman" w:cs="Times-Roman"/>
@@ -96,8 +97,27 @@
           <w:sz w:val="20"/>
           <w:szCs w:val="20"/>
         </w:rPr>
-        <w:t>oupling coefficient</w:t>
-      </w:r>
+        <w:t>oupling</w:t>
+      </w:r>
+      <w:proofErr w:type="spellEnd"/>
+      <w:r>
+        <w:rPr>
+          <w:rFonts w:ascii="Times-Roman" w:hAnsi="Times-Roman" w:cs="Times-Roman"/>
+          <w:sz w:val="20"/>
+          <w:szCs w:val="20"/>
+        </w:rPr>
+        <w:t xml:space="preserve"> </w:t>
+      </w:r>
+      <w:proofErr w:type="spellStart"/>
+      <w:r>
+        <w:rPr>
+          <w:rFonts w:ascii="Times-Roman" w:hAnsi="Times-Roman" w:cs="Times-Roman"/>
+          <w:sz w:val="20"/>
+          <w:szCs w:val="20"/>
+        </w:rPr>
+        <w:t>coefficient</w:t>
+      </w:r>
+      <w:proofErr w:type="spellEnd"/>
     </w:p>
     <w:p>
       <w:pPr>
@@ -224,18 +244,43 @@
       <w:r>
         <w:t xml:space="preserve">m, </w:t>
       </w:r>
+      <w:proofErr w:type="spellStart"/>
       <w:r>
         <w:rPr>
           <w:b/>
           <w:bCs/>
         </w:rPr>
-        <w:t>Zmax=0.00453</w:t>
-      </w:r>
-      <w:r>
-        <w:t>, fmin=12.327GHz, fm</w:t>
-      </w:r>
-      <w:r>
-        <w:t>ax=12.383GHz</w:t>
+        <w:t>Zmax</w:t>
+      </w:r>
+      <w:proofErr w:type="spellEnd"/>
+      <w:r>
+        <w:rPr>
+          <w:b/>
+          <w:bCs/>
+        </w:rPr>
+        <w:t>=0.00453</w:t>
+      </w:r>
+      <w:r>
+        <w:t xml:space="preserve">, </w:t>
+      </w:r>
+      <w:proofErr w:type="spellStart"/>
+      <w:r>
+        <w:t>fmin</w:t>
+      </w:r>
+      <w:proofErr w:type="spellEnd"/>
+      <w:r>
+        <w:t xml:space="preserve">=12.327GHz, </w:t>
+      </w:r>
+      <w:proofErr w:type="spellStart"/>
+      <w:r>
+        <w:t>fm</w:t>
+      </w:r>
+      <w:r>
+        <w:t>ax</w:t>
+      </w:r>
+      <w:proofErr w:type="spellEnd"/>
+      <w:r>
+        <w:t>=12.383GHz</w:t>
       </w:r>
     </w:p>
     <w:p>
@@ -398,27 +443,51 @@
         </w:rPr>
         <w:t xml:space="preserve">m, </w:t>
       </w:r>
+      <w:proofErr w:type="spellStart"/>
       <w:r>
         <w:rPr>
           <w:b/>
           <w:bCs/>
           <w:lang w:val="en-US"/>
         </w:rPr>
-        <w:t>Zmax=0.0</w:t>
-      </w:r>
+        <w:t>Zmax</w:t>
+      </w:r>
+      <w:proofErr w:type="spellEnd"/>
       <w:r>
         <w:rPr>
           <w:b/>
           <w:bCs/>
           <w:lang w:val="en-US"/>
         </w:rPr>
+        <w:t>=0.0</w:t>
+      </w:r>
+      <w:r>
+        <w:rPr>
+          <w:b/>
+          <w:bCs/>
+          <w:lang w:val="en-US"/>
+        </w:rPr>
         <w:t>1</w:t>
       </w:r>
       <w:r>
         <w:rPr>
           <w:lang w:val="en-US"/>
         </w:rPr>
-        <w:t>, fmin=12.</w:t>
+        <w:t xml:space="preserve">, </w:t>
+      </w:r>
+      <w:proofErr w:type="spellStart"/>
+      <w:r>
+        <w:rPr>
+          <w:lang w:val="en-US"/>
+        </w:rPr>
+        <w:t>fmin</w:t>
+      </w:r>
+      <w:proofErr w:type="spellEnd"/>
+      <w:r>
+        <w:rPr>
+          <w:lang w:val="en-US"/>
+        </w:rPr>
+        <w:t>=12.</w:t>
       </w:r>
       <w:r>
         <w:rPr>
@@ -603,27 +672,51 @@
         </w:rPr>
         <w:t xml:space="preserve">m, </w:t>
       </w:r>
+      <w:proofErr w:type="spellStart"/>
       <w:r>
         <w:rPr>
           <w:b/>
           <w:bCs/>
           <w:lang w:val="en-US"/>
         </w:rPr>
-        <w:t>Zmax=0.0</w:t>
-      </w:r>
+        <w:t>Zmax</w:t>
+      </w:r>
+      <w:proofErr w:type="spellEnd"/>
       <w:r>
         <w:rPr>
           <w:b/>
           <w:bCs/>
           <w:lang w:val="en-US"/>
         </w:rPr>
+        <w:t>=0.0</w:t>
+      </w:r>
+      <w:r>
+        <w:rPr>
+          <w:b/>
+          <w:bCs/>
+          <w:lang w:val="en-US"/>
+        </w:rPr>
         <w:t>31</w:t>
       </w:r>
       <w:r>
         <w:rPr>
           <w:lang w:val="en-US"/>
         </w:rPr>
-        <w:t>, fmin=12.</w:t>
+        <w:t xml:space="preserve">, </w:t>
+      </w:r>
+      <w:proofErr w:type="spellStart"/>
+      <w:r>
+        <w:rPr>
+          <w:lang w:val="en-US"/>
+        </w:rPr>
+        <w:t>fmin</w:t>
+      </w:r>
+      <w:proofErr w:type="spellEnd"/>
+      <w:r>
+        <w:rPr>
+          <w:lang w:val="en-US"/>
+        </w:rPr>
+        <w:t>=12.</w:t>
       </w:r>
       <w:r>
         <w:rPr>
@@ -838,7 +931,14 @@
         <w:rPr>
           <w:lang w:val="en-US"/>
         </w:rPr>
-        <w:t>Rango complet</w:t>
+        <w:t xml:space="preserve">Rango </w:t>
+      </w:r>
+      <w:proofErr w:type="spellStart"/>
+      <w:r>
+        <w:rPr>
+          <w:lang w:val="en-US"/>
+        </w:rPr>
+        <w:t>complet</w:t>
       </w:r>
       <w:r>
         <w:rPr>
@@ -846,12 +946,21 @@
         </w:rPr>
         <w:t>o</w:t>
       </w:r>
-      <w:r>
-        <w:rPr>
-          <w:lang w:val="en-US"/>
-        </w:rPr>
-        <w:t xml:space="preserve"> de frecuencia</w:t>
-      </w:r>
+      <w:proofErr w:type="spellEnd"/>
+      <w:r>
+        <w:rPr>
+          <w:lang w:val="en-US"/>
+        </w:rPr>
+        <w:t xml:space="preserve"> de </w:t>
+      </w:r>
+      <w:proofErr w:type="spellStart"/>
+      <w:r>
+        <w:rPr>
+          <w:lang w:val="en-US"/>
+        </w:rPr>
+        <w:t>frecuencia</w:t>
+      </w:r>
+      <w:proofErr w:type="spellEnd"/>
     </w:p>
     <w:p>
       <w:pPr>
@@ -953,12 +1062,1604 @@
       </w:r>
     </w:p>
     <w:p>
-      <w:r>
+      <w:pPr>
+        <w:rPr>
+          <w:rFonts w:ascii="Times New Roman" w:eastAsia="Times New Roman" w:hAnsi="Times New Roman" w:cs="Times New Roman"/>
+          <w:b/>
+          <w:bCs/>
+          <w:sz w:val="24"/>
+          <w:szCs w:val="24"/>
+          <w:lang w:val="en-US" w:eastAsia="es-ES"/>
+        </w:rPr>
+      </w:pPr>
+    </w:p>
+    <w:p>
+      <w:pPr>
+        <w:rPr>
+          <w:rFonts w:ascii="Times New Roman" w:eastAsia="Times New Roman" w:hAnsi="Times New Roman" w:cs="Times New Roman"/>
+          <w:sz w:val="24"/>
+          <w:szCs w:val="24"/>
+          <w:lang w:val="en-US" w:eastAsia="es-ES"/>
+        </w:rPr>
+        <w:sectPr>
+          <w:pgSz w:w="11906" w:h="16838"/>
+          <w:pgMar w:top="1417" w:right="1701" w:bottom="1417" w:left="1701" w:header="708" w:footer="708" w:gutter="0"/>
+          <w:cols w:space="708"/>
+          <w:docGrid w:linePitch="360"/>
+        </w:sectPr>
+      </w:pPr>
+    </w:p>
+    <w:p>
+      <w:pPr>
+        <w:spacing w:after="0" w:line="240" w:lineRule="auto"/>
+        <w:rPr>
+          <w:rFonts w:ascii="Times New Roman" w:eastAsia="Times New Roman" w:hAnsi="Times New Roman" w:cs="Times New Roman"/>
+          <w:sz w:val="24"/>
+          <w:szCs w:val="24"/>
+          <w:lang w:val="en-US" w:eastAsia="es-ES"/>
+        </w:rPr>
+      </w:pPr>
+      <w:r>
+        <w:rPr>
+          <w:rFonts w:ascii="Times New Roman" w:eastAsia="Times New Roman" w:hAnsi="Times New Roman" w:cs="Times New Roman"/>
+          <w:b/>
+          <w:bCs/>
+          <w:sz w:val="24"/>
+          <w:szCs w:val="24"/>
+          <w:lang w:val="en-US" w:eastAsia="es-ES"/>
+        </w:rPr>
+        <w:t>Specification</w:t>
+      </w:r>
+    </w:p>
+    <w:p>
+      <w:pPr>
+        <w:spacing w:after="0" w:line="240" w:lineRule="auto"/>
+        <w:rPr>
+          <w:rFonts w:ascii="Times New Roman" w:eastAsia="Times New Roman" w:hAnsi="Times New Roman" w:cs="Times New Roman"/>
+          <w:sz w:val="24"/>
+          <w:szCs w:val="24"/>
+          <w:lang w:val="en-US" w:eastAsia="es-ES"/>
+        </w:rPr>
+      </w:pPr>
+      <w:r>
+        <w:rPr>
+          <w:rFonts w:ascii="Times New Roman" w:eastAsia="Times New Roman" w:hAnsi="Times New Roman" w:cs="Times New Roman"/>
+          <w:sz w:val="24"/>
+          <w:szCs w:val="24"/>
+          <w:lang w:val="en-US" w:eastAsia="es-ES"/>
+        </w:rPr>
+        <w:t>Passband: 12400.0 MHz ... 12600.0 MHz</w:t>
+      </w:r>
+    </w:p>
+    <w:p>
+      <w:pPr>
+        <w:spacing w:after="0" w:line="240" w:lineRule="auto"/>
+        <w:rPr>
+          <w:rFonts w:ascii="Times New Roman" w:eastAsia="Times New Roman" w:hAnsi="Times New Roman" w:cs="Times New Roman"/>
+          <w:sz w:val="24"/>
+          <w:szCs w:val="24"/>
+          <w:lang w:val="en-US" w:eastAsia="es-ES"/>
+        </w:rPr>
+      </w:pPr>
+      <w:r>
+        <w:rPr>
+          <w:rFonts w:ascii="Times New Roman" w:eastAsia="Times New Roman" w:hAnsi="Times New Roman" w:cs="Times New Roman"/>
+          <w:sz w:val="24"/>
+          <w:szCs w:val="24"/>
+          <w:lang w:val="en-US" w:eastAsia="es-ES"/>
+        </w:rPr>
+        <w:t>Order: 4</w:t>
+      </w:r>
+    </w:p>
+    <w:p>
+      <w:pPr>
+        <w:spacing w:after="0" w:line="240" w:lineRule="auto"/>
+        <w:rPr>
+          <w:rFonts w:ascii="Times New Roman" w:eastAsia="Times New Roman" w:hAnsi="Times New Roman" w:cs="Times New Roman"/>
+          <w:sz w:val="24"/>
+          <w:szCs w:val="24"/>
+          <w:lang w:val="en-US" w:eastAsia="es-ES"/>
+        </w:rPr>
+      </w:pPr>
+    </w:p>
+    <w:p>
+      <w:pPr>
+        <w:spacing w:after="0" w:line="240" w:lineRule="auto"/>
+        <w:rPr>
+          <w:rFonts w:ascii="Times New Roman" w:eastAsia="Times New Roman" w:hAnsi="Times New Roman" w:cs="Times New Roman"/>
+          <w:sz w:val="24"/>
+          <w:szCs w:val="24"/>
+          <w:lang w:val="en-US" w:eastAsia="es-ES"/>
+        </w:rPr>
+      </w:pPr>
+      <w:r>
+        <w:rPr>
+          <w:rFonts w:ascii="Times New Roman" w:eastAsia="Times New Roman" w:hAnsi="Times New Roman" w:cs="Times New Roman"/>
+          <w:b/>
+          <w:bCs/>
+          <w:sz w:val="24"/>
+          <w:szCs w:val="24"/>
+          <w:lang w:val="en-US" w:eastAsia="es-ES"/>
+        </w:rPr>
+        <w:t>Normalized Matrix Elements</w:t>
+      </w:r>
+    </w:p>
+    <w:p>
+      <w:pPr>
+        <w:spacing w:after="0" w:line="240" w:lineRule="auto"/>
+        <w:rPr>
+          <w:rFonts w:ascii="Times New Roman" w:eastAsia="Times New Roman" w:hAnsi="Times New Roman" w:cs="Times New Roman"/>
+          <w:sz w:val="24"/>
+          <w:szCs w:val="24"/>
+          <w:lang w:val="en-US" w:eastAsia="es-ES"/>
+        </w:rPr>
+      </w:pPr>
+      <w:r>
+        <w:rPr>
+          <w:rFonts w:ascii="Times New Roman" w:eastAsia="Times New Roman" w:hAnsi="Times New Roman" w:cs="Times New Roman"/>
+          <w:sz w:val="24"/>
+          <w:szCs w:val="24"/>
+          <w:lang w:val="en-US" w:eastAsia="es-ES"/>
+        </w:rPr>
+        <w:t>m</w:t>
+      </w:r>
+      <w:r>
+        <w:rPr>
+          <w:rFonts w:ascii="Times New Roman" w:eastAsia="Times New Roman" w:hAnsi="Times New Roman" w:cs="Times New Roman"/>
+          <w:sz w:val="24"/>
+          <w:szCs w:val="24"/>
+          <w:vertAlign w:val="subscript"/>
+          <w:lang w:val="en-US" w:eastAsia="es-ES"/>
+        </w:rPr>
+        <w:t>1, 1</w:t>
+      </w:r>
+      <w:r>
+        <w:rPr>
+          <w:rFonts w:ascii="Times New Roman" w:eastAsia="Times New Roman" w:hAnsi="Times New Roman" w:cs="Times New Roman"/>
+          <w:sz w:val="24"/>
+          <w:szCs w:val="24"/>
+          <w:lang w:val="en-US" w:eastAsia="es-ES"/>
+        </w:rPr>
+        <w:t xml:space="preserve"> = 0.0</w:t>
+      </w:r>
+    </w:p>
+    <w:p>
+      <w:pPr>
+        <w:spacing w:after="0" w:line="240" w:lineRule="auto"/>
+        <w:rPr>
+          <w:rFonts w:ascii="Times New Roman" w:eastAsia="Times New Roman" w:hAnsi="Times New Roman" w:cs="Times New Roman"/>
+          <w:sz w:val="24"/>
+          <w:szCs w:val="24"/>
+          <w:lang w:val="en-US" w:eastAsia="es-ES"/>
+        </w:rPr>
+      </w:pPr>
+      <w:r>
+        <w:rPr>
+          <w:rFonts w:ascii="Times New Roman" w:eastAsia="Times New Roman" w:hAnsi="Times New Roman" w:cs="Times New Roman"/>
+          <w:sz w:val="24"/>
+          <w:szCs w:val="24"/>
+          <w:lang w:val="en-US" w:eastAsia="es-ES"/>
+        </w:rPr>
+        <w:t>m</w:t>
+      </w:r>
+      <w:r>
+        <w:rPr>
+          <w:rFonts w:ascii="Times New Roman" w:eastAsia="Times New Roman" w:hAnsi="Times New Roman" w:cs="Times New Roman"/>
+          <w:sz w:val="24"/>
+          <w:szCs w:val="24"/>
+          <w:vertAlign w:val="subscript"/>
+          <w:lang w:val="en-US" w:eastAsia="es-ES"/>
+        </w:rPr>
+        <w:t>2, 2</w:t>
+      </w:r>
+      <w:r>
+        <w:rPr>
+          <w:rFonts w:ascii="Times New Roman" w:eastAsia="Times New Roman" w:hAnsi="Times New Roman" w:cs="Times New Roman"/>
+          <w:sz w:val="24"/>
+          <w:szCs w:val="24"/>
+          <w:lang w:val="en-US" w:eastAsia="es-ES"/>
+        </w:rPr>
+        <w:t xml:space="preserve"> = 0.0</w:t>
+      </w:r>
+    </w:p>
+    <w:p>
+      <w:pPr>
+        <w:spacing w:after="0" w:line="240" w:lineRule="auto"/>
+        <w:rPr>
+          <w:rFonts w:ascii="Times New Roman" w:eastAsia="Times New Roman" w:hAnsi="Times New Roman" w:cs="Times New Roman"/>
+          <w:sz w:val="24"/>
+          <w:szCs w:val="24"/>
+          <w:lang w:val="en-US" w:eastAsia="es-ES"/>
+        </w:rPr>
+      </w:pPr>
+      <w:r>
+        <w:rPr>
+          <w:rFonts w:ascii="Times New Roman" w:eastAsia="Times New Roman" w:hAnsi="Times New Roman" w:cs="Times New Roman"/>
+          <w:sz w:val="24"/>
+          <w:szCs w:val="24"/>
+          <w:lang w:val="en-US" w:eastAsia="es-ES"/>
+        </w:rPr>
+        <w:t>m</w:t>
+      </w:r>
+      <w:r>
+        <w:rPr>
+          <w:rFonts w:ascii="Times New Roman" w:eastAsia="Times New Roman" w:hAnsi="Times New Roman" w:cs="Times New Roman"/>
+          <w:sz w:val="24"/>
+          <w:szCs w:val="24"/>
+          <w:vertAlign w:val="subscript"/>
+          <w:lang w:val="en-US" w:eastAsia="es-ES"/>
+        </w:rPr>
+        <w:t>3, 3</w:t>
+      </w:r>
+      <w:r>
+        <w:rPr>
+          <w:rFonts w:ascii="Times New Roman" w:eastAsia="Times New Roman" w:hAnsi="Times New Roman" w:cs="Times New Roman"/>
+          <w:sz w:val="24"/>
+          <w:szCs w:val="24"/>
+          <w:lang w:val="en-US" w:eastAsia="es-ES"/>
+        </w:rPr>
+        <w:t xml:space="preserve"> = 0.0</w:t>
+      </w:r>
+    </w:p>
+    <w:p>
+      <w:pPr>
+        <w:spacing w:after="0" w:line="240" w:lineRule="auto"/>
+        <w:rPr>
+          <w:rFonts w:ascii="Times New Roman" w:eastAsia="Times New Roman" w:hAnsi="Times New Roman" w:cs="Times New Roman"/>
+          <w:sz w:val="24"/>
+          <w:szCs w:val="24"/>
+          <w:lang w:val="en-US" w:eastAsia="es-ES"/>
+        </w:rPr>
+      </w:pPr>
+      <w:r>
+        <w:rPr>
+          <w:rFonts w:ascii="Times New Roman" w:eastAsia="Times New Roman" w:hAnsi="Times New Roman" w:cs="Times New Roman"/>
+          <w:sz w:val="24"/>
+          <w:szCs w:val="24"/>
+          <w:lang w:val="en-US" w:eastAsia="es-ES"/>
+        </w:rPr>
+        <w:t>m</w:t>
+      </w:r>
+      <w:r>
+        <w:rPr>
+          <w:rFonts w:ascii="Times New Roman" w:eastAsia="Times New Roman" w:hAnsi="Times New Roman" w:cs="Times New Roman"/>
+          <w:sz w:val="24"/>
+          <w:szCs w:val="24"/>
+          <w:vertAlign w:val="subscript"/>
+          <w:lang w:val="en-US" w:eastAsia="es-ES"/>
+        </w:rPr>
+        <w:t>4, 4</w:t>
+      </w:r>
+      <w:r>
+        <w:rPr>
+          <w:rFonts w:ascii="Times New Roman" w:eastAsia="Times New Roman" w:hAnsi="Times New Roman" w:cs="Times New Roman"/>
+          <w:sz w:val="24"/>
+          <w:szCs w:val="24"/>
+          <w:lang w:val="en-US" w:eastAsia="es-ES"/>
+        </w:rPr>
+        <w:t xml:space="preserve"> = 0.0</w:t>
+      </w:r>
+    </w:p>
+    <w:p>
+      <w:pPr>
+        <w:spacing w:after="0" w:line="240" w:lineRule="auto"/>
+        <w:rPr>
+          <w:rFonts w:ascii="Times New Roman" w:eastAsia="Times New Roman" w:hAnsi="Times New Roman" w:cs="Times New Roman"/>
+          <w:sz w:val="24"/>
+          <w:szCs w:val="24"/>
+          <w:lang w:val="en-US" w:eastAsia="es-ES"/>
+        </w:rPr>
+      </w:pPr>
+      <w:r>
+        <w:rPr>
+          <w:rFonts w:ascii="Times New Roman" w:eastAsia="Times New Roman" w:hAnsi="Times New Roman" w:cs="Times New Roman"/>
+          <w:sz w:val="24"/>
+          <w:szCs w:val="24"/>
+          <w:lang w:val="en-US" w:eastAsia="es-ES"/>
+        </w:rPr>
+        <w:t>m</w:t>
+      </w:r>
+      <w:r>
+        <w:rPr>
+          <w:rFonts w:ascii="Times New Roman" w:eastAsia="Times New Roman" w:hAnsi="Times New Roman" w:cs="Times New Roman"/>
+          <w:sz w:val="24"/>
+          <w:szCs w:val="24"/>
+          <w:vertAlign w:val="subscript"/>
+          <w:lang w:val="en-US" w:eastAsia="es-ES"/>
+        </w:rPr>
+        <w:t>S, 1</w:t>
+      </w:r>
+      <w:r>
+        <w:rPr>
+          <w:rFonts w:ascii="Times New Roman" w:eastAsia="Times New Roman" w:hAnsi="Times New Roman" w:cs="Times New Roman"/>
+          <w:sz w:val="24"/>
+          <w:szCs w:val="24"/>
+          <w:lang w:val="en-US" w:eastAsia="es-ES"/>
+        </w:rPr>
+        <w:t xml:space="preserve"> = m</w:t>
+      </w:r>
+      <w:r>
+        <w:rPr>
+          <w:rFonts w:ascii="Times New Roman" w:eastAsia="Times New Roman" w:hAnsi="Times New Roman" w:cs="Times New Roman"/>
+          <w:sz w:val="24"/>
+          <w:szCs w:val="24"/>
+          <w:vertAlign w:val="subscript"/>
+          <w:lang w:val="en-US" w:eastAsia="es-ES"/>
+        </w:rPr>
+        <w:t>1, S</w:t>
+      </w:r>
+      <w:r>
+        <w:rPr>
+          <w:rFonts w:ascii="Times New Roman" w:eastAsia="Times New Roman" w:hAnsi="Times New Roman" w:cs="Times New Roman"/>
+          <w:sz w:val="24"/>
+          <w:szCs w:val="24"/>
+          <w:lang w:val="en-US" w:eastAsia="es-ES"/>
+        </w:rPr>
+        <w:t xml:space="preserve"> = 1.03515</w:t>
+      </w:r>
+    </w:p>
+    <w:p>
+      <w:pPr>
+        <w:spacing w:after="0" w:line="240" w:lineRule="auto"/>
+        <w:rPr>
+          <w:rFonts w:ascii="Times New Roman" w:eastAsia="Times New Roman" w:hAnsi="Times New Roman" w:cs="Times New Roman"/>
+          <w:sz w:val="24"/>
+          <w:szCs w:val="24"/>
+          <w:lang w:val="en-US" w:eastAsia="es-ES"/>
+        </w:rPr>
+      </w:pPr>
+      <w:r>
+        <w:rPr>
+          <w:rFonts w:ascii="Times New Roman" w:eastAsia="Times New Roman" w:hAnsi="Times New Roman" w:cs="Times New Roman"/>
+          <w:sz w:val="24"/>
+          <w:szCs w:val="24"/>
+          <w:lang w:val="en-US" w:eastAsia="es-ES"/>
+        </w:rPr>
+        <w:t>m</w:t>
+      </w:r>
+      <w:r>
+        <w:rPr>
+          <w:rFonts w:ascii="Times New Roman" w:eastAsia="Times New Roman" w:hAnsi="Times New Roman" w:cs="Times New Roman"/>
+          <w:sz w:val="24"/>
+          <w:szCs w:val="24"/>
+          <w:vertAlign w:val="subscript"/>
+          <w:lang w:val="en-US" w:eastAsia="es-ES"/>
+        </w:rPr>
+        <w:t>1, 2</w:t>
+      </w:r>
+      <w:r>
+        <w:rPr>
+          <w:rFonts w:ascii="Times New Roman" w:eastAsia="Times New Roman" w:hAnsi="Times New Roman" w:cs="Times New Roman"/>
+          <w:sz w:val="24"/>
+          <w:szCs w:val="24"/>
+          <w:lang w:val="en-US" w:eastAsia="es-ES"/>
+        </w:rPr>
+        <w:t xml:space="preserve"> = m</w:t>
+      </w:r>
+      <w:r>
+        <w:rPr>
+          <w:rFonts w:ascii="Times New Roman" w:eastAsia="Times New Roman" w:hAnsi="Times New Roman" w:cs="Times New Roman"/>
+          <w:sz w:val="24"/>
+          <w:szCs w:val="24"/>
+          <w:vertAlign w:val="subscript"/>
+          <w:lang w:val="en-US" w:eastAsia="es-ES"/>
+        </w:rPr>
+        <w:t>2, 1</w:t>
+      </w:r>
+      <w:r>
+        <w:rPr>
+          <w:rFonts w:ascii="Times New Roman" w:eastAsia="Times New Roman" w:hAnsi="Times New Roman" w:cs="Times New Roman"/>
+          <w:sz w:val="24"/>
+          <w:szCs w:val="24"/>
+          <w:lang w:val="en-US" w:eastAsia="es-ES"/>
+        </w:rPr>
+        <w:t xml:space="preserve"> = 0.91058</w:t>
+      </w:r>
+    </w:p>
+    <w:p>
+      <w:pPr>
+        <w:spacing w:after="0" w:line="240" w:lineRule="auto"/>
+        <w:rPr>
+          <w:rFonts w:ascii="Times New Roman" w:eastAsia="Times New Roman" w:hAnsi="Times New Roman" w:cs="Times New Roman"/>
+          <w:sz w:val="24"/>
+          <w:szCs w:val="24"/>
+          <w:lang w:val="en-US" w:eastAsia="es-ES"/>
+        </w:rPr>
+      </w:pPr>
+      <w:r>
+        <w:rPr>
+          <w:rFonts w:ascii="Times New Roman" w:eastAsia="Times New Roman" w:hAnsi="Times New Roman" w:cs="Times New Roman"/>
+          <w:sz w:val="24"/>
+          <w:szCs w:val="24"/>
+          <w:lang w:val="en-US" w:eastAsia="es-ES"/>
+        </w:rPr>
+        <w:t>m</w:t>
+      </w:r>
+      <w:r>
+        <w:rPr>
+          <w:rFonts w:ascii="Times New Roman" w:eastAsia="Times New Roman" w:hAnsi="Times New Roman" w:cs="Times New Roman"/>
+          <w:sz w:val="24"/>
+          <w:szCs w:val="24"/>
+          <w:vertAlign w:val="subscript"/>
+          <w:lang w:val="en-US" w:eastAsia="es-ES"/>
+        </w:rPr>
+        <w:t>2, 3</w:t>
+      </w:r>
+      <w:r>
+        <w:rPr>
+          <w:rFonts w:ascii="Times New Roman" w:eastAsia="Times New Roman" w:hAnsi="Times New Roman" w:cs="Times New Roman"/>
+          <w:sz w:val="24"/>
+          <w:szCs w:val="24"/>
+          <w:lang w:val="en-US" w:eastAsia="es-ES"/>
+        </w:rPr>
+        <w:t xml:space="preserve"> = m</w:t>
+      </w:r>
+      <w:r>
+        <w:rPr>
+          <w:rFonts w:ascii="Times New Roman" w:eastAsia="Times New Roman" w:hAnsi="Times New Roman" w:cs="Times New Roman"/>
+          <w:sz w:val="24"/>
+          <w:szCs w:val="24"/>
+          <w:vertAlign w:val="subscript"/>
+          <w:lang w:val="en-US" w:eastAsia="es-ES"/>
+        </w:rPr>
+        <w:t>3, 2</w:t>
+      </w:r>
+      <w:r>
+        <w:rPr>
+          <w:rFonts w:ascii="Times New Roman" w:eastAsia="Times New Roman" w:hAnsi="Times New Roman" w:cs="Times New Roman"/>
+          <w:sz w:val="24"/>
+          <w:szCs w:val="24"/>
+          <w:lang w:val="en-US" w:eastAsia="es-ES"/>
+        </w:rPr>
+        <w:t xml:space="preserve"> = 0.699925</w:t>
+      </w:r>
+    </w:p>
+    <w:p>
+      <w:pPr>
+        <w:spacing w:after="0" w:line="240" w:lineRule="auto"/>
+        <w:rPr>
+          <w:rFonts w:ascii="Times New Roman" w:eastAsia="Times New Roman" w:hAnsi="Times New Roman" w:cs="Times New Roman"/>
+          <w:sz w:val="24"/>
+          <w:szCs w:val="24"/>
+          <w:lang w:val="en-US" w:eastAsia="es-ES"/>
+        </w:rPr>
+      </w:pPr>
+      <w:r>
+        <w:rPr>
+          <w:rFonts w:ascii="Times New Roman" w:eastAsia="Times New Roman" w:hAnsi="Times New Roman" w:cs="Times New Roman"/>
+          <w:sz w:val="24"/>
+          <w:szCs w:val="24"/>
+          <w:lang w:val="en-US" w:eastAsia="es-ES"/>
+        </w:rPr>
+        <w:t>m</w:t>
+      </w:r>
+      <w:r>
+        <w:rPr>
+          <w:rFonts w:ascii="Times New Roman" w:eastAsia="Times New Roman" w:hAnsi="Times New Roman" w:cs="Times New Roman"/>
+          <w:sz w:val="24"/>
+          <w:szCs w:val="24"/>
+          <w:vertAlign w:val="subscript"/>
+          <w:lang w:val="en-US" w:eastAsia="es-ES"/>
+        </w:rPr>
+        <w:t>3, 4</w:t>
+      </w:r>
+      <w:r>
+        <w:rPr>
+          <w:rFonts w:ascii="Times New Roman" w:eastAsia="Times New Roman" w:hAnsi="Times New Roman" w:cs="Times New Roman"/>
+          <w:sz w:val="24"/>
+          <w:szCs w:val="24"/>
+          <w:lang w:val="en-US" w:eastAsia="es-ES"/>
+        </w:rPr>
+        <w:t xml:space="preserve"> = m</w:t>
+      </w:r>
+      <w:r>
+        <w:rPr>
+          <w:rFonts w:ascii="Times New Roman" w:eastAsia="Times New Roman" w:hAnsi="Times New Roman" w:cs="Times New Roman"/>
+          <w:sz w:val="24"/>
+          <w:szCs w:val="24"/>
+          <w:vertAlign w:val="subscript"/>
+          <w:lang w:val="en-US" w:eastAsia="es-ES"/>
+        </w:rPr>
+        <w:t>4, 3</w:t>
+      </w:r>
+      <w:r>
+        <w:rPr>
+          <w:rFonts w:ascii="Times New Roman" w:eastAsia="Times New Roman" w:hAnsi="Times New Roman" w:cs="Times New Roman"/>
+          <w:sz w:val="24"/>
+          <w:szCs w:val="24"/>
+          <w:lang w:val="en-US" w:eastAsia="es-ES"/>
+        </w:rPr>
+        <w:t xml:space="preserve"> = 0.91058</w:t>
+      </w:r>
+    </w:p>
+    <w:p>
+      <w:pPr>
+        <w:spacing w:after="0" w:line="240" w:lineRule="auto"/>
+        <w:rPr>
+          <w:rFonts w:ascii="Times New Roman" w:eastAsia="Times New Roman" w:hAnsi="Times New Roman" w:cs="Times New Roman"/>
+          <w:sz w:val="24"/>
+          <w:szCs w:val="24"/>
+          <w:lang w:val="en-US" w:eastAsia="es-ES"/>
+        </w:rPr>
+      </w:pPr>
+      <w:r>
+        <w:rPr>
+          <w:rFonts w:ascii="Times New Roman" w:eastAsia="Times New Roman" w:hAnsi="Times New Roman" w:cs="Times New Roman"/>
+          <w:sz w:val="24"/>
+          <w:szCs w:val="24"/>
+          <w:lang w:val="en-US" w:eastAsia="es-ES"/>
+        </w:rPr>
+        <w:t>m</w:t>
+      </w:r>
+      <w:r>
+        <w:rPr>
+          <w:rFonts w:ascii="Times New Roman" w:eastAsia="Times New Roman" w:hAnsi="Times New Roman" w:cs="Times New Roman"/>
+          <w:sz w:val="24"/>
+          <w:szCs w:val="24"/>
+          <w:vertAlign w:val="subscript"/>
+          <w:lang w:val="en-US" w:eastAsia="es-ES"/>
+        </w:rPr>
+        <w:t>4, L</w:t>
+      </w:r>
+      <w:r>
+        <w:rPr>
+          <w:rFonts w:ascii="Times New Roman" w:eastAsia="Times New Roman" w:hAnsi="Times New Roman" w:cs="Times New Roman"/>
+          <w:sz w:val="24"/>
+          <w:szCs w:val="24"/>
+          <w:lang w:val="en-US" w:eastAsia="es-ES"/>
+        </w:rPr>
+        <w:t xml:space="preserve"> = m</w:t>
+      </w:r>
+      <w:r>
+        <w:rPr>
+          <w:rFonts w:ascii="Times New Roman" w:eastAsia="Times New Roman" w:hAnsi="Times New Roman" w:cs="Times New Roman"/>
+          <w:sz w:val="24"/>
+          <w:szCs w:val="24"/>
+          <w:vertAlign w:val="subscript"/>
+          <w:lang w:val="en-US" w:eastAsia="es-ES"/>
+        </w:rPr>
+        <w:t>L, 4</w:t>
+      </w:r>
+      <w:r>
+        <w:rPr>
+          <w:rFonts w:ascii="Times New Roman" w:eastAsia="Times New Roman" w:hAnsi="Times New Roman" w:cs="Times New Roman"/>
+          <w:sz w:val="24"/>
+          <w:szCs w:val="24"/>
+          <w:lang w:val="en-US" w:eastAsia="es-ES"/>
+        </w:rPr>
+        <w:t xml:space="preserve"> = 1.03515</w:t>
+      </w:r>
+    </w:p>
+    <w:p>
+      <w:pPr>
+        <w:spacing w:after="0" w:line="240" w:lineRule="auto"/>
+        <w:rPr>
+          <w:rFonts w:ascii="Times New Roman" w:eastAsia="Times New Roman" w:hAnsi="Times New Roman" w:cs="Times New Roman"/>
+          <w:sz w:val="24"/>
+          <w:szCs w:val="24"/>
+          <w:lang w:val="en-US" w:eastAsia="es-ES"/>
+        </w:rPr>
+      </w:pPr>
+    </w:p>
+    <w:p>
+      <w:pPr>
+        <w:spacing w:after="0" w:line="240" w:lineRule="auto"/>
+        <w:rPr>
+          <w:rFonts w:ascii="Times New Roman" w:eastAsia="Times New Roman" w:hAnsi="Times New Roman" w:cs="Times New Roman"/>
+          <w:b/>
+          <w:bCs/>
+          <w:sz w:val="24"/>
+          <w:szCs w:val="24"/>
+          <w:lang w:val="en-US" w:eastAsia="es-ES"/>
+        </w:rPr>
+        <w:sectPr>
+          <w:type w:val="continuous"/>
+          <w:pgSz w:w="11906" w:h="16838"/>
+          <w:pgMar w:top="1417" w:right="1701" w:bottom="1417" w:left="1701" w:header="708" w:footer="708" w:gutter="0"/>
+          <w:cols w:num="2" w:space="708"/>
+          <w:docGrid w:linePitch="360"/>
+        </w:sectPr>
+      </w:pPr>
+    </w:p>
+    <w:p>
+      <w:pPr>
+        <w:spacing w:after="0" w:line="240" w:lineRule="auto"/>
+        <w:rPr>
+          <w:rFonts w:ascii="Times New Roman" w:eastAsia="Times New Roman" w:hAnsi="Times New Roman" w:cs="Times New Roman"/>
+          <w:sz w:val="24"/>
+          <w:szCs w:val="24"/>
+          <w:lang w:val="en-US" w:eastAsia="es-ES"/>
+        </w:rPr>
+      </w:pPr>
+      <w:r>
+        <w:rPr>
+          <w:rFonts w:ascii="Times New Roman" w:eastAsia="Times New Roman" w:hAnsi="Times New Roman" w:cs="Times New Roman"/>
+          <w:b/>
+          <w:bCs/>
+          <w:sz w:val="24"/>
+          <w:szCs w:val="24"/>
+          <w:lang w:val="en-US" w:eastAsia="es-ES"/>
+        </w:rPr>
+        <w:t>Resonance Frequencies</w:t>
+      </w:r>
+    </w:p>
+    <w:p>
+      <w:pPr>
+        <w:spacing w:after="0" w:line="240" w:lineRule="auto"/>
+        <w:rPr>
+          <w:rFonts w:ascii="Times New Roman" w:eastAsia="Times New Roman" w:hAnsi="Times New Roman" w:cs="Times New Roman"/>
+          <w:sz w:val="24"/>
+          <w:szCs w:val="24"/>
+          <w:lang w:val="en-US" w:eastAsia="es-ES"/>
+        </w:rPr>
+      </w:pPr>
+      <w:r>
+        <w:rPr>
+          <w:rFonts w:ascii="Times New Roman" w:eastAsia="Times New Roman" w:hAnsi="Times New Roman" w:cs="Times New Roman"/>
+          <w:sz w:val="24"/>
+          <w:szCs w:val="24"/>
+          <w:lang w:val="en-US" w:eastAsia="es-ES"/>
+        </w:rPr>
+        <w:t>f</w:t>
+      </w:r>
+      <w:r>
+        <w:rPr>
+          <w:rFonts w:ascii="Times New Roman" w:eastAsia="Times New Roman" w:hAnsi="Times New Roman" w:cs="Times New Roman"/>
+          <w:sz w:val="24"/>
+          <w:szCs w:val="24"/>
+          <w:vertAlign w:val="subscript"/>
+          <w:lang w:val="en-US" w:eastAsia="es-ES"/>
+        </w:rPr>
+        <w:t>1</w:t>
+      </w:r>
+      <w:r>
+        <w:rPr>
+          <w:rFonts w:ascii="Times New Roman" w:eastAsia="Times New Roman" w:hAnsi="Times New Roman" w:cs="Times New Roman"/>
+          <w:sz w:val="24"/>
+          <w:szCs w:val="24"/>
+          <w:lang w:val="en-US" w:eastAsia="es-ES"/>
+        </w:rPr>
+        <w:t xml:space="preserve"> = 12499.59999 MHz</w:t>
+      </w:r>
+    </w:p>
+    <w:p>
+      <w:pPr>
+        <w:spacing w:after="0" w:line="240" w:lineRule="auto"/>
+        <w:rPr>
+          <w:rFonts w:ascii="Times New Roman" w:eastAsia="Times New Roman" w:hAnsi="Times New Roman" w:cs="Times New Roman"/>
+          <w:sz w:val="24"/>
+          <w:szCs w:val="24"/>
+          <w:lang w:val="en-US" w:eastAsia="es-ES"/>
+        </w:rPr>
+      </w:pPr>
+      <w:r>
+        <w:rPr>
+          <w:rFonts w:ascii="Times New Roman" w:eastAsia="Times New Roman" w:hAnsi="Times New Roman" w:cs="Times New Roman"/>
+          <w:sz w:val="24"/>
+          <w:szCs w:val="24"/>
+          <w:lang w:val="en-US" w:eastAsia="es-ES"/>
+        </w:rPr>
+        <w:t>f</w:t>
+      </w:r>
+      <w:r>
+        <w:rPr>
+          <w:rFonts w:ascii="Times New Roman" w:eastAsia="Times New Roman" w:hAnsi="Times New Roman" w:cs="Times New Roman"/>
+          <w:sz w:val="24"/>
+          <w:szCs w:val="24"/>
+          <w:vertAlign w:val="subscript"/>
+          <w:lang w:val="en-US" w:eastAsia="es-ES"/>
+        </w:rPr>
+        <w:t>2</w:t>
+      </w:r>
+      <w:r>
+        <w:rPr>
+          <w:rFonts w:ascii="Times New Roman" w:eastAsia="Times New Roman" w:hAnsi="Times New Roman" w:cs="Times New Roman"/>
+          <w:sz w:val="24"/>
+          <w:szCs w:val="24"/>
+          <w:lang w:val="en-US" w:eastAsia="es-ES"/>
+        </w:rPr>
+        <w:t xml:space="preserve"> = 12499.59999 MHz</w:t>
+      </w:r>
+    </w:p>
+    <w:p>
+      <w:pPr>
+        <w:spacing w:after="0" w:line="240" w:lineRule="auto"/>
+        <w:rPr>
+          <w:rFonts w:ascii="Times New Roman" w:eastAsia="Times New Roman" w:hAnsi="Times New Roman" w:cs="Times New Roman"/>
+          <w:sz w:val="24"/>
+          <w:szCs w:val="24"/>
+          <w:lang w:val="en-US" w:eastAsia="es-ES"/>
+        </w:rPr>
+      </w:pPr>
+      <w:r>
+        <w:rPr>
+          <w:rFonts w:ascii="Times New Roman" w:eastAsia="Times New Roman" w:hAnsi="Times New Roman" w:cs="Times New Roman"/>
+          <w:sz w:val="24"/>
+          <w:szCs w:val="24"/>
+          <w:lang w:val="en-US" w:eastAsia="es-ES"/>
+        </w:rPr>
+        <w:t>f</w:t>
+      </w:r>
+      <w:r>
+        <w:rPr>
+          <w:rFonts w:ascii="Times New Roman" w:eastAsia="Times New Roman" w:hAnsi="Times New Roman" w:cs="Times New Roman"/>
+          <w:sz w:val="24"/>
+          <w:szCs w:val="24"/>
+          <w:vertAlign w:val="subscript"/>
+          <w:lang w:val="en-US" w:eastAsia="es-ES"/>
+        </w:rPr>
+        <w:t>3</w:t>
+      </w:r>
+      <w:r>
+        <w:rPr>
+          <w:rFonts w:ascii="Times New Roman" w:eastAsia="Times New Roman" w:hAnsi="Times New Roman" w:cs="Times New Roman"/>
+          <w:sz w:val="24"/>
+          <w:szCs w:val="24"/>
+          <w:lang w:val="en-US" w:eastAsia="es-ES"/>
+        </w:rPr>
+        <w:t xml:space="preserve"> = 12499.59999 MHz</w:t>
+      </w:r>
+    </w:p>
+    <w:p>
+      <w:pPr>
+        <w:spacing w:after="0" w:line="240" w:lineRule="auto"/>
+        <w:rPr>
+          <w:rFonts w:ascii="Times New Roman" w:eastAsia="Times New Roman" w:hAnsi="Times New Roman" w:cs="Times New Roman"/>
+          <w:sz w:val="24"/>
+          <w:szCs w:val="24"/>
+          <w:lang w:val="en-US" w:eastAsia="es-ES"/>
+        </w:rPr>
+      </w:pPr>
+      <w:r>
+        <w:rPr>
+          <w:rFonts w:ascii="Times New Roman" w:eastAsia="Times New Roman" w:hAnsi="Times New Roman" w:cs="Times New Roman"/>
+          <w:sz w:val="24"/>
+          <w:szCs w:val="24"/>
+          <w:lang w:val="en-US" w:eastAsia="es-ES"/>
+        </w:rPr>
+        <w:t>f</w:t>
+      </w:r>
+      <w:r>
+        <w:rPr>
+          <w:rFonts w:ascii="Times New Roman" w:eastAsia="Times New Roman" w:hAnsi="Times New Roman" w:cs="Times New Roman"/>
+          <w:sz w:val="24"/>
+          <w:szCs w:val="24"/>
+          <w:vertAlign w:val="subscript"/>
+          <w:lang w:val="en-US" w:eastAsia="es-ES"/>
+        </w:rPr>
+        <w:t>4</w:t>
+      </w:r>
+      <w:r>
+        <w:rPr>
+          <w:rFonts w:ascii="Times New Roman" w:eastAsia="Times New Roman" w:hAnsi="Times New Roman" w:cs="Times New Roman"/>
+          <w:sz w:val="24"/>
+          <w:szCs w:val="24"/>
+          <w:lang w:val="en-US" w:eastAsia="es-ES"/>
+        </w:rPr>
+        <w:t xml:space="preserve"> = 12499.59999 MHz</w:t>
+      </w:r>
+    </w:p>
+    <w:p>
+      <w:pPr>
+        <w:spacing w:after="0" w:line="240" w:lineRule="auto"/>
+        <w:rPr>
+          <w:rFonts w:ascii="Times New Roman" w:eastAsia="Times New Roman" w:hAnsi="Times New Roman" w:cs="Times New Roman"/>
+          <w:sz w:val="24"/>
+          <w:szCs w:val="24"/>
+          <w:lang w:val="en-US" w:eastAsia="es-ES"/>
+        </w:rPr>
+      </w:pPr>
+    </w:p>
+    <w:p>
+      <w:pPr>
+        <w:spacing w:after="0" w:line="240" w:lineRule="auto"/>
+        <w:rPr>
+          <w:rFonts w:ascii="Times New Roman" w:eastAsia="Times New Roman" w:hAnsi="Times New Roman" w:cs="Times New Roman"/>
+          <w:b/>
+          <w:bCs/>
+          <w:sz w:val="24"/>
+          <w:szCs w:val="24"/>
+          <w:lang w:val="en-US" w:eastAsia="es-ES"/>
+        </w:rPr>
+      </w:pPr>
+    </w:p>
+    <w:p>
+      <w:pPr>
+        <w:spacing w:after="0" w:line="240" w:lineRule="auto"/>
+        <w:rPr>
+          <w:rFonts w:ascii="Times New Roman" w:eastAsia="Times New Roman" w:hAnsi="Times New Roman" w:cs="Times New Roman"/>
+          <w:b/>
+          <w:bCs/>
+          <w:sz w:val="24"/>
+          <w:szCs w:val="24"/>
+          <w:lang w:val="en-US" w:eastAsia="es-ES"/>
+        </w:rPr>
+      </w:pPr>
+    </w:p>
+    <w:p>
+      <w:pPr>
+        <w:spacing w:after="0" w:line="240" w:lineRule="auto"/>
+        <w:rPr>
+          <w:rFonts w:ascii="Times New Roman" w:eastAsia="Times New Roman" w:hAnsi="Times New Roman" w:cs="Times New Roman"/>
+          <w:b/>
+          <w:bCs/>
+          <w:sz w:val="24"/>
+          <w:szCs w:val="24"/>
+          <w:lang w:val="en-US" w:eastAsia="es-ES"/>
+        </w:rPr>
+      </w:pPr>
+    </w:p>
+    <w:p>
+      <w:pPr>
+        <w:spacing w:after="0" w:line="240" w:lineRule="auto"/>
+        <w:rPr>
+          <w:rFonts w:ascii="Times New Roman" w:eastAsia="Times New Roman" w:hAnsi="Times New Roman" w:cs="Times New Roman"/>
+          <w:b/>
+          <w:bCs/>
+          <w:sz w:val="24"/>
+          <w:szCs w:val="24"/>
+          <w:lang w:val="en-US" w:eastAsia="es-ES"/>
+        </w:rPr>
+      </w:pPr>
+    </w:p>
+    <w:p>
+      <w:pPr>
+        <w:spacing w:after="0" w:line="240" w:lineRule="auto"/>
+        <w:rPr>
+          <w:rFonts w:ascii="Times New Roman" w:eastAsia="Times New Roman" w:hAnsi="Times New Roman" w:cs="Times New Roman"/>
+          <w:sz w:val="24"/>
+          <w:szCs w:val="24"/>
+          <w:lang w:val="en-US" w:eastAsia="es-ES"/>
+        </w:rPr>
+      </w:pPr>
+      <w:r>
+        <w:rPr>
+          <w:rFonts w:ascii="Times New Roman" w:eastAsia="Times New Roman" w:hAnsi="Times New Roman" w:cs="Times New Roman"/>
+          <w:b/>
+          <w:bCs/>
+          <w:sz w:val="24"/>
+          <w:szCs w:val="24"/>
+          <w:lang w:val="en-US" w:eastAsia="es-ES"/>
+        </w:rPr>
+        <w:t>Coupling Bandwidth</w:t>
+      </w:r>
+    </w:p>
+    <w:p>
+      <w:pPr>
+        <w:spacing w:after="0" w:line="240" w:lineRule="auto"/>
+        <w:rPr>
+          <w:rFonts w:ascii="Times New Roman" w:eastAsia="Times New Roman" w:hAnsi="Times New Roman" w:cs="Times New Roman"/>
+          <w:sz w:val="24"/>
+          <w:szCs w:val="24"/>
+          <w:lang w:val="en-US" w:eastAsia="es-ES"/>
+        </w:rPr>
+      </w:pPr>
+      <w:r>
+        <w:rPr>
+          <w:rFonts w:ascii="Times New Roman" w:eastAsia="Times New Roman" w:hAnsi="Times New Roman" w:cs="Times New Roman"/>
+          <w:sz w:val="24"/>
+          <w:szCs w:val="24"/>
+          <w:lang w:val="en-US" w:eastAsia="es-ES"/>
+        </w:rPr>
+        <w:t>CBW</w:t>
+      </w:r>
+      <w:r>
+        <w:rPr>
+          <w:rFonts w:ascii="Times New Roman" w:eastAsia="Times New Roman" w:hAnsi="Times New Roman" w:cs="Times New Roman"/>
+          <w:sz w:val="24"/>
+          <w:szCs w:val="24"/>
+          <w:vertAlign w:val="subscript"/>
+          <w:lang w:val="en-US" w:eastAsia="es-ES"/>
+        </w:rPr>
+        <w:t>S, 1</w:t>
+      </w:r>
+      <w:r>
+        <w:rPr>
+          <w:rFonts w:ascii="Times New Roman" w:eastAsia="Times New Roman" w:hAnsi="Times New Roman" w:cs="Times New Roman"/>
+          <w:sz w:val="24"/>
+          <w:szCs w:val="24"/>
+          <w:lang w:val="en-US" w:eastAsia="es-ES"/>
+        </w:rPr>
+        <w:t xml:space="preserve"> = 207.031 MHz</w:t>
+      </w:r>
+    </w:p>
+    <w:p>
+      <w:pPr>
+        <w:spacing w:after="0" w:line="240" w:lineRule="auto"/>
+        <w:rPr>
+          <w:rFonts w:ascii="Times New Roman" w:eastAsia="Times New Roman" w:hAnsi="Times New Roman" w:cs="Times New Roman"/>
+          <w:sz w:val="24"/>
+          <w:szCs w:val="24"/>
+          <w:lang w:val="en-US" w:eastAsia="es-ES"/>
+        </w:rPr>
+      </w:pPr>
+      <w:r>
+        <w:rPr>
+          <w:rFonts w:ascii="Times New Roman" w:eastAsia="Times New Roman" w:hAnsi="Times New Roman" w:cs="Times New Roman"/>
+          <w:sz w:val="24"/>
+          <w:szCs w:val="24"/>
+          <w:lang w:val="en-US" w:eastAsia="es-ES"/>
+        </w:rPr>
+        <w:t>CBW</w:t>
+      </w:r>
+      <w:r>
+        <w:rPr>
+          <w:rFonts w:ascii="Times New Roman" w:eastAsia="Times New Roman" w:hAnsi="Times New Roman" w:cs="Times New Roman"/>
+          <w:sz w:val="24"/>
+          <w:szCs w:val="24"/>
+          <w:vertAlign w:val="subscript"/>
+          <w:lang w:val="en-US" w:eastAsia="es-ES"/>
+        </w:rPr>
+        <w:t>1, 2</w:t>
+      </w:r>
+      <w:r>
+        <w:rPr>
+          <w:rFonts w:ascii="Times New Roman" w:eastAsia="Times New Roman" w:hAnsi="Times New Roman" w:cs="Times New Roman"/>
+          <w:sz w:val="24"/>
+          <w:szCs w:val="24"/>
+          <w:lang w:val="en-US" w:eastAsia="es-ES"/>
+        </w:rPr>
+        <w:t xml:space="preserve"> = 182.116 MHz</w:t>
+      </w:r>
+    </w:p>
+    <w:p>
+      <w:pPr>
+        <w:spacing w:after="0" w:line="240" w:lineRule="auto"/>
+        <w:rPr>
+          <w:rFonts w:ascii="Times New Roman" w:eastAsia="Times New Roman" w:hAnsi="Times New Roman" w:cs="Times New Roman"/>
+          <w:sz w:val="24"/>
+          <w:szCs w:val="24"/>
+          <w:lang w:val="en-US" w:eastAsia="es-ES"/>
+        </w:rPr>
+      </w:pPr>
+      <w:r>
+        <w:rPr>
+          <w:rFonts w:ascii="Times New Roman" w:eastAsia="Times New Roman" w:hAnsi="Times New Roman" w:cs="Times New Roman"/>
+          <w:sz w:val="24"/>
+          <w:szCs w:val="24"/>
+          <w:lang w:val="en-US" w:eastAsia="es-ES"/>
+        </w:rPr>
+        <w:t>CBW</w:t>
+      </w:r>
+      <w:r>
+        <w:rPr>
+          <w:rFonts w:ascii="Times New Roman" w:eastAsia="Times New Roman" w:hAnsi="Times New Roman" w:cs="Times New Roman"/>
+          <w:sz w:val="24"/>
+          <w:szCs w:val="24"/>
+          <w:vertAlign w:val="subscript"/>
+          <w:lang w:val="en-US" w:eastAsia="es-ES"/>
+        </w:rPr>
+        <w:t>2, 3</w:t>
+      </w:r>
+      <w:r>
+        <w:rPr>
+          <w:rFonts w:ascii="Times New Roman" w:eastAsia="Times New Roman" w:hAnsi="Times New Roman" w:cs="Times New Roman"/>
+          <w:sz w:val="24"/>
+          <w:szCs w:val="24"/>
+          <w:lang w:val="en-US" w:eastAsia="es-ES"/>
+        </w:rPr>
+        <w:t xml:space="preserve"> = 139.985 MHz</w:t>
+      </w:r>
+    </w:p>
+    <w:p>
+      <w:pPr>
+        <w:spacing w:after="0" w:line="240" w:lineRule="auto"/>
+        <w:rPr>
+          <w:rFonts w:ascii="Times New Roman" w:eastAsia="Times New Roman" w:hAnsi="Times New Roman" w:cs="Times New Roman"/>
+          <w:sz w:val="24"/>
+          <w:szCs w:val="24"/>
+          <w:lang w:val="en-US" w:eastAsia="es-ES"/>
+        </w:rPr>
+      </w:pPr>
+      <w:r>
+        <w:rPr>
+          <w:rFonts w:ascii="Times New Roman" w:eastAsia="Times New Roman" w:hAnsi="Times New Roman" w:cs="Times New Roman"/>
+          <w:sz w:val="24"/>
+          <w:szCs w:val="24"/>
+          <w:lang w:val="en-US" w:eastAsia="es-ES"/>
+        </w:rPr>
+        <w:t>CBW</w:t>
+      </w:r>
+      <w:r>
+        <w:rPr>
+          <w:rFonts w:ascii="Times New Roman" w:eastAsia="Times New Roman" w:hAnsi="Times New Roman" w:cs="Times New Roman"/>
+          <w:sz w:val="24"/>
+          <w:szCs w:val="24"/>
+          <w:vertAlign w:val="subscript"/>
+          <w:lang w:val="en-US" w:eastAsia="es-ES"/>
+        </w:rPr>
+        <w:t>3, 4</w:t>
+      </w:r>
+      <w:r>
+        <w:rPr>
+          <w:rFonts w:ascii="Times New Roman" w:eastAsia="Times New Roman" w:hAnsi="Times New Roman" w:cs="Times New Roman"/>
+          <w:sz w:val="24"/>
+          <w:szCs w:val="24"/>
+          <w:lang w:val="en-US" w:eastAsia="es-ES"/>
+        </w:rPr>
+        <w:t xml:space="preserve"> = 182.116 MHz</w:t>
+      </w:r>
+    </w:p>
+    <w:p>
+      <w:pPr>
+        <w:spacing w:after="0" w:line="240" w:lineRule="auto"/>
+        <w:rPr>
+          <w:rFonts w:ascii="Times New Roman" w:eastAsia="Times New Roman" w:hAnsi="Times New Roman" w:cs="Times New Roman"/>
+          <w:sz w:val="24"/>
+          <w:szCs w:val="24"/>
+          <w:lang w:val="en-US" w:eastAsia="es-ES"/>
+        </w:rPr>
+      </w:pPr>
+      <w:r>
+        <w:rPr>
+          <w:rFonts w:ascii="Times New Roman" w:eastAsia="Times New Roman" w:hAnsi="Times New Roman" w:cs="Times New Roman"/>
+          <w:sz w:val="24"/>
+          <w:szCs w:val="24"/>
+          <w:lang w:val="en-US" w:eastAsia="es-ES"/>
+        </w:rPr>
+        <w:t>CBW</w:t>
+      </w:r>
+      <w:r>
+        <w:rPr>
+          <w:rFonts w:ascii="Times New Roman" w:eastAsia="Times New Roman" w:hAnsi="Times New Roman" w:cs="Times New Roman"/>
+          <w:sz w:val="24"/>
+          <w:szCs w:val="24"/>
+          <w:vertAlign w:val="subscript"/>
+          <w:lang w:val="en-US" w:eastAsia="es-ES"/>
+        </w:rPr>
+        <w:t>4, L</w:t>
+      </w:r>
+      <w:r>
+        <w:rPr>
+          <w:rFonts w:ascii="Times New Roman" w:eastAsia="Times New Roman" w:hAnsi="Times New Roman" w:cs="Times New Roman"/>
+          <w:sz w:val="24"/>
+          <w:szCs w:val="24"/>
+          <w:lang w:val="en-US" w:eastAsia="es-ES"/>
+        </w:rPr>
+        <w:t xml:space="preserve"> = 207.031 MHz</w:t>
+      </w:r>
+    </w:p>
+    <w:p>
+      <w:pPr>
+        <w:spacing w:after="0" w:line="240" w:lineRule="auto"/>
+        <w:rPr>
+          <w:rFonts w:ascii="Times New Roman" w:eastAsia="Times New Roman" w:hAnsi="Times New Roman" w:cs="Times New Roman"/>
+          <w:sz w:val="24"/>
+          <w:szCs w:val="24"/>
+          <w:lang w:val="en-US" w:eastAsia="es-ES"/>
+        </w:rPr>
+      </w:pPr>
+    </w:p>
+    <w:p>
+      <w:pPr>
+        <w:spacing w:after="0" w:line="240" w:lineRule="auto"/>
+        <w:rPr>
+          <w:rFonts w:ascii="Times New Roman" w:eastAsia="Times New Roman" w:hAnsi="Times New Roman" w:cs="Times New Roman"/>
+          <w:b/>
+          <w:bCs/>
+          <w:sz w:val="24"/>
+          <w:szCs w:val="24"/>
+          <w:lang w:val="en-US" w:eastAsia="es-ES"/>
+        </w:rPr>
+        <w:sectPr>
+          <w:type w:val="continuous"/>
+          <w:pgSz w:w="11906" w:h="16838"/>
+          <w:pgMar w:top="1417" w:right="1701" w:bottom="1417" w:left="1701" w:header="708" w:footer="708" w:gutter="0"/>
+          <w:cols w:num="2" w:space="708"/>
+          <w:docGrid w:linePitch="360"/>
+        </w:sectPr>
+      </w:pPr>
+    </w:p>
+    <w:p>
+      <w:pPr>
+        <w:spacing w:after="0" w:line="240" w:lineRule="auto"/>
+        <w:rPr>
+          <w:rFonts w:ascii="Times New Roman" w:eastAsia="Times New Roman" w:hAnsi="Times New Roman" w:cs="Times New Roman"/>
+          <w:sz w:val="24"/>
+          <w:szCs w:val="24"/>
+          <w:lang w:val="en-US" w:eastAsia="es-ES"/>
+        </w:rPr>
+      </w:pPr>
+      <w:r>
+        <w:rPr>
+          <w:rFonts w:ascii="Times New Roman" w:eastAsia="Times New Roman" w:hAnsi="Times New Roman" w:cs="Times New Roman"/>
+          <w:b/>
+          <w:bCs/>
+          <w:sz w:val="24"/>
+          <w:szCs w:val="24"/>
+          <w:lang w:val="en-US" w:eastAsia="es-ES"/>
+        </w:rPr>
+        <w:t>External Q Factors</w:t>
+      </w:r>
+    </w:p>
+    <w:p>
+      <w:pPr>
+        <w:rPr>
+          <w:rFonts w:ascii="Times New Roman" w:eastAsia="Times New Roman" w:hAnsi="Times New Roman" w:cs="Times New Roman"/>
+          <w:sz w:val="24"/>
+          <w:szCs w:val="24"/>
+          <w:lang w:val="en-US" w:eastAsia="es-ES"/>
+        </w:rPr>
+        <w:sectPr>
+          <w:type w:val="continuous"/>
+          <w:pgSz w:w="11906" w:h="16838"/>
+          <w:pgMar w:top="1417" w:right="1701" w:bottom="1417" w:left="1701" w:header="708" w:footer="708" w:gutter="0"/>
+          <w:cols w:num="2" w:space="708"/>
+          <w:docGrid w:linePitch="360"/>
+        </w:sectPr>
+      </w:pPr>
+    </w:p>
+    <w:p>
+      <w:pPr>
+        <w:rPr>
+          <w:rFonts w:ascii="Times New Roman" w:eastAsia="Times New Roman" w:hAnsi="Times New Roman" w:cs="Times New Roman"/>
+          <w:sz w:val="24"/>
+          <w:szCs w:val="24"/>
+          <w:lang w:val="en-US" w:eastAsia="es-ES"/>
+        </w:rPr>
+      </w:pPr>
+      <w:r>
+        <w:rPr>
+          <w:rFonts w:ascii="Times New Roman" w:eastAsia="Times New Roman" w:hAnsi="Times New Roman" w:cs="Times New Roman"/>
+          <w:sz w:val="24"/>
+          <w:szCs w:val="24"/>
+          <w:lang w:val="en-US" w:eastAsia="es-ES"/>
+        </w:rPr>
+        <w:t>Q</w:t>
+      </w:r>
+      <w:r>
+        <w:rPr>
+          <w:rFonts w:ascii="Times New Roman" w:eastAsia="Times New Roman" w:hAnsi="Times New Roman" w:cs="Times New Roman"/>
+          <w:sz w:val="24"/>
+          <w:szCs w:val="24"/>
+          <w:vertAlign w:val="subscript"/>
+          <w:lang w:val="en-US" w:eastAsia="es-ES"/>
+        </w:rPr>
+        <w:t>S, 1</w:t>
+      </w:r>
+      <w:r>
+        <w:rPr>
+          <w:rFonts w:ascii="Times New Roman" w:eastAsia="Times New Roman" w:hAnsi="Times New Roman" w:cs="Times New Roman"/>
+          <w:sz w:val="24"/>
+          <w:szCs w:val="24"/>
+          <w:lang w:val="en-US" w:eastAsia="es-ES"/>
+        </w:rPr>
+        <w:t xml:space="preserve"> = 58.3252</w:t>
+      </w:r>
+      <w:r>
+        <w:rPr>
+          <w:rFonts w:ascii="Times New Roman" w:eastAsia="Times New Roman" w:hAnsi="Times New Roman" w:cs="Times New Roman"/>
+          <w:sz w:val="24"/>
+          <w:szCs w:val="24"/>
+          <w:lang w:val="en-US" w:eastAsia="es-ES"/>
+        </w:rPr>
+        <w:tab/>
+      </w:r>
+      <w:r>
+        <w:rPr>
+          <w:rFonts w:ascii="Times New Roman" w:eastAsia="Times New Roman" w:hAnsi="Times New Roman" w:cs="Times New Roman"/>
+          <w:sz w:val="24"/>
+          <w:szCs w:val="24"/>
+          <w:lang w:val="en-US" w:eastAsia="es-ES"/>
+        </w:rPr>
+        <w:t xml:space="preserve">Iris width </w:t>
+      </w:r>
+      <w:r>
+        <w:rPr>
+          <w:rFonts w:ascii="Times New Roman" w:eastAsia="Times New Roman" w:hAnsi="Times New Roman" w:cs="Times New Roman"/>
+          <w:sz w:val="24"/>
+          <w:szCs w:val="24"/>
+          <w:lang w:val="en-US" w:eastAsia="es-ES"/>
+        </w:rPr>
+        <w:t>7.8mm</w:t>
+      </w:r>
+    </w:p>
+    <w:p>
+      <w:pPr>
+        <w:rPr>
+          <w:rFonts w:ascii="Times New Roman" w:eastAsia="Times New Roman" w:hAnsi="Times New Roman" w:cs="Times New Roman"/>
+          <w:sz w:val="24"/>
+          <w:szCs w:val="24"/>
+          <w:lang w:val="en-US" w:eastAsia="es-ES"/>
+        </w:rPr>
+      </w:pPr>
+      <w:r>
+        <w:rPr>
+          <w:rFonts w:ascii="Times New Roman" w:eastAsia="Times New Roman" w:hAnsi="Times New Roman" w:cs="Times New Roman"/>
+          <w:sz w:val="24"/>
+          <w:szCs w:val="24"/>
+          <w:lang w:val="en-US" w:eastAsia="es-ES"/>
+        </w:rPr>
+        <w:t>Q</w:t>
+      </w:r>
+      <w:r>
+        <w:rPr>
+          <w:rFonts w:ascii="Times New Roman" w:eastAsia="Times New Roman" w:hAnsi="Times New Roman" w:cs="Times New Roman"/>
+          <w:sz w:val="24"/>
+          <w:szCs w:val="24"/>
+          <w:vertAlign w:val="subscript"/>
+          <w:lang w:val="en-US" w:eastAsia="es-ES"/>
+        </w:rPr>
+        <w:t>4, L</w:t>
+      </w:r>
+      <w:r>
+        <w:rPr>
+          <w:rFonts w:ascii="Times New Roman" w:eastAsia="Times New Roman" w:hAnsi="Times New Roman" w:cs="Times New Roman"/>
+          <w:sz w:val="24"/>
+          <w:szCs w:val="24"/>
+          <w:lang w:val="en-US" w:eastAsia="es-ES"/>
+        </w:rPr>
+        <w:t xml:space="preserve"> = 58.3252</w:t>
+      </w:r>
+    </w:p>
+    <w:p>
+      <w:pPr>
+        <w:rPr>
+          <w:rFonts w:ascii="Times New Roman" w:eastAsia="Times New Roman" w:hAnsi="Times New Roman" w:cs="Times New Roman"/>
+          <w:sz w:val="24"/>
+          <w:szCs w:val="24"/>
+          <w:lang w:eastAsia="es-ES"/>
+        </w:rPr>
+      </w:pPr>
+      <w:r>
+        <w:rPr>
+          <w:rFonts w:ascii="Times New Roman" w:eastAsia="Times New Roman" w:hAnsi="Times New Roman" w:cs="Times New Roman"/>
+          <w:sz w:val="24"/>
+          <w:szCs w:val="24"/>
+          <w:lang w:eastAsia="es-ES"/>
+        </w:rPr>
+        <w:t>Coeficiente K</w:t>
+      </w:r>
+    </w:p>
+    <w:p>
+      <w:pPr>
+        <w:rPr>
+          <w:rFonts w:ascii="Times New Roman" w:eastAsia="Times New Roman" w:hAnsi="Times New Roman" w:cs="Times New Roman"/>
+          <w:sz w:val="24"/>
+          <w:szCs w:val="24"/>
+          <w:lang w:val="en-US" w:eastAsia="es-ES"/>
+        </w:rPr>
+      </w:pPr>
+      <w:r>
+        <w:rPr>
+          <w:rFonts w:ascii="Times New Roman" w:eastAsia="Times New Roman" w:hAnsi="Times New Roman" w:cs="Times New Roman"/>
+          <w:sz w:val="24"/>
+          <w:szCs w:val="24"/>
+          <w:lang w:val="en-US" w:eastAsia="es-ES"/>
+        </w:rPr>
+        <w:t>K</w:t>
+      </w:r>
+      <w:r>
+        <w:rPr>
+          <w:rFonts w:ascii="Times New Roman" w:eastAsia="Times New Roman" w:hAnsi="Times New Roman" w:cs="Times New Roman"/>
+          <w:sz w:val="24"/>
+          <w:szCs w:val="24"/>
+          <w:vertAlign w:val="subscript"/>
+          <w:lang w:val="en-US" w:eastAsia="es-ES"/>
+        </w:rPr>
+        <w:t>12</w:t>
+      </w:r>
+      <w:r>
+        <w:rPr>
+          <w:rFonts w:ascii="Times New Roman" w:eastAsia="Times New Roman" w:hAnsi="Times New Roman" w:cs="Times New Roman"/>
+          <w:sz w:val="24"/>
+          <w:szCs w:val="24"/>
+          <w:lang w:val="en-US" w:eastAsia="es-ES"/>
+        </w:rPr>
+        <w:t xml:space="preserve"> = 0.015</w:t>
+      </w:r>
+      <w:r>
+        <w:rPr>
+          <w:rFonts w:ascii="Times New Roman" w:eastAsia="Times New Roman" w:hAnsi="Times New Roman" w:cs="Times New Roman"/>
+          <w:sz w:val="24"/>
+          <w:szCs w:val="24"/>
+          <w:lang w:val="en-US" w:eastAsia="es-ES"/>
+        </w:rPr>
+        <w:tab/>
+      </w:r>
+      <w:r>
+        <w:rPr>
+          <w:rFonts w:ascii="Times New Roman" w:eastAsia="Times New Roman" w:hAnsi="Times New Roman" w:cs="Times New Roman"/>
+          <w:sz w:val="24"/>
+          <w:szCs w:val="24"/>
+          <w:lang w:val="en-US" w:eastAsia="es-ES"/>
+        </w:rPr>
+        <w:tab/>
+        <w:t>W=</w:t>
+      </w:r>
+      <w:r>
+        <w:rPr>
+          <w:lang w:val="en-US"/>
+        </w:rPr>
+        <w:t xml:space="preserve"> </w:t>
+      </w:r>
+      <w:r>
+        <w:rPr>
+          <w:lang w:val="en-US"/>
+        </w:rPr>
+        <w:t>4.617</w:t>
+      </w:r>
+      <w:r>
+        <w:rPr>
+          <w:lang w:val="en-US"/>
+        </w:rPr>
+        <w:t xml:space="preserve"> </w:t>
+      </w:r>
+      <w:r>
+        <w:rPr>
+          <w:rFonts w:ascii="Times New Roman" w:eastAsia="Times New Roman" w:hAnsi="Times New Roman" w:cs="Times New Roman"/>
+          <w:sz w:val="24"/>
+          <w:szCs w:val="24"/>
+          <w:lang w:val="en-US" w:eastAsia="es-ES"/>
+        </w:rPr>
+        <w:t>mm</w:t>
+      </w:r>
+    </w:p>
+    <w:p>
+      <w:pPr>
+        <w:rPr>
+          <w:rFonts w:ascii="Times New Roman" w:eastAsia="Times New Roman" w:hAnsi="Times New Roman" w:cs="Times New Roman"/>
+          <w:sz w:val="24"/>
+          <w:szCs w:val="24"/>
+          <w:lang w:val="en-US" w:eastAsia="es-ES"/>
+        </w:rPr>
+      </w:pPr>
+      <w:r>
+        <w:rPr>
+          <w:rFonts w:ascii="Times New Roman" w:eastAsia="Times New Roman" w:hAnsi="Times New Roman" w:cs="Times New Roman"/>
+          <w:sz w:val="24"/>
+          <w:szCs w:val="24"/>
+          <w:lang w:val="en-US" w:eastAsia="es-ES"/>
+        </w:rPr>
+        <w:t>K</w:t>
+      </w:r>
+      <w:r>
+        <w:rPr>
+          <w:rFonts w:ascii="Times New Roman" w:eastAsia="Times New Roman" w:hAnsi="Times New Roman" w:cs="Times New Roman"/>
+          <w:sz w:val="24"/>
+          <w:szCs w:val="24"/>
+          <w:vertAlign w:val="subscript"/>
+          <w:lang w:val="en-US" w:eastAsia="es-ES"/>
+        </w:rPr>
+        <w:t>23</w:t>
+      </w:r>
+      <w:r>
+        <w:rPr>
+          <w:rFonts w:ascii="Times New Roman" w:eastAsia="Times New Roman" w:hAnsi="Times New Roman" w:cs="Times New Roman"/>
+          <w:sz w:val="24"/>
+          <w:szCs w:val="24"/>
+          <w:lang w:val="en-US" w:eastAsia="es-ES"/>
+        </w:rPr>
+        <w:t xml:space="preserve"> = 0.0116</w:t>
+      </w:r>
+      <w:r>
+        <w:rPr>
+          <w:rFonts w:ascii="Times New Roman" w:eastAsia="Times New Roman" w:hAnsi="Times New Roman" w:cs="Times New Roman"/>
+          <w:sz w:val="24"/>
+          <w:szCs w:val="24"/>
+          <w:lang w:val="en-US" w:eastAsia="es-ES"/>
+        </w:rPr>
+        <w:t xml:space="preserve">    </w:t>
+      </w:r>
+      <w:r>
+        <w:rPr>
+          <w:rFonts w:ascii="Times New Roman" w:eastAsia="Times New Roman" w:hAnsi="Times New Roman" w:cs="Times New Roman"/>
+          <w:sz w:val="24"/>
+          <w:szCs w:val="24"/>
+          <w:lang w:val="en-US" w:eastAsia="es-ES"/>
+        </w:rPr>
+        <w:tab/>
+        <w:t xml:space="preserve">W = </w:t>
+      </w:r>
+      <w:r>
+        <w:rPr>
+          <w:rFonts w:ascii="Times New Roman" w:eastAsia="Times New Roman" w:hAnsi="Times New Roman" w:cs="Times New Roman"/>
+          <w:sz w:val="24"/>
+          <w:szCs w:val="24"/>
+          <w:lang w:val="en-US" w:eastAsia="es-ES"/>
+        </w:rPr>
+        <w:t>4.243</w:t>
+      </w:r>
+      <w:r>
+        <w:rPr>
+          <w:rFonts w:ascii="Times New Roman" w:eastAsia="Times New Roman" w:hAnsi="Times New Roman" w:cs="Times New Roman"/>
+          <w:sz w:val="24"/>
+          <w:szCs w:val="24"/>
+          <w:lang w:val="en-US" w:eastAsia="es-ES"/>
+        </w:rPr>
+        <w:t xml:space="preserve">mm </w:t>
+      </w:r>
+    </w:p>
+    <w:p>
+      <w:pPr>
+        <w:rPr>
+          <w:rFonts w:ascii="Times New Roman" w:eastAsia="Times New Roman" w:hAnsi="Times New Roman" w:cs="Times New Roman"/>
+          <w:sz w:val="24"/>
+          <w:szCs w:val="24"/>
+          <w:lang w:val="en-US" w:eastAsia="es-ES"/>
+        </w:rPr>
+      </w:pPr>
+      <w:r>
+        <w:rPr>
+          <w:rFonts w:ascii="Times New Roman" w:eastAsia="Times New Roman" w:hAnsi="Times New Roman" w:cs="Times New Roman"/>
+          <w:sz w:val="24"/>
+          <w:szCs w:val="24"/>
+          <w:lang w:val="en-US" w:eastAsia="es-ES"/>
+        </w:rPr>
+        <w:t xml:space="preserve">L1=L4 = </w:t>
+      </w:r>
+      <w:r>
+        <w:rPr>
+          <w:rFonts w:ascii="Times New Roman" w:eastAsia="Times New Roman" w:hAnsi="Times New Roman" w:cs="Times New Roman"/>
+          <w:sz w:val="24"/>
+          <w:szCs w:val="24"/>
+          <w:lang w:val="en-US" w:eastAsia="es-ES"/>
+        </w:rPr>
+        <w:t xml:space="preserve">15.45 </w:t>
+      </w:r>
+      <w:r>
+        <w:rPr>
+          <w:rFonts w:ascii="Times New Roman" w:eastAsia="Times New Roman" w:hAnsi="Times New Roman" w:cs="Times New Roman"/>
+          <w:sz w:val="24"/>
+          <w:szCs w:val="24"/>
+          <w:lang w:val="en-US" w:eastAsia="es-ES"/>
+        </w:rPr>
+        <w:t>-1.42812</w:t>
+      </w:r>
+    </w:p>
+    <w:p>
+      <w:pPr>
+        <w:rPr>
+          <w:rFonts w:ascii="Times New Roman" w:eastAsia="Times New Roman" w:hAnsi="Times New Roman" w:cs="Times New Roman"/>
+          <w:sz w:val="24"/>
+          <w:szCs w:val="24"/>
+          <w:u w:val="single"/>
+          <w:lang w:val="en-US" w:eastAsia="es-ES"/>
+        </w:rPr>
+        <w:sectPr>
+          <w:type w:val="continuous"/>
+          <w:pgSz w:w="11906" w:h="16838"/>
+          <w:pgMar w:top="1417" w:right="1701" w:bottom="1417" w:left="1701" w:header="708" w:footer="708" w:gutter="0"/>
+          <w:cols w:num="2" w:space="708"/>
+          <w:docGrid w:linePitch="360"/>
+        </w:sectPr>
+      </w:pPr>
+      <w:r>
+        <w:rPr>
+          <w:rFonts w:ascii="Times New Roman" w:eastAsia="Times New Roman" w:hAnsi="Times New Roman" w:cs="Times New Roman"/>
+          <w:sz w:val="24"/>
+          <w:szCs w:val="24"/>
+          <w:lang w:val="en-US" w:eastAsia="es-ES"/>
+        </w:rPr>
+        <w:t xml:space="preserve">L2 = L3 = </w:t>
+      </w:r>
+      <w:r>
+        <w:rPr>
+          <w:rFonts w:ascii="Times New Roman" w:eastAsia="Times New Roman" w:hAnsi="Times New Roman" w:cs="Times New Roman"/>
+          <w:sz w:val="24"/>
+          <w:szCs w:val="24"/>
+          <w:lang w:val="en-US" w:eastAsia="es-ES"/>
+        </w:rPr>
+        <w:t>15.45 -</w:t>
+      </w:r>
+      <w:r>
+        <w:rPr>
+          <w:rFonts w:ascii="Times New Roman" w:eastAsia="Times New Roman" w:hAnsi="Times New Roman" w:cs="Times New Roman"/>
+          <w:sz w:val="24"/>
+          <w:szCs w:val="24"/>
+          <w:lang w:val="en-US" w:eastAsia="es-ES"/>
+        </w:rPr>
+        <w:t xml:space="preserve"> </w:t>
+      </w:r>
+      <w:r>
+        <w:rPr>
+          <w:rFonts w:ascii="Times New Roman" w:eastAsia="Times New Roman" w:hAnsi="Times New Roman" w:cs="Times New Roman"/>
+          <w:sz w:val="24"/>
+          <w:szCs w:val="24"/>
+          <w:lang w:val="en-US" w:eastAsia="es-ES"/>
+        </w:rPr>
+        <w:t>0.3364</w:t>
+      </w:r>
+    </w:p>
+    <w:p>
+      <w:pPr>
+        <w:rPr>
+          <w:rFonts w:ascii="Times New Roman" w:eastAsia="Times New Roman" w:hAnsi="Times New Roman" w:cs="Times New Roman"/>
+          <w:sz w:val="24"/>
+          <w:szCs w:val="24"/>
+          <w:lang w:val="en-US" w:eastAsia="es-ES"/>
+        </w:rPr>
+      </w:pPr>
+      <w:r>
+        <w:rPr>
+          <w:rFonts w:ascii="Times New Roman" w:eastAsia="Times New Roman" w:hAnsi="Times New Roman" w:cs="Times New Roman"/>
+          <w:sz w:val="24"/>
+          <w:szCs w:val="24"/>
+          <w:lang w:val="en-US" w:eastAsia="es-ES"/>
+        </w:rPr>
+        <w:t>K</w:t>
+      </w:r>
+      <w:r>
+        <w:rPr>
+          <w:rFonts w:ascii="Times New Roman" w:eastAsia="Times New Roman" w:hAnsi="Times New Roman" w:cs="Times New Roman"/>
+          <w:sz w:val="24"/>
+          <w:szCs w:val="24"/>
+          <w:vertAlign w:val="subscript"/>
+          <w:lang w:val="en-US" w:eastAsia="es-ES"/>
+        </w:rPr>
+        <w:t>34</w:t>
+      </w:r>
+      <w:r>
+        <w:rPr>
+          <w:rFonts w:ascii="Times New Roman" w:eastAsia="Times New Roman" w:hAnsi="Times New Roman" w:cs="Times New Roman"/>
+          <w:sz w:val="24"/>
+          <w:szCs w:val="24"/>
+          <w:lang w:val="en-US" w:eastAsia="es-ES"/>
+        </w:rPr>
+        <w:t xml:space="preserve"> = 0.015</w:t>
+      </w:r>
+      <w:r>
+        <w:rPr>
+          <w:rFonts w:ascii="Times New Roman" w:eastAsia="Times New Roman" w:hAnsi="Times New Roman" w:cs="Times New Roman"/>
+          <w:sz w:val="24"/>
+          <w:szCs w:val="24"/>
+          <w:lang w:val="en-US" w:eastAsia="es-ES"/>
+        </w:rPr>
+        <w:tab/>
+      </w:r>
+      <w:r>
+        <w:rPr>
+          <w:rFonts w:ascii="Times New Roman" w:eastAsia="Times New Roman" w:hAnsi="Times New Roman" w:cs="Times New Roman"/>
+          <w:sz w:val="24"/>
+          <w:szCs w:val="24"/>
+          <w:lang w:val="en-US" w:eastAsia="es-ES"/>
+        </w:rPr>
+        <w:tab/>
+        <w:t>W=</w:t>
+      </w:r>
+      <w:r>
+        <w:rPr>
+          <w:lang w:val="en-US"/>
+        </w:rPr>
+        <w:t xml:space="preserve"> </w:t>
+      </w:r>
+      <w:r>
+        <w:rPr>
+          <w:lang w:val="en-US"/>
+        </w:rPr>
+        <w:t>4.617</w:t>
+      </w:r>
+      <w:r>
+        <w:rPr>
+          <w:lang w:val="en-US"/>
+        </w:rPr>
+        <w:t xml:space="preserve"> </w:t>
+      </w:r>
+      <w:r>
+        <w:rPr>
+          <w:rFonts w:ascii="Times New Roman" w:eastAsia="Times New Roman" w:hAnsi="Times New Roman" w:cs="Times New Roman"/>
+          <w:sz w:val="24"/>
+          <w:szCs w:val="24"/>
+          <w:lang w:val="en-US" w:eastAsia="es-ES"/>
+        </w:rPr>
+        <w:t>mm</w:t>
+      </w:r>
+    </w:p>
+    <w:p>
+      <w:pPr>
+        <w:rPr>
+          <w:lang w:val="en-US"/>
+        </w:rPr>
+      </w:pPr>
+      <w:r>
+        <w:rPr>
+          <w:lang w:val="en-US"/>
+        </w:rPr>
         <w:drawing>
-          <wp:inline distT="0" distB="0" distL="0" distR="0" wp14:anchorId="294E693E" wp14:editId="18D66FC2">
-            <wp:extent cx="3474493" cy="2654490"/>
-            <wp:effectExtent l="0" t="0" r="0" b="0"/>
-            <wp:docPr id="2" name="Imagen 2"/>
+          <wp:inline distT="0" distB="0" distL="0" distR="0" wp14:anchorId="5CCA4D7B" wp14:editId="397E2CBB">
+            <wp:extent cx="5400040" cy="2031365"/>
+            <wp:effectExtent l="0" t="0" r="0" b="6985"/>
+            <wp:docPr id="14" name="Imagen 14"/>
             <wp:cNvGraphicFramePr>
               <a:graphicFrameLocks xmlns:a="http://schemas.openxmlformats.org/drawingml/2006/main" noChangeAspect="1"/>
             </wp:cNvGraphicFramePr>
@@ -978,7 +2679,7 @@
                   <pic:spPr>
                     <a:xfrm>
                       <a:off x="0" y="0"/>
-                      <a:ext cx="3478034" cy="2657196"/>
+                      <a:ext cx="5400040" cy="2031365"/>
                     </a:xfrm>
                     <a:prstGeom prst="rect">
                       <a:avLst/>
@@ -991,7 +2692,2548 @@
         </w:drawing>
       </w:r>
     </w:p>
+    <w:p/>
+    <w:p>
+      <w:pPr>
+        <w:sectPr>
+          <w:type w:val="continuous"/>
+          <w:pgSz w:w="11906" w:h="16838"/>
+          <w:pgMar w:top="1417" w:right="1701" w:bottom="1417" w:left="1701" w:header="708" w:footer="708" w:gutter="0"/>
+          <w:cols w:space="708"/>
+          <w:docGrid w:linePitch="360"/>
+        </w:sectPr>
+      </w:pPr>
+      <w:r>
+        <w:lastRenderedPageBreak/>
+        <w:drawing>
+          <wp:inline distT="0" distB="0" distL="0" distR="0" wp14:anchorId="52F626A8" wp14:editId="0451E82A">
+            <wp:extent cx="5400040" cy="2121535"/>
+            <wp:effectExtent l="0" t="0" r="0" b="0"/>
+            <wp:docPr id="17" name="Imagen 17"/>
+            <wp:cNvGraphicFramePr>
+              <a:graphicFrameLocks xmlns:a="http://schemas.openxmlformats.org/drawingml/2006/main" noChangeAspect="1"/>
+            </wp:cNvGraphicFramePr>
+            <a:graphic xmlns:a="http://schemas.openxmlformats.org/drawingml/2006/main">
+              <a:graphicData uri="http://schemas.openxmlformats.org/drawingml/2006/picture">
+                <pic:pic xmlns:pic="http://schemas.openxmlformats.org/drawingml/2006/picture">
+                  <pic:nvPicPr>
+                    <pic:cNvPr id="1" name=""/>
+                    <pic:cNvPicPr/>
+                  </pic:nvPicPr>
+                  <pic:blipFill>
+                    <a:blip r:embed="rId15"/>
+                    <a:stretch>
+                      <a:fillRect/>
+                    </a:stretch>
+                  </pic:blipFill>
+                  <pic:spPr>
+                    <a:xfrm>
+                      <a:off x="0" y="0"/>
+                      <a:ext cx="5400040" cy="2121535"/>
+                    </a:xfrm>
+                    <a:prstGeom prst="rect">
+                      <a:avLst/>
+                    </a:prstGeom>
+                  </pic:spPr>
+                </pic:pic>
+              </a:graphicData>
+            </a:graphic>
+          </wp:inline>
+        </w:drawing>
+      </w:r>
+    </w:p>
+    <w:p>
+      <w:pPr>
+        <w:sectPr>
+          <w:type w:val="continuous"/>
+          <w:pgSz w:w="11906" w:h="16838"/>
+          <w:pgMar w:top="1417" w:right="1701" w:bottom="1417" w:left="1701" w:header="708" w:footer="708" w:gutter="0"/>
+          <w:cols w:space="708"/>
+          <w:docGrid w:linePitch="360"/>
+        </w:sectPr>
+      </w:pPr>
+    </w:p>
+    <w:p/>
+    <w:p>
+      <w:r>
+        <w:t>Diseño basado en curso filtro:</w:t>
+      </w:r>
+    </w:p>
+    <w:p/>
+    <w:p>
+      <w:pPr>
+        <w:spacing w:after="0" w:line="240" w:lineRule="auto"/>
+        <w:rPr>
+          <w:rFonts w:ascii="Times New Roman" w:eastAsia="Times New Roman" w:hAnsi="Times New Roman" w:cs="Times New Roman"/>
+          <w:b/>
+          <w:bCs/>
+          <w:sz w:val="24"/>
+          <w:szCs w:val="24"/>
+          <w:lang w:eastAsia="es-ES"/>
+        </w:rPr>
+        <w:sectPr>
+          <w:type w:val="continuous"/>
+          <w:pgSz w:w="11906" w:h="16838"/>
+          <w:pgMar w:top="1417" w:right="1701" w:bottom="1417" w:left="1701" w:header="708" w:footer="708" w:gutter="0"/>
+          <w:cols w:space="708"/>
+          <w:docGrid w:linePitch="360"/>
+        </w:sectPr>
+      </w:pPr>
+    </w:p>
+    <w:p>
+      <w:pPr>
+        <w:spacing w:after="0" w:line="240" w:lineRule="auto"/>
+        <w:rPr>
+          <w:rFonts w:ascii="Times New Roman" w:eastAsia="Times New Roman" w:hAnsi="Times New Roman" w:cs="Times New Roman"/>
+          <w:sz w:val="24"/>
+          <w:szCs w:val="24"/>
+          <w:lang w:val="en-US" w:eastAsia="es-ES"/>
+        </w:rPr>
+      </w:pPr>
+      <w:r>
+        <w:rPr>
+          <w:rFonts w:ascii="Times New Roman" w:eastAsia="Times New Roman" w:hAnsi="Times New Roman" w:cs="Times New Roman"/>
+          <w:b/>
+          <w:bCs/>
+          <w:sz w:val="24"/>
+          <w:szCs w:val="24"/>
+          <w:lang w:val="en-US" w:eastAsia="es-ES"/>
+        </w:rPr>
+        <w:t>Specification</w:t>
+      </w:r>
+    </w:p>
+    <w:p>
+      <w:pPr>
+        <w:spacing w:after="0" w:line="240" w:lineRule="auto"/>
+        <w:rPr>
+          <w:rFonts w:ascii="Times New Roman" w:eastAsia="Times New Roman" w:hAnsi="Times New Roman" w:cs="Times New Roman"/>
+          <w:sz w:val="24"/>
+          <w:szCs w:val="24"/>
+          <w:lang w:val="en-US" w:eastAsia="es-ES"/>
+        </w:rPr>
+      </w:pPr>
+      <w:r>
+        <w:rPr>
+          <w:rFonts w:ascii="Times New Roman" w:eastAsia="Times New Roman" w:hAnsi="Times New Roman" w:cs="Times New Roman"/>
+          <w:sz w:val="24"/>
+          <w:szCs w:val="24"/>
+          <w:lang w:val="en-US" w:eastAsia="es-ES"/>
+        </w:rPr>
+        <w:t>Passband: 3980.0 MHz ... 4020.0 MHz</w:t>
+      </w:r>
+    </w:p>
+    <w:p>
+      <w:pPr>
+        <w:spacing w:after="0" w:line="240" w:lineRule="auto"/>
+        <w:rPr>
+          <w:rFonts w:ascii="Times New Roman" w:eastAsia="Times New Roman" w:hAnsi="Times New Roman" w:cs="Times New Roman"/>
+          <w:sz w:val="24"/>
+          <w:szCs w:val="24"/>
+          <w:lang w:val="en-US" w:eastAsia="es-ES"/>
+        </w:rPr>
+      </w:pPr>
+      <w:r>
+        <w:rPr>
+          <w:rFonts w:ascii="Times New Roman" w:eastAsia="Times New Roman" w:hAnsi="Times New Roman" w:cs="Times New Roman"/>
+          <w:sz w:val="24"/>
+          <w:szCs w:val="24"/>
+          <w:lang w:val="en-US" w:eastAsia="es-ES"/>
+        </w:rPr>
+        <w:t>Order: 6</w:t>
+      </w:r>
+    </w:p>
+    <w:p>
+      <w:pPr>
+        <w:spacing w:after="0" w:line="240" w:lineRule="auto"/>
+        <w:rPr>
+          <w:rFonts w:ascii="Times New Roman" w:eastAsia="Times New Roman" w:hAnsi="Times New Roman" w:cs="Times New Roman"/>
+          <w:sz w:val="24"/>
+          <w:szCs w:val="24"/>
+          <w:lang w:val="en-US" w:eastAsia="es-ES"/>
+        </w:rPr>
+      </w:pPr>
+    </w:p>
+    <w:p>
+      <w:pPr>
+        <w:spacing w:after="0" w:line="240" w:lineRule="auto"/>
+        <w:rPr>
+          <w:rFonts w:ascii="Times New Roman" w:eastAsia="Times New Roman" w:hAnsi="Times New Roman" w:cs="Times New Roman"/>
+          <w:sz w:val="24"/>
+          <w:szCs w:val="24"/>
+          <w:lang w:val="en-US" w:eastAsia="es-ES"/>
+        </w:rPr>
+      </w:pPr>
+      <w:r>
+        <w:rPr>
+          <w:rFonts w:ascii="Times New Roman" w:eastAsia="Times New Roman" w:hAnsi="Times New Roman" w:cs="Times New Roman"/>
+          <w:b/>
+          <w:bCs/>
+          <w:sz w:val="24"/>
+          <w:szCs w:val="24"/>
+          <w:lang w:val="en-US" w:eastAsia="es-ES"/>
+        </w:rPr>
+        <w:t>Normalized Matrix Elements</w:t>
+      </w:r>
+    </w:p>
+    <w:p>
+      <w:pPr>
+        <w:spacing w:after="0" w:line="240" w:lineRule="auto"/>
+        <w:rPr>
+          <w:rFonts w:ascii="Times New Roman" w:eastAsia="Times New Roman" w:hAnsi="Times New Roman" w:cs="Times New Roman"/>
+          <w:sz w:val="24"/>
+          <w:szCs w:val="24"/>
+          <w:lang w:val="en-US" w:eastAsia="es-ES"/>
+        </w:rPr>
+      </w:pPr>
+      <w:r>
+        <w:rPr>
+          <w:rFonts w:ascii="Times New Roman" w:eastAsia="Times New Roman" w:hAnsi="Times New Roman" w:cs="Times New Roman"/>
+          <w:sz w:val="24"/>
+          <w:szCs w:val="24"/>
+          <w:lang w:val="en-US" w:eastAsia="es-ES"/>
+        </w:rPr>
+        <w:t>m</w:t>
+      </w:r>
+      <w:r>
+        <w:rPr>
+          <w:rFonts w:ascii="Times New Roman" w:eastAsia="Times New Roman" w:hAnsi="Times New Roman" w:cs="Times New Roman"/>
+          <w:sz w:val="24"/>
+          <w:szCs w:val="24"/>
+          <w:vertAlign w:val="subscript"/>
+          <w:lang w:val="en-US" w:eastAsia="es-ES"/>
+        </w:rPr>
+        <w:t>1, 1</w:t>
+      </w:r>
+      <w:r>
+        <w:rPr>
+          <w:rFonts w:ascii="Times New Roman" w:eastAsia="Times New Roman" w:hAnsi="Times New Roman" w:cs="Times New Roman"/>
+          <w:sz w:val="24"/>
+          <w:szCs w:val="24"/>
+          <w:lang w:val="en-US" w:eastAsia="es-ES"/>
+        </w:rPr>
+        <w:t xml:space="preserve"> = 0.0</w:t>
+      </w:r>
+    </w:p>
+    <w:p>
+      <w:pPr>
+        <w:spacing w:after="0" w:line="240" w:lineRule="auto"/>
+        <w:rPr>
+          <w:rFonts w:ascii="Times New Roman" w:eastAsia="Times New Roman" w:hAnsi="Times New Roman" w:cs="Times New Roman"/>
+          <w:sz w:val="24"/>
+          <w:szCs w:val="24"/>
+          <w:lang w:val="en-US" w:eastAsia="es-ES"/>
+        </w:rPr>
+      </w:pPr>
+      <w:r>
+        <w:rPr>
+          <w:rFonts w:ascii="Times New Roman" w:eastAsia="Times New Roman" w:hAnsi="Times New Roman" w:cs="Times New Roman"/>
+          <w:sz w:val="24"/>
+          <w:szCs w:val="24"/>
+          <w:lang w:val="en-US" w:eastAsia="es-ES"/>
+        </w:rPr>
+        <w:t>m</w:t>
+      </w:r>
+      <w:r>
+        <w:rPr>
+          <w:rFonts w:ascii="Times New Roman" w:eastAsia="Times New Roman" w:hAnsi="Times New Roman" w:cs="Times New Roman"/>
+          <w:sz w:val="24"/>
+          <w:szCs w:val="24"/>
+          <w:vertAlign w:val="subscript"/>
+          <w:lang w:val="en-US" w:eastAsia="es-ES"/>
+        </w:rPr>
+        <w:t>2, 2</w:t>
+      </w:r>
+      <w:r>
+        <w:rPr>
+          <w:rFonts w:ascii="Times New Roman" w:eastAsia="Times New Roman" w:hAnsi="Times New Roman" w:cs="Times New Roman"/>
+          <w:sz w:val="24"/>
+          <w:szCs w:val="24"/>
+          <w:lang w:val="en-US" w:eastAsia="es-ES"/>
+        </w:rPr>
+        <w:t xml:space="preserve"> = 0.0</w:t>
+      </w:r>
+    </w:p>
+    <w:p>
+      <w:pPr>
+        <w:spacing w:after="0" w:line="240" w:lineRule="auto"/>
+        <w:rPr>
+          <w:rFonts w:ascii="Times New Roman" w:eastAsia="Times New Roman" w:hAnsi="Times New Roman" w:cs="Times New Roman"/>
+          <w:sz w:val="24"/>
+          <w:szCs w:val="24"/>
+          <w:lang w:val="en-US" w:eastAsia="es-ES"/>
+        </w:rPr>
+      </w:pPr>
+      <w:r>
+        <w:rPr>
+          <w:rFonts w:ascii="Times New Roman" w:eastAsia="Times New Roman" w:hAnsi="Times New Roman" w:cs="Times New Roman"/>
+          <w:sz w:val="24"/>
+          <w:szCs w:val="24"/>
+          <w:lang w:val="en-US" w:eastAsia="es-ES"/>
+        </w:rPr>
+        <w:t>m</w:t>
+      </w:r>
+      <w:r>
+        <w:rPr>
+          <w:rFonts w:ascii="Times New Roman" w:eastAsia="Times New Roman" w:hAnsi="Times New Roman" w:cs="Times New Roman"/>
+          <w:sz w:val="24"/>
+          <w:szCs w:val="24"/>
+          <w:vertAlign w:val="subscript"/>
+          <w:lang w:val="en-US" w:eastAsia="es-ES"/>
+        </w:rPr>
+        <w:t>3, 3</w:t>
+      </w:r>
+      <w:r>
+        <w:rPr>
+          <w:rFonts w:ascii="Times New Roman" w:eastAsia="Times New Roman" w:hAnsi="Times New Roman" w:cs="Times New Roman"/>
+          <w:sz w:val="24"/>
+          <w:szCs w:val="24"/>
+          <w:lang w:val="en-US" w:eastAsia="es-ES"/>
+        </w:rPr>
+        <w:t xml:space="preserve"> = 0.0</w:t>
+      </w:r>
+    </w:p>
+    <w:p>
+      <w:pPr>
+        <w:spacing w:after="0" w:line="240" w:lineRule="auto"/>
+        <w:rPr>
+          <w:rFonts w:ascii="Times New Roman" w:eastAsia="Times New Roman" w:hAnsi="Times New Roman" w:cs="Times New Roman"/>
+          <w:sz w:val="24"/>
+          <w:szCs w:val="24"/>
+          <w:lang w:val="en-US" w:eastAsia="es-ES"/>
+        </w:rPr>
+      </w:pPr>
+      <w:r>
+        <w:rPr>
+          <w:rFonts w:ascii="Times New Roman" w:eastAsia="Times New Roman" w:hAnsi="Times New Roman" w:cs="Times New Roman"/>
+          <w:sz w:val="24"/>
+          <w:szCs w:val="24"/>
+          <w:lang w:val="en-US" w:eastAsia="es-ES"/>
+        </w:rPr>
+        <w:t>m</w:t>
+      </w:r>
+      <w:r>
+        <w:rPr>
+          <w:rFonts w:ascii="Times New Roman" w:eastAsia="Times New Roman" w:hAnsi="Times New Roman" w:cs="Times New Roman"/>
+          <w:sz w:val="24"/>
+          <w:szCs w:val="24"/>
+          <w:vertAlign w:val="subscript"/>
+          <w:lang w:val="en-US" w:eastAsia="es-ES"/>
+        </w:rPr>
+        <w:t>4, 4</w:t>
+      </w:r>
+      <w:r>
+        <w:rPr>
+          <w:rFonts w:ascii="Times New Roman" w:eastAsia="Times New Roman" w:hAnsi="Times New Roman" w:cs="Times New Roman"/>
+          <w:sz w:val="24"/>
+          <w:szCs w:val="24"/>
+          <w:lang w:val="en-US" w:eastAsia="es-ES"/>
+        </w:rPr>
+        <w:t xml:space="preserve"> = 0.0</w:t>
+      </w:r>
+    </w:p>
+    <w:p>
+      <w:pPr>
+        <w:spacing w:after="0" w:line="240" w:lineRule="auto"/>
+        <w:rPr>
+          <w:rFonts w:ascii="Times New Roman" w:eastAsia="Times New Roman" w:hAnsi="Times New Roman" w:cs="Times New Roman"/>
+          <w:sz w:val="24"/>
+          <w:szCs w:val="24"/>
+          <w:lang w:val="en-US" w:eastAsia="es-ES"/>
+        </w:rPr>
+      </w:pPr>
+      <w:r>
+        <w:rPr>
+          <w:rFonts w:ascii="Times New Roman" w:eastAsia="Times New Roman" w:hAnsi="Times New Roman" w:cs="Times New Roman"/>
+          <w:sz w:val="24"/>
+          <w:szCs w:val="24"/>
+          <w:lang w:val="en-US" w:eastAsia="es-ES"/>
+        </w:rPr>
+        <w:t>m</w:t>
+      </w:r>
+      <w:r>
+        <w:rPr>
+          <w:rFonts w:ascii="Times New Roman" w:eastAsia="Times New Roman" w:hAnsi="Times New Roman" w:cs="Times New Roman"/>
+          <w:sz w:val="24"/>
+          <w:szCs w:val="24"/>
+          <w:vertAlign w:val="subscript"/>
+          <w:lang w:val="en-US" w:eastAsia="es-ES"/>
+        </w:rPr>
+        <w:t>5, 5</w:t>
+      </w:r>
+      <w:r>
+        <w:rPr>
+          <w:rFonts w:ascii="Times New Roman" w:eastAsia="Times New Roman" w:hAnsi="Times New Roman" w:cs="Times New Roman"/>
+          <w:sz w:val="24"/>
+          <w:szCs w:val="24"/>
+          <w:lang w:val="en-US" w:eastAsia="es-ES"/>
+        </w:rPr>
+        <w:t xml:space="preserve"> = 0.0</w:t>
+      </w:r>
+    </w:p>
+    <w:p>
+      <w:pPr>
+        <w:spacing w:after="0" w:line="240" w:lineRule="auto"/>
+        <w:rPr>
+          <w:rFonts w:ascii="Times New Roman" w:eastAsia="Times New Roman" w:hAnsi="Times New Roman" w:cs="Times New Roman"/>
+          <w:sz w:val="24"/>
+          <w:szCs w:val="24"/>
+          <w:lang w:val="en-US" w:eastAsia="es-ES"/>
+        </w:rPr>
+      </w:pPr>
+      <w:r>
+        <w:rPr>
+          <w:rFonts w:ascii="Times New Roman" w:eastAsia="Times New Roman" w:hAnsi="Times New Roman" w:cs="Times New Roman"/>
+          <w:sz w:val="24"/>
+          <w:szCs w:val="24"/>
+          <w:lang w:val="en-US" w:eastAsia="es-ES"/>
+        </w:rPr>
+        <w:t>m</w:t>
+      </w:r>
+      <w:r>
+        <w:rPr>
+          <w:rFonts w:ascii="Times New Roman" w:eastAsia="Times New Roman" w:hAnsi="Times New Roman" w:cs="Times New Roman"/>
+          <w:sz w:val="24"/>
+          <w:szCs w:val="24"/>
+          <w:vertAlign w:val="subscript"/>
+          <w:lang w:val="en-US" w:eastAsia="es-ES"/>
+        </w:rPr>
+        <w:t>6, 6</w:t>
+      </w:r>
+      <w:r>
+        <w:rPr>
+          <w:rFonts w:ascii="Times New Roman" w:eastAsia="Times New Roman" w:hAnsi="Times New Roman" w:cs="Times New Roman"/>
+          <w:sz w:val="24"/>
+          <w:szCs w:val="24"/>
+          <w:lang w:val="en-US" w:eastAsia="es-ES"/>
+        </w:rPr>
+        <w:t xml:space="preserve"> = 0.0</w:t>
+      </w:r>
+    </w:p>
+    <w:p>
+      <w:pPr>
+        <w:spacing w:after="0" w:line="240" w:lineRule="auto"/>
+        <w:rPr>
+          <w:rFonts w:ascii="Times New Roman" w:eastAsia="Times New Roman" w:hAnsi="Times New Roman" w:cs="Times New Roman"/>
+          <w:sz w:val="24"/>
+          <w:szCs w:val="24"/>
+          <w:lang w:val="en-US" w:eastAsia="es-ES"/>
+        </w:rPr>
+      </w:pPr>
+      <w:r>
+        <w:rPr>
+          <w:rFonts w:ascii="Times New Roman" w:eastAsia="Times New Roman" w:hAnsi="Times New Roman" w:cs="Times New Roman"/>
+          <w:sz w:val="24"/>
+          <w:szCs w:val="24"/>
+          <w:lang w:val="en-US" w:eastAsia="es-ES"/>
+        </w:rPr>
+        <w:t>m</w:t>
+      </w:r>
+      <w:r>
+        <w:rPr>
+          <w:rFonts w:ascii="Times New Roman" w:eastAsia="Times New Roman" w:hAnsi="Times New Roman" w:cs="Times New Roman"/>
+          <w:sz w:val="24"/>
+          <w:szCs w:val="24"/>
+          <w:vertAlign w:val="subscript"/>
+          <w:lang w:val="en-US" w:eastAsia="es-ES"/>
+        </w:rPr>
+        <w:t>S, 1</w:t>
+      </w:r>
+      <w:r>
+        <w:rPr>
+          <w:rFonts w:ascii="Times New Roman" w:eastAsia="Times New Roman" w:hAnsi="Times New Roman" w:cs="Times New Roman"/>
+          <w:sz w:val="24"/>
+          <w:szCs w:val="24"/>
+          <w:lang w:val="en-US" w:eastAsia="es-ES"/>
+        </w:rPr>
+        <w:t xml:space="preserve"> = m</w:t>
+      </w:r>
+      <w:r>
+        <w:rPr>
+          <w:rFonts w:ascii="Times New Roman" w:eastAsia="Times New Roman" w:hAnsi="Times New Roman" w:cs="Times New Roman"/>
+          <w:sz w:val="24"/>
+          <w:szCs w:val="24"/>
+          <w:vertAlign w:val="subscript"/>
+          <w:lang w:val="en-US" w:eastAsia="es-ES"/>
+        </w:rPr>
+        <w:t>1, S</w:t>
+      </w:r>
+      <w:r>
+        <w:rPr>
+          <w:rFonts w:ascii="Times New Roman" w:eastAsia="Times New Roman" w:hAnsi="Times New Roman" w:cs="Times New Roman"/>
+          <w:sz w:val="24"/>
+          <w:szCs w:val="24"/>
+          <w:lang w:val="en-US" w:eastAsia="es-ES"/>
+        </w:rPr>
+        <w:t xml:space="preserve"> = 1.12376</w:t>
+      </w:r>
+    </w:p>
+    <w:p>
+      <w:pPr>
+        <w:spacing w:after="0" w:line="240" w:lineRule="auto"/>
+        <w:rPr>
+          <w:rFonts w:ascii="Times New Roman" w:eastAsia="Times New Roman" w:hAnsi="Times New Roman" w:cs="Times New Roman"/>
+          <w:sz w:val="24"/>
+          <w:szCs w:val="24"/>
+          <w:lang w:val="en-US" w:eastAsia="es-ES"/>
+        </w:rPr>
+      </w:pPr>
+      <w:r>
+        <w:rPr>
+          <w:rFonts w:ascii="Times New Roman" w:eastAsia="Times New Roman" w:hAnsi="Times New Roman" w:cs="Times New Roman"/>
+          <w:sz w:val="24"/>
+          <w:szCs w:val="24"/>
+          <w:lang w:val="en-US" w:eastAsia="es-ES"/>
+        </w:rPr>
+        <w:t>m</w:t>
+      </w:r>
+      <w:r>
+        <w:rPr>
+          <w:rFonts w:ascii="Times New Roman" w:eastAsia="Times New Roman" w:hAnsi="Times New Roman" w:cs="Times New Roman"/>
+          <w:sz w:val="24"/>
+          <w:szCs w:val="24"/>
+          <w:vertAlign w:val="subscript"/>
+          <w:lang w:val="en-US" w:eastAsia="es-ES"/>
+        </w:rPr>
+        <w:t>1, 2</w:t>
+      </w:r>
+      <w:r>
+        <w:rPr>
+          <w:rFonts w:ascii="Times New Roman" w:eastAsia="Times New Roman" w:hAnsi="Times New Roman" w:cs="Times New Roman"/>
+          <w:sz w:val="24"/>
+          <w:szCs w:val="24"/>
+          <w:lang w:val="en-US" w:eastAsia="es-ES"/>
+        </w:rPr>
+        <w:t xml:space="preserve"> = m</w:t>
+      </w:r>
+      <w:r>
+        <w:rPr>
+          <w:rFonts w:ascii="Times New Roman" w:eastAsia="Times New Roman" w:hAnsi="Times New Roman" w:cs="Times New Roman"/>
+          <w:sz w:val="24"/>
+          <w:szCs w:val="24"/>
+          <w:vertAlign w:val="subscript"/>
+          <w:lang w:val="en-US" w:eastAsia="es-ES"/>
+        </w:rPr>
+        <w:t>2, 1</w:t>
+      </w:r>
+      <w:r>
+        <w:rPr>
+          <w:rFonts w:ascii="Times New Roman" w:eastAsia="Times New Roman" w:hAnsi="Times New Roman" w:cs="Times New Roman"/>
+          <w:sz w:val="24"/>
+          <w:szCs w:val="24"/>
+          <w:lang w:val="en-US" w:eastAsia="es-ES"/>
+        </w:rPr>
+        <w:t xml:space="preserve"> = 0.961883</w:t>
+      </w:r>
+    </w:p>
+    <w:p>
+      <w:pPr>
+        <w:spacing w:after="0" w:line="240" w:lineRule="auto"/>
+        <w:rPr>
+          <w:rFonts w:ascii="Times New Roman" w:eastAsia="Times New Roman" w:hAnsi="Times New Roman" w:cs="Times New Roman"/>
+          <w:sz w:val="24"/>
+          <w:szCs w:val="24"/>
+          <w:lang w:val="en-US" w:eastAsia="es-ES"/>
+        </w:rPr>
+      </w:pPr>
+      <w:r>
+        <w:rPr>
+          <w:rFonts w:ascii="Times New Roman" w:eastAsia="Times New Roman" w:hAnsi="Times New Roman" w:cs="Times New Roman"/>
+          <w:sz w:val="24"/>
+          <w:szCs w:val="24"/>
+          <w:lang w:val="en-US" w:eastAsia="es-ES"/>
+        </w:rPr>
+        <w:t>m</w:t>
+      </w:r>
+      <w:r>
+        <w:rPr>
+          <w:rFonts w:ascii="Times New Roman" w:eastAsia="Times New Roman" w:hAnsi="Times New Roman" w:cs="Times New Roman"/>
+          <w:sz w:val="24"/>
+          <w:szCs w:val="24"/>
+          <w:vertAlign w:val="subscript"/>
+          <w:lang w:val="en-US" w:eastAsia="es-ES"/>
+        </w:rPr>
+        <w:t>2, 3</w:t>
+      </w:r>
+      <w:r>
+        <w:rPr>
+          <w:rFonts w:ascii="Times New Roman" w:eastAsia="Times New Roman" w:hAnsi="Times New Roman" w:cs="Times New Roman"/>
+          <w:sz w:val="24"/>
+          <w:szCs w:val="24"/>
+          <w:lang w:val="en-US" w:eastAsia="es-ES"/>
+        </w:rPr>
+        <w:t xml:space="preserve"> = m</w:t>
+      </w:r>
+      <w:r>
+        <w:rPr>
+          <w:rFonts w:ascii="Times New Roman" w:eastAsia="Times New Roman" w:hAnsi="Times New Roman" w:cs="Times New Roman"/>
+          <w:sz w:val="24"/>
+          <w:szCs w:val="24"/>
+          <w:vertAlign w:val="subscript"/>
+          <w:lang w:val="en-US" w:eastAsia="es-ES"/>
+        </w:rPr>
+        <w:t>3, 2</w:t>
+      </w:r>
+      <w:r>
+        <w:rPr>
+          <w:rFonts w:ascii="Times New Roman" w:eastAsia="Times New Roman" w:hAnsi="Times New Roman" w:cs="Times New Roman"/>
+          <w:sz w:val="24"/>
+          <w:szCs w:val="24"/>
+          <w:lang w:val="en-US" w:eastAsia="es-ES"/>
+        </w:rPr>
+        <w:t xml:space="preserve"> = 0.656448</w:t>
+      </w:r>
+    </w:p>
+    <w:p>
+      <w:pPr>
+        <w:spacing w:after="0" w:line="240" w:lineRule="auto"/>
+        <w:rPr>
+          <w:rFonts w:ascii="Times New Roman" w:eastAsia="Times New Roman" w:hAnsi="Times New Roman" w:cs="Times New Roman"/>
+          <w:sz w:val="24"/>
+          <w:szCs w:val="24"/>
+          <w:lang w:val="en-US" w:eastAsia="es-ES"/>
+        </w:rPr>
+      </w:pPr>
+      <w:r>
+        <w:rPr>
+          <w:rFonts w:ascii="Times New Roman" w:eastAsia="Times New Roman" w:hAnsi="Times New Roman" w:cs="Times New Roman"/>
+          <w:sz w:val="24"/>
+          <w:szCs w:val="24"/>
+          <w:lang w:val="en-US" w:eastAsia="es-ES"/>
+        </w:rPr>
+        <w:t>m</w:t>
+      </w:r>
+      <w:r>
+        <w:rPr>
+          <w:rFonts w:ascii="Times New Roman" w:eastAsia="Times New Roman" w:hAnsi="Times New Roman" w:cs="Times New Roman"/>
+          <w:sz w:val="24"/>
+          <w:szCs w:val="24"/>
+          <w:vertAlign w:val="subscript"/>
+          <w:lang w:val="en-US" w:eastAsia="es-ES"/>
+        </w:rPr>
+        <w:t>3, 4</w:t>
+      </w:r>
+      <w:r>
+        <w:rPr>
+          <w:rFonts w:ascii="Times New Roman" w:eastAsia="Times New Roman" w:hAnsi="Times New Roman" w:cs="Times New Roman"/>
+          <w:sz w:val="24"/>
+          <w:szCs w:val="24"/>
+          <w:lang w:val="en-US" w:eastAsia="es-ES"/>
+        </w:rPr>
+        <w:t xml:space="preserve"> = m</w:t>
+      </w:r>
+      <w:r>
+        <w:rPr>
+          <w:rFonts w:ascii="Times New Roman" w:eastAsia="Times New Roman" w:hAnsi="Times New Roman" w:cs="Times New Roman"/>
+          <w:sz w:val="24"/>
+          <w:szCs w:val="24"/>
+          <w:vertAlign w:val="subscript"/>
+          <w:lang w:val="en-US" w:eastAsia="es-ES"/>
+        </w:rPr>
+        <w:t>4, 3</w:t>
+      </w:r>
+      <w:r>
+        <w:rPr>
+          <w:rFonts w:ascii="Times New Roman" w:eastAsia="Times New Roman" w:hAnsi="Times New Roman" w:cs="Times New Roman"/>
+          <w:sz w:val="24"/>
+          <w:szCs w:val="24"/>
+          <w:lang w:val="en-US" w:eastAsia="es-ES"/>
+        </w:rPr>
+        <w:t xml:space="preserve"> = 0.618422</w:t>
+      </w:r>
+    </w:p>
+    <w:p>
+      <w:pPr>
+        <w:spacing w:after="0" w:line="240" w:lineRule="auto"/>
+        <w:rPr>
+          <w:rFonts w:ascii="Times New Roman" w:eastAsia="Times New Roman" w:hAnsi="Times New Roman" w:cs="Times New Roman"/>
+          <w:sz w:val="24"/>
+          <w:szCs w:val="24"/>
+          <w:lang w:val="en-US" w:eastAsia="es-ES"/>
+        </w:rPr>
+      </w:pPr>
+      <w:r>
+        <w:rPr>
+          <w:rFonts w:ascii="Times New Roman" w:eastAsia="Times New Roman" w:hAnsi="Times New Roman" w:cs="Times New Roman"/>
+          <w:sz w:val="24"/>
+          <w:szCs w:val="24"/>
+          <w:lang w:val="en-US" w:eastAsia="es-ES"/>
+        </w:rPr>
+        <w:t>m</w:t>
+      </w:r>
+      <w:r>
+        <w:rPr>
+          <w:rFonts w:ascii="Times New Roman" w:eastAsia="Times New Roman" w:hAnsi="Times New Roman" w:cs="Times New Roman"/>
+          <w:sz w:val="24"/>
+          <w:szCs w:val="24"/>
+          <w:vertAlign w:val="subscript"/>
+          <w:lang w:val="en-US" w:eastAsia="es-ES"/>
+        </w:rPr>
+        <w:t>4, 5</w:t>
+      </w:r>
+      <w:r>
+        <w:rPr>
+          <w:rFonts w:ascii="Times New Roman" w:eastAsia="Times New Roman" w:hAnsi="Times New Roman" w:cs="Times New Roman"/>
+          <w:sz w:val="24"/>
+          <w:szCs w:val="24"/>
+          <w:lang w:val="en-US" w:eastAsia="es-ES"/>
+        </w:rPr>
+        <w:t xml:space="preserve"> = m</w:t>
+      </w:r>
+      <w:r>
+        <w:rPr>
+          <w:rFonts w:ascii="Times New Roman" w:eastAsia="Times New Roman" w:hAnsi="Times New Roman" w:cs="Times New Roman"/>
+          <w:sz w:val="24"/>
+          <w:szCs w:val="24"/>
+          <w:vertAlign w:val="subscript"/>
+          <w:lang w:val="en-US" w:eastAsia="es-ES"/>
+        </w:rPr>
+        <w:t>5, 4</w:t>
+      </w:r>
+      <w:r>
+        <w:rPr>
+          <w:rFonts w:ascii="Times New Roman" w:eastAsia="Times New Roman" w:hAnsi="Times New Roman" w:cs="Times New Roman"/>
+          <w:sz w:val="24"/>
+          <w:szCs w:val="24"/>
+          <w:lang w:val="en-US" w:eastAsia="es-ES"/>
+        </w:rPr>
+        <w:t xml:space="preserve"> = 0.656448</w:t>
+      </w:r>
+    </w:p>
+    <w:p>
+      <w:pPr>
+        <w:spacing w:after="0" w:line="240" w:lineRule="auto"/>
+        <w:rPr>
+          <w:rFonts w:ascii="Times New Roman" w:eastAsia="Times New Roman" w:hAnsi="Times New Roman" w:cs="Times New Roman"/>
+          <w:sz w:val="24"/>
+          <w:szCs w:val="24"/>
+          <w:lang w:val="en-US" w:eastAsia="es-ES"/>
+        </w:rPr>
+      </w:pPr>
+      <w:r>
+        <w:rPr>
+          <w:rFonts w:ascii="Times New Roman" w:eastAsia="Times New Roman" w:hAnsi="Times New Roman" w:cs="Times New Roman"/>
+          <w:sz w:val="24"/>
+          <w:szCs w:val="24"/>
+          <w:lang w:val="en-US" w:eastAsia="es-ES"/>
+        </w:rPr>
+        <w:t>m</w:t>
+      </w:r>
+      <w:r>
+        <w:rPr>
+          <w:rFonts w:ascii="Times New Roman" w:eastAsia="Times New Roman" w:hAnsi="Times New Roman" w:cs="Times New Roman"/>
+          <w:sz w:val="24"/>
+          <w:szCs w:val="24"/>
+          <w:vertAlign w:val="subscript"/>
+          <w:lang w:val="en-US" w:eastAsia="es-ES"/>
+        </w:rPr>
+        <w:t>5, 6</w:t>
+      </w:r>
+      <w:r>
+        <w:rPr>
+          <w:rFonts w:ascii="Times New Roman" w:eastAsia="Times New Roman" w:hAnsi="Times New Roman" w:cs="Times New Roman"/>
+          <w:sz w:val="24"/>
+          <w:szCs w:val="24"/>
+          <w:lang w:val="en-US" w:eastAsia="es-ES"/>
+        </w:rPr>
+        <w:t xml:space="preserve"> = m</w:t>
+      </w:r>
+      <w:r>
+        <w:rPr>
+          <w:rFonts w:ascii="Times New Roman" w:eastAsia="Times New Roman" w:hAnsi="Times New Roman" w:cs="Times New Roman"/>
+          <w:sz w:val="24"/>
+          <w:szCs w:val="24"/>
+          <w:vertAlign w:val="subscript"/>
+          <w:lang w:val="en-US" w:eastAsia="es-ES"/>
+        </w:rPr>
+        <w:t>6, 5</w:t>
+      </w:r>
+      <w:r>
+        <w:rPr>
+          <w:rFonts w:ascii="Times New Roman" w:eastAsia="Times New Roman" w:hAnsi="Times New Roman" w:cs="Times New Roman"/>
+          <w:sz w:val="24"/>
+          <w:szCs w:val="24"/>
+          <w:lang w:val="en-US" w:eastAsia="es-ES"/>
+        </w:rPr>
+        <w:t xml:space="preserve"> = 0.961883</w:t>
+      </w:r>
+    </w:p>
+    <w:p>
+      <w:pPr>
+        <w:spacing w:after="0" w:line="240" w:lineRule="auto"/>
+        <w:rPr>
+          <w:rFonts w:ascii="Times New Roman" w:eastAsia="Times New Roman" w:hAnsi="Times New Roman" w:cs="Times New Roman"/>
+          <w:sz w:val="24"/>
+          <w:szCs w:val="24"/>
+          <w:lang w:val="en-US" w:eastAsia="es-ES"/>
+        </w:rPr>
+      </w:pPr>
+      <w:r>
+        <w:rPr>
+          <w:rFonts w:ascii="Times New Roman" w:eastAsia="Times New Roman" w:hAnsi="Times New Roman" w:cs="Times New Roman"/>
+          <w:sz w:val="24"/>
+          <w:szCs w:val="24"/>
+          <w:lang w:val="en-US" w:eastAsia="es-ES"/>
+        </w:rPr>
+        <w:t>m</w:t>
+      </w:r>
+      <w:r>
+        <w:rPr>
+          <w:rFonts w:ascii="Times New Roman" w:eastAsia="Times New Roman" w:hAnsi="Times New Roman" w:cs="Times New Roman"/>
+          <w:sz w:val="24"/>
+          <w:szCs w:val="24"/>
+          <w:vertAlign w:val="subscript"/>
+          <w:lang w:val="en-US" w:eastAsia="es-ES"/>
+        </w:rPr>
+        <w:t>6, L</w:t>
+      </w:r>
+      <w:r>
+        <w:rPr>
+          <w:rFonts w:ascii="Times New Roman" w:eastAsia="Times New Roman" w:hAnsi="Times New Roman" w:cs="Times New Roman"/>
+          <w:sz w:val="24"/>
+          <w:szCs w:val="24"/>
+          <w:lang w:val="en-US" w:eastAsia="es-ES"/>
+        </w:rPr>
+        <w:t xml:space="preserve"> = m</w:t>
+      </w:r>
+      <w:r>
+        <w:rPr>
+          <w:rFonts w:ascii="Times New Roman" w:eastAsia="Times New Roman" w:hAnsi="Times New Roman" w:cs="Times New Roman"/>
+          <w:sz w:val="24"/>
+          <w:szCs w:val="24"/>
+          <w:vertAlign w:val="subscript"/>
+          <w:lang w:val="en-US" w:eastAsia="es-ES"/>
+        </w:rPr>
+        <w:t>L, 6</w:t>
+      </w:r>
+      <w:r>
+        <w:rPr>
+          <w:rFonts w:ascii="Times New Roman" w:eastAsia="Times New Roman" w:hAnsi="Times New Roman" w:cs="Times New Roman"/>
+          <w:sz w:val="24"/>
+          <w:szCs w:val="24"/>
+          <w:lang w:val="en-US" w:eastAsia="es-ES"/>
+        </w:rPr>
+        <w:t xml:space="preserve"> = 1.12376</w:t>
+      </w:r>
+    </w:p>
+    <w:p>
+      <w:pPr>
+        <w:spacing w:after="0" w:line="240" w:lineRule="auto"/>
+        <w:rPr>
+          <w:rFonts w:ascii="Times New Roman" w:eastAsia="Times New Roman" w:hAnsi="Times New Roman" w:cs="Times New Roman"/>
+          <w:sz w:val="24"/>
+          <w:szCs w:val="24"/>
+          <w:lang w:val="en-US" w:eastAsia="es-ES"/>
+        </w:rPr>
+      </w:pPr>
+    </w:p>
+    <w:p>
+      <w:pPr>
+        <w:spacing w:after="0" w:line="240" w:lineRule="auto"/>
+        <w:rPr>
+          <w:rFonts w:ascii="Times New Roman" w:eastAsia="Times New Roman" w:hAnsi="Times New Roman" w:cs="Times New Roman"/>
+          <w:b/>
+          <w:bCs/>
+          <w:sz w:val="24"/>
+          <w:szCs w:val="24"/>
+          <w:lang w:val="en-US" w:eastAsia="es-ES"/>
+        </w:rPr>
+      </w:pPr>
+    </w:p>
+    <w:p>
+      <w:pPr>
+        <w:spacing w:after="0" w:line="240" w:lineRule="auto"/>
+        <w:rPr>
+          <w:rFonts w:ascii="Times New Roman" w:eastAsia="Times New Roman" w:hAnsi="Times New Roman" w:cs="Times New Roman"/>
+          <w:sz w:val="24"/>
+          <w:szCs w:val="24"/>
+          <w:lang w:val="en-US" w:eastAsia="es-ES"/>
+        </w:rPr>
+      </w:pPr>
+      <w:r>
+        <w:rPr>
+          <w:rFonts w:ascii="Times New Roman" w:eastAsia="Times New Roman" w:hAnsi="Times New Roman" w:cs="Times New Roman"/>
+          <w:b/>
+          <w:bCs/>
+          <w:sz w:val="24"/>
+          <w:szCs w:val="24"/>
+          <w:lang w:val="en-US" w:eastAsia="es-ES"/>
+        </w:rPr>
+        <w:t>Resonance Frequencies</w:t>
+      </w:r>
+    </w:p>
+    <w:p>
+      <w:pPr>
+        <w:spacing w:after="0" w:line="240" w:lineRule="auto"/>
+        <w:rPr>
+          <w:rFonts w:ascii="Times New Roman" w:eastAsia="Times New Roman" w:hAnsi="Times New Roman" w:cs="Times New Roman"/>
+          <w:sz w:val="24"/>
+          <w:szCs w:val="24"/>
+          <w:lang w:val="en-US" w:eastAsia="es-ES"/>
+        </w:rPr>
+      </w:pPr>
+      <w:r>
+        <w:rPr>
+          <w:rFonts w:ascii="Times New Roman" w:eastAsia="Times New Roman" w:hAnsi="Times New Roman" w:cs="Times New Roman"/>
+          <w:sz w:val="24"/>
+          <w:szCs w:val="24"/>
+          <w:lang w:val="en-US" w:eastAsia="es-ES"/>
+        </w:rPr>
+        <w:t>f</w:t>
+      </w:r>
+      <w:r>
+        <w:rPr>
+          <w:rFonts w:ascii="Times New Roman" w:eastAsia="Times New Roman" w:hAnsi="Times New Roman" w:cs="Times New Roman"/>
+          <w:sz w:val="24"/>
+          <w:szCs w:val="24"/>
+          <w:vertAlign w:val="subscript"/>
+          <w:lang w:val="en-US" w:eastAsia="es-ES"/>
+        </w:rPr>
+        <w:t>1</w:t>
+      </w:r>
+      <w:r>
+        <w:rPr>
+          <w:rFonts w:ascii="Times New Roman" w:eastAsia="Times New Roman" w:hAnsi="Times New Roman" w:cs="Times New Roman"/>
+          <w:sz w:val="24"/>
+          <w:szCs w:val="24"/>
+          <w:lang w:val="en-US" w:eastAsia="es-ES"/>
+        </w:rPr>
+        <w:t xml:space="preserve"> = 3999.95 MHz</w:t>
+      </w:r>
+    </w:p>
+    <w:p>
+      <w:pPr>
+        <w:spacing w:after="0" w:line="240" w:lineRule="auto"/>
+        <w:rPr>
+          <w:rFonts w:ascii="Times New Roman" w:eastAsia="Times New Roman" w:hAnsi="Times New Roman" w:cs="Times New Roman"/>
+          <w:sz w:val="24"/>
+          <w:szCs w:val="24"/>
+          <w:lang w:val="en-US" w:eastAsia="es-ES"/>
+        </w:rPr>
+      </w:pPr>
+      <w:r>
+        <w:rPr>
+          <w:rFonts w:ascii="Times New Roman" w:eastAsia="Times New Roman" w:hAnsi="Times New Roman" w:cs="Times New Roman"/>
+          <w:sz w:val="24"/>
+          <w:szCs w:val="24"/>
+          <w:lang w:val="en-US" w:eastAsia="es-ES"/>
+        </w:rPr>
+        <w:t>f</w:t>
+      </w:r>
+      <w:r>
+        <w:rPr>
+          <w:rFonts w:ascii="Times New Roman" w:eastAsia="Times New Roman" w:hAnsi="Times New Roman" w:cs="Times New Roman"/>
+          <w:sz w:val="24"/>
+          <w:szCs w:val="24"/>
+          <w:vertAlign w:val="subscript"/>
+          <w:lang w:val="en-US" w:eastAsia="es-ES"/>
+        </w:rPr>
+        <w:t>2</w:t>
+      </w:r>
+      <w:r>
+        <w:rPr>
+          <w:rFonts w:ascii="Times New Roman" w:eastAsia="Times New Roman" w:hAnsi="Times New Roman" w:cs="Times New Roman"/>
+          <w:sz w:val="24"/>
+          <w:szCs w:val="24"/>
+          <w:lang w:val="en-US" w:eastAsia="es-ES"/>
+        </w:rPr>
+        <w:t xml:space="preserve"> = 3999.95 MHz</w:t>
+      </w:r>
+    </w:p>
+    <w:p>
+      <w:pPr>
+        <w:spacing w:after="0" w:line="240" w:lineRule="auto"/>
+        <w:rPr>
+          <w:rFonts w:ascii="Times New Roman" w:eastAsia="Times New Roman" w:hAnsi="Times New Roman" w:cs="Times New Roman"/>
+          <w:sz w:val="24"/>
+          <w:szCs w:val="24"/>
+          <w:lang w:val="en-US" w:eastAsia="es-ES"/>
+        </w:rPr>
+      </w:pPr>
+      <w:r>
+        <w:rPr>
+          <w:rFonts w:ascii="Times New Roman" w:eastAsia="Times New Roman" w:hAnsi="Times New Roman" w:cs="Times New Roman"/>
+          <w:sz w:val="24"/>
+          <w:szCs w:val="24"/>
+          <w:lang w:val="en-US" w:eastAsia="es-ES"/>
+        </w:rPr>
+        <w:t>f</w:t>
+      </w:r>
+      <w:r>
+        <w:rPr>
+          <w:rFonts w:ascii="Times New Roman" w:eastAsia="Times New Roman" w:hAnsi="Times New Roman" w:cs="Times New Roman"/>
+          <w:sz w:val="24"/>
+          <w:szCs w:val="24"/>
+          <w:vertAlign w:val="subscript"/>
+          <w:lang w:val="en-US" w:eastAsia="es-ES"/>
+        </w:rPr>
+        <w:t>3</w:t>
+      </w:r>
+      <w:r>
+        <w:rPr>
+          <w:rFonts w:ascii="Times New Roman" w:eastAsia="Times New Roman" w:hAnsi="Times New Roman" w:cs="Times New Roman"/>
+          <w:sz w:val="24"/>
+          <w:szCs w:val="24"/>
+          <w:lang w:val="en-US" w:eastAsia="es-ES"/>
+        </w:rPr>
+        <w:t xml:space="preserve"> = 3999.95 MHz</w:t>
+      </w:r>
+    </w:p>
+    <w:p>
+      <w:pPr>
+        <w:spacing w:after="0" w:line="240" w:lineRule="auto"/>
+        <w:rPr>
+          <w:rFonts w:ascii="Times New Roman" w:eastAsia="Times New Roman" w:hAnsi="Times New Roman" w:cs="Times New Roman"/>
+          <w:sz w:val="24"/>
+          <w:szCs w:val="24"/>
+          <w:lang w:val="en-US" w:eastAsia="es-ES"/>
+        </w:rPr>
+      </w:pPr>
+      <w:r>
+        <w:rPr>
+          <w:rFonts w:ascii="Times New Roman" w:eastAsia="Times New Roman" w:hAnsi="Times New Roman" w:cs="Times New Roman"/>
+          <w:sz w:val="24"/>
+          <w:szCs w:val="24"/>
+          <w:lang w:val="en-US" w:eastAsia="es-ES"/>
+        </w:rPr>
+        <w:t>f</w:t>
+      </w:r>
+      <w:r>
+        <w:rPr>
+          <w:rFonts w:ascii="Times New Roman" w:eastAsia="Times New Roman" w:hAnsi="Times New Roman" w:cs="Times New Roman"/>
+          <w:sz w:val="24"/>
+          <w:szCs w:val="24"/>
+          <w:vertAlign w:val="subscript"/>
+          <w:lang w:val="en-US" w:eastAsia="es-ES"/>
+        </w:rPr>
+        <w:t>4</w:t>
+      </w:r>
+      <w:r>
+        <w:rPr>
+          <w:rFonts w:ascii="Times New Roman" w:eastAsia="Times New Roman" w:hAnsi="Times New Roman" w:cs="Times New Roman"/>
+          <w:sz w:val="24"/>
+          <w:szCs w:val="24"/>
+          <w:lang w:val="en-US" w:eastAsia="es-ES"/>
+        </w:rPr>
+        <w:t xml:space="preserve"> = 3999.95 MHz</w:t>
+      </w:r>
+    </w:p>
+    <w:p>
+      <w:pPr>
+        <w:spacing w:after="0" w:line="240" w:lineRule="auto"/>
+        <w:rPr>
+          <w:rFonts w:ascii="Times New Roman" w:eastAsia="Times New Roman" w:hAnsi="Times New Roman" w:cs="Times New Roman"/>
+          <w:sz w:val="24"/>
+          <w:szCs w:val="24"/>
+          <w:lang w:val="en-US" w:eastAsia="es-ES"/>
+        </w:rPr>
+      </w:pPr>
+      <w:r>
+        <w:rPr>
+          <w:rFonts w:ascii="Times New Roman" w:eastAsia="Times New Roman" w:hAnsi="Times New Roman" w:cs="Times New Roman"/>
+          <w:sz w:val="24"/>
+          <w:szCs w:val="24"/>
+          <w:lang w:val="en-US" w:eastAsia="es-ES"/>
+        </w:rPr>
+        <w:t>f</w:t>
+      </w:r>
+      <w:r>
+        <w:rPr>
+          <w:rFonts w:ascii="Times New Roman" w:eastAsia="Times New Roman" w:hAnsi="Times New Roman" w:cs="Times New Roman"/>
+          <w:sz w:val="24"/>
+          <w:szCs w:val="24"/>
+          <w:vertAlign w:val="subscript"/>
+          <w:lang w:val="en-US" w:eastAsia="es-ES"/>
+        </w:rPr>
+        <w:t>5</w:t>
+      </w:r>
+      <w:r>
+        <w:rPr>
+          <w:rFonts w:ascii="Times New Roman" w:eastAsia="Times New Roman" w:hAnsi="Times New Roman" w:cs="Times New Roman"/>
+          <w:sz w:val="24"/>
+          <w:szCs w:val="24"/>
+          <w:lang w:val="en-US" w:eastAsia="es-ES"/>
+        </w:rPr>
+        <w:t xml:space="preserve"> = 3999.95 MHz</w:t>
+      </w:r>
+    </w:p>
+    <w:p>
+      <w:pPr>
+        <w:spacing w:after="0" w:line="240" w:lineRule="auto"/>
+        <w:rPr>
+          <w:rFonts w:ascii="Times New Roman" w:eastAsia="Times New Roman" w:hAnsi="Times New Roman" w:cs="Times New Roman"/>
+          <w:sz w:val="24"/>
+          <w:szCs w:val="24"/>
+          <w:lang w:val="en-US" w:eastAsia="es-ES"/>
+        </w:rPr>
+      </w:pPr>
+      <w:r>
+        <w:rPr>
+          <w:rFonts w:ascii="Times New Roman" w:eastAsia="Times New Roman" w:hAnsi="Times New Roman" w:cs="Times New Roman"/>
+          <w:sz w:val="24"/>
+          <w:szCs w:val="24"/>
+          <w:lang w:val="en-US" w:eastAsia="es-ES"/>
+        </w:rPr>
+        <w:t>f</w:t>
+      </w:r>
+      <w:r>
+        <w:rPr>
+          <w:rFonts w:ascii="Times New Roman" w:eastAsia="Times New Roman" w:hAnsi="Times New Roman" w:cs="Times New Roman"/>
+          <w:sz w:val="24"/>
+          <w:szCs w:val="24"/>
+          <w:vertAlign w:val="subscript"/>
+          <w:lang w:val="en-US" w:eastAsia="es-ES"/>
+        </w:rPr>
+        <w:t>6</w:t>
+      </w:r>
+      <w:r>
+        <w:rPr>
+          <w:rFonts w:ascii="Times New Roman" w:eastAsia="Times New Roman" w:hAnsi="Times New Roman" w:cs="Times New Roman"/>
+          <w:sz w:val="24"/>
+          <w:szCs w:val="24"/>
+          <w:lang w:val="en-US" w:eastAsia="es-ES"/>
+        </w:rPr>
+        <w:t xml:space="preserve"> = 3999.95 MHz</w:t>
+      </w:r>
+    </w:p>
+    <w:p>
+      <w:pPr>
+        <w:spacing w:after="0" w:line="240" w:lineRule="auto"/>
+        <w:rPr>
+          <w:rFonts w:ascii="Times New Roman" w:eastAsia="Times New Roman" w:hAnsi="Times New Roman" w:cs="Times New Roman"/>
+          <w:sz w:val="24"/>
+          <w:szCs w:val="24"/>
+          <w:lang w:val="en-US" w:eastAsia="es-ES"/>
+        </w:rPr>
+      </w:pPr>
+    </w:p>
+    <w:p>
+      <w:pPr>
+        <w:spacing w:after="0" w:line="240" w:lineRule="auto"/>
+        <w:rPr>
+          <w:rFonts w:ascii="Times New Roman" w:eastAsia="Times New Roman" w:hAnsi="Times New Roman" w:cs="Times New Roman"/>
+          <w:sz w:val="24"/>
+          <w:szCs w:val="24"/>
+          <w:lang w:val="en-US" w:eastAsia="es-ES"/>
+        </w:rPr>
+      </w:pPr>
+      <w:r>
+        <w:rPr>
+          <w:rFonts w:ascii="Times New Roman" w:eastAsia="Times New Roman" w:hAnsi="Times New Roman" w:cs="Times New Roman"/>
+          <w:b/>
+          <w:bCs/>
+          <w:sz w:val="24"/>
+          <w:szCs w:val="24"/>
+          <w:lang w:val="en-US" w:eastAsia="es-ES"/>
+        </w:rPr>
+        <w:t>Coupling Bandwidth</w:t>
+      </w:r>
+    </w:p>
+    <w:p>
+      <w:pPr>
+        <w:spacing w:after="0" w:line="240" w:lineRule="auto"/>
+        <w:rPr>
+          <w:rFonts w:ascii="Times New Roman" w:eastAsia="Times New Roman" w:hAnsi="Times New Roman" w:cs="Times New Roman"/>
+          <w:sz w:val="24"/>
+          <w:szCs w:val="24"/>
+          <w:lang w:val="en-US" w:eastAsia="es-ES"/>
+        </w:rPr>
+      </w:pPr>
+      <w:r>
+        <w:rPr>
+          <w:rFonts w:ascii="Times New Roman" w:eastAsia="Times New Roman" w:hAnsi="Times New Roman" w:cs="Times New Roman"/>
+          <w:sz w:val="24"/>
+          <w:szCs w:val="24"/>
+          <w:lang w:val="en-US" w:eastAsia="es-ES"/>
+        </w:rPr>
+        <w:t>CBW</w:t>
+      </w:r>
+      <w:r>
+        <w:rPr>
+          <w:rFonts w:ascii="Times New Roman" w:eastAsia="Times New Roman" w:hAnsi="Times New Roman" w:cs="Times New Roman"/>
+          <w:sz w:val="24"/>
+          <w:szCs w:val="24"/>
+          <w:vertAlign w:val="subscript"/>
+          <w:lang w:val="en-US" w:eastAsia="es-ES"/>
+        </w:rPr>
+        <w:t>S, 1</w:t>
+      </w:r>
+      <w:r>
+        <w:rPr>
+          <w:rFonts w:ascii="Times New Roman" w:eastAsia="Times New Roman" w:hAnsi="Times New Roman" w:cs="Times New Roman"/>
+          <w:sz w:val="24"/>
+          <w:szCs w:val="24"/>
+          <w:lang w:val="en-US" w:eastAsia="es-ES"/>
+        </w:rPr>
+        <w:t xml:space="preserve"> = 44.9502 MHz</w:t>
+      </w:r>
+    </w:p>
+    <w:p>
+      <w:pPr>
+        <w:spacing w:after="0" w:line="240" w:lineRule="auto"/>
+        <w:rPr>
+          <w:rFonts w:ascii="Times New Roman" w:eastAsia="Times New Roman" w:hAnsi="Times New Roman" w:cs="Times New Roman"/>
+          <w:sz w:val="24"/>
+          <w:szCs w:val="24"/>
+          <w:lang w:val="en-US" w:eastAsia="es-ES"/>
+        </w:rPr>
+      </w:pPr>
+      <w:r>
+        <w:rPr>
+          <w:rFonts w:ascii="Times New Roman" w:eastAsia="Times New Roman" w:hAnsi="Times New Roman" w:cs="Times New Roman"/>
+          <w:sz w:val="24"/>
+          <w:szCs w:val="24"/>
+          <w:lang w:val="en-US" w:eastAsia="es-ES"/>
+        </w:rPr>
+        <w:t>CBW</w:t>
+      </w:r>
+      <w:r>
+        <w:rPr>
+          <w:rFonts w:ascii="Times New Roman" w:eastAsia="Times New Roman" w:hAnsi="Times New Roman" w:cs="Times New Roman"/>
+          <w:sz w:val="24"/>
+          <w:szCs w:val="24"/>
+          <w:vertAlign w:val="subscript"/>
+          <w:lang w:val="en-US" w:eastAsia="es-ES"/>
+        </w:rPr>
+        <w:t>1, 2</w:t>
+      </w:r>
+      <w:r>
+        <w:rPr>
+          <w:rFonts w:ascii="Times New Roman" w:eastAsia="Times New Roman" w:hAnsi="Times New Roman" w:cs="Times New Roman"/>
+          <w:sz w:val="24"/>
+          <w:szCs w:val="24"/>
+          <w:lang w:val="en-US" w:eastAsia="es-ES"/>
+        </w:rPr>
+        <w:t xml:space="preserve"> = 38.4753 MHz</w:t>
+      </w:r>
+    </w:p>
+    <w:p>
+      <w:pPr>
+        <w:spacing w:after="0" w:line="240" w:lineRule="auto"/>
+        <w:rPr>
+          <w:rFonts w:ascii="Times New Roman" w:eastAsia="Times New Roman" w:hAnsi="Times New Roman" w:cs="Times New Roman"/>
+          <w:sz w:val="24"/>
+          <w:szCs w:val="24"/>
+          <w:lang w:val="en-US" w:eastAsia="es-ES"/>
+        </w:rPr>
+      </w:pPr>
+      <w:r>
+        <w:rPr>
+          <w:rFonts w:ascii="Times New Roman" w:eastAsia="Times New Roman" w:hAnsi="Times New Roman" w:cs="Times New Roman"/>
+          <w:sz w:val="24"/>
+          <w:szCs w:val="24"/>
+          <w:lang w:val="en-US" w:eastAsia="es-ES"/>
+        </w:rPr>
+        <w:t>CBW</w:t>
+      </w:r>
+      <w:r>
+        <w:rPr>
+          <w:rFonts w:ascii="Times New Roman" w:eastAsia="Times New Roman" w:hAnsi="Times New Roman" w:cs="Times New Roman"/>
+          <w:sz w:val="24"/>
+          <w:szCs w:val="24"/>
+          <w:vertAlign w:val="subscript"/>
+          <w:lang w:val="en-US" w:eastAsia="es-ES"/>
+        </w:rPr>
+        <w:t>2, 3</w:t>
+      </w:r>
+      <w:r>
+        <w:rPr>
+          <w:rFonts w:ascii="Times New Roman" w:eastAsia="Times New Roman" w:hAnsi="Times New Roman" w:cs="Times New Roman"/>
+          <w:sz w:val="24"/>
+          <w:szCs w:val="24"/>
+          <w:lang w:val="en-US" w:eastAsia="es-ES"/>
+        </w:rPr>
+        <w:t xml:space="preserve"> = 26.2579 MHz</w:t>
+      </w:r>
+    </w:p>
+    <w:p>
+      <w:pPr>
+        <w:spacing w:after="0" w:line="240" w:lineRule="auto"/>
+        <w:rPr>
+          <w:rFonts w:ascii="Times New Roman" w:eastAsia="Times New Roman" w:hAnsi="Times New Roman" w:cs="Times New Roman"/>
+          <w:sz w:val="24"/>
+          <w:szCs w:val="24"/>
+          <w:lang w:val="en-US" w:eastAsia="es-ES"/>
+        </w:rPr>
+      </w:pPr>
+      <w:r>
+        <w:rPr>
+          <w:rFonts w:ascii="Times New Roman" w:eastAsia="Times New Roman" w:hAnsi="Times New Roman" w:cs="Times New Roman"/>
+          <w:sz w:val="24"/>
+          <w:szCs w:val="24"/>
+          <w:lang w:val="en-US" w:eastAsia="es-ES"/>
+        </w:rPr>
+        <w:t>CBW</w:t>
+      </w:r>
+      <w:r>
+        <w:rPr>
+          <w:rFonts w:ascii="Times New Roman" w:eastAsia="Times New Roman" w:hAnsi="Times New Roman" w:cs="Times New Roman"/>
+          <w:sz w:val="24"/>
+          <w:szCs w:val="24"/>
+          <w:vertAlign w:val="subscript"/>
+          <w:lang w:val="en-US" w:eastAsia="es-ES"/>
+        </w:rPr>
+        <w:t>3, 4</w:t>
+      </w:r>
+      <w:r>
+        <w:rPr>
+          <w:rFonts w:ascii="Times New Roman" w:eastAsia="Times New Roman" w:hAnsi="Times New Roman" w:cs="Times New Roman"/>
+          <w:sz w:val="24"/>
+          <w:szCs w:val="24"/>
+          <w:lang w:val="en-US" w:eastAsia="es-ES"/>
+        </w:rPr>
+        <w:t xml:space="preserve"> = 24.7369 MHz</w:t>
+      </w:r>
+    </w:p>
+    <w:p>
+      <w:pPr>
+        <w:spacing w:after="0" w:line="240" w:lineRule="auto"/>
+        <w:rPr>
+          <w:rFonts w:ascii="Times New Roman" w:eastAsia="Times New Roman" w:hAnsi="Times New Roman" w:cs="Times New Roman"/>
+          <w:sz w:val="24"/>
+          <w:szCs w:val="24"/>
+          <w:lang w:val="en-US" w:eastAsia="es-ES"/>
+        </w:rPr>
+      </w:pPr>
+      <w:r>
+        <w:rPr>
+          <w:rFonts w:ascii="Times New Roman" w:eastAsia="Times New Roman" w:hAnsi="Times New Roman" w:cs="Times New Roman"/>
+          <w:sz w:val="24"/>
+          <w:szCs w:val="24"/>
+          <w:lang w:val="en-US" w:eastAsia="es-ES"/>
+        </w:rPr>
+        <w:t>CBW</w:t>
+      </w:r>
+      <w:r>
+        <w:rPr>
+          <w:rFonts w:ascii="Times New Roman" w:eastAsia="Times New Roman" w:hAnsi="Times New Roman" w:cs="Times New Roman"/>
+          <w:sz w:val="24"/>
+          <w:szCs w:val="24"/>
+          <w:vertAlign w:val="subscript"/>
+          <w:lang w:val="en-US" w:eastAsia="es-ES"/>
+        </w:rPr>
+        <w:t>4, 5</w:t>
+      </w:r>
+      <w:r>
+        <w:rPr>
+          <w:rFonts w:ascii="Times New Roman" w:eastAsia="Times New Roman" w:hAnsi="Times New Roman" w:cs="Times New Roman"/>
+          <w:sz w:val="24"/>
+          <w:szCs w:val="24"/>
+          <w:lang w:val="en-US" w:eastAsia="es-ES"/>
+        </w:rPr>
+        <w:t xml:space="preserve"> = 26.2579 MHz</w:t>
+      </w:r>
+    </w:p>
+    <w:p>
+      <w:pPr>
+        <w:spacing w:after="0" w:line="240" w:lineRule="auto"/>
+        <w:rPr>
+          <w:rFonts w:ascii="Times New Roman" w:eastAsia="Times New Roman" w:hAnsi="Times New Roman" w:cs="Times New Roman"/>
+          <w:sz w:val="24"/>
+          <w:szCs w:val="24"/>
+          <w:lang w:val="en-US" w:eastAsia="es-ES"/>
+        </w:rPr>
+      </w:pPr>
+      <w:r>
+        <w:rPr>
+          <w:rFonts w:ascii="Times New Roman" w:eastAsia="Times New Roman" w:hAnsi="Times New Roman" w:cs="Times New Roman"/>
+          <w:sz w:val="24"/>
+          <w:szCs w:val="24"/>
+          <w:lang w:val="en-US" w:eastAsia="es-ES"/>
+        </w:rPr>
+        <w:t>CBW</w:t>
+      </w:r>
+      <w:r>
+        <w:rPr>
+          <w:rFonts w:ascii="Times New Roman" w:eastAsia="Times New Roman" w:hAnsi="Times New Roman" w:cs="Times New Roman"/>
+          <w:sz w:val="24"/>
+          <w:szCs w:val="24"/>
+          <w:vertAlign w:val="subscript"/>
+          <w:lang w:val="en-US" w:eastAsia="es-ES"/>
+        </w:rPr>
+        <w:t>5, 6</w:t>
+      </w:r>
+      <w:r>
+        <w:rPr>
+          <w:rFonts w:ascii="Times New Roman" w:eastAsia="Times New Roman" w:hAnsi="Times New Roman" w:cs="Times New Roman"/>
+          <w:sz w:val="24"/>
+          <w:szCs w:val="24"/>
+          <w:lang w:val="en-US" w:eastAsia="es-ES"/>
+        </w:rPr>
+        <w:t xml:space="preserve"> = 38.4753 MHz</w:t>
+      </w:r>
+    </w:p>
+    <w:p>
+      <w:pPr>
+        <w:spacing w:after="0" w:line="240" w:lineRule="auto"/>
+        <w:rPr>
+          <w:rFonts w:ascii="Times New Roman" w:eastAsia="Times New Roman" w:hAnsi="Times New Roman" w:cs="Times New Roman"/>
+          <w:sz w:val="24"/>
+          <w:szCs w:val="24"/>
+          <w:lang w:val="en-US" w:eastAsia="es-ES"/>
+        </w:rPr>
+      </w:pPr>
+      <w:r>
+        <w:rPr>
+          <w:rFonts w:ascii="Times New Roman" w:eastAsia="Times New Roman" w:hAnsi="Times New Roman" w:cs="Times New Roman"/>
+          <w:sz w:val="24"/>
+          <w:szCs w:val="24"/>
+          <w:lang w:val="en-US" w:eastAsia="es-ES"/>
+        </w:rPr>
+        <w:t>CBW</w:t>
+      </w:r>
+      <w:r>
+        <w:rPr>
+          <w:rFonts w:ascii="Times New Roman" w:eastAsia="Times New Roman" w:hAnsi="Times New Roman" w:cs="Times New Roman"/>
+          <w:sz w:val="24"/>
+          <w:szCs w:val="24"/>
+          <w:vertAlign w:val="subscript"/>
+          <w:lang w:val="en-US" w:eastAsia="es-ES"/>
+        </w:rPr>
+        <w:t>6, L</w:t>
+      </w:r>
+      <w:r>
+        <w:rPr>
+          <w:rFonts w:ascii="Times New Roman" w:eastAsia="Times New Roman" w:hAnsi="Times New Roman" w:cs="Times New Roman"/>
+          <w:sz w:val="24"/>
+          <w:szCs w:val="24"/>
+          <w:lang w:val="en-US" w:eastAsia="es-ES"/>
+        </w:rPr>
+        <w:t xml:space="preserve"> = 44.9502 MHz</w:t>
+      </w:r>
+    </w:p>
+    <w:p>
+      <w:pPr>
+        <w:spacing w:after="0" w:line="240" w:lineRule="auto"/>
+        <w:rPr>
+          <w:rFonts w:ascii="Times New Roman" w:eastAsia="Times New Roman" w:hAnsi="Times New Roman" w:cs="Times New Roman"/>
+          <w:sz w:val="24"/>
+          <w:szCs w:val="24"/>
+          <w:lang w:val="en-US" w:eastAsia="es-ES"/>
+        </w:rPr>
+      </w:pPr>
+    </w:p>
+    <w:p>
+      <w:pPr>
+        <w:spacing w:after="0" w:line="240" w:lineRule="auto"/>
+        <w:rPr>
+          <w:rFonts w:ascii="Times New Roman" w:eastAsia="Times New Roman" w:hAnsi="Times New Roman" w:cs="Times New Roman"/>
+          <w:sz w:val="24"/>
+          <w:szCs w:val="24"/>
+          <w:lang w:val="en-US" w:eastAsia="es-ES"/>
+        </w:rPr>
+      </w:pPr>
+      <w:r>
+        <w:rPr>
+          <w:rFonts w:ascii="Times New Roman" w:eastAsia="Times New Roman" w:hAnsi="Times New Roman" w:cs="Times New Roman"/>
+          <w:b/>
+          <w:bCs/>
+          <w:sz w:val="24"/>
+          <w:szCs w:val="24"/>
+          <w:lang w:val="en-US" w:eastAsia="es-ES"/>
+        </w:rPr>
+        <w:t>External Q Factors</w:t>
+      </w:r>
+    </w:p>
+    <w:p>
+      <w:pPr>
+        <w:spacing w:after="0" w:line="240" w:lineRule="auto"/>
+        <w:rPr>
+          <w:rFonts w:ascii="Times New Roman" w:eastAsia="Times New Roman" w:hAnsi="Times New Roman" w:cs="Times New Roman"/>
+          <w:sz w:val="24"/>
+          <w:szCs w:val="24"/>
+          <w:lang w:val="en-US" w:eastAsia="es-ES"/>
+        </w:rPr>
+      </w:pPr>
+      <w:r>
+        <w:rPr>
+          <w:rFonts w:ascii="Times New Roman" w:eastAsia="Times New Roman" w:hAnsi="Times New Roman" w:cs="Times New Roman"/>
+          <w:sz w:val="24"/>
+          <w:szCs w:val="24"/>
+          <w:lang w:val="en-US" w:eastAsia="es-ES"/>
+        </w:rPr>
+        <w:t>Q</w:t>
+      </w:r>
+      <w:r>
+        <w:rPr>
+          <w:rFonts w:ascii="Times New Roman" w:eastAsia="Times New Roman" w:hAnsi="Times New Roman" w:cs="Times New Roman"/>
+          <w:sz w:val="24"/>
+          <w:szCs w:val="24"/>
+          <w:vertAlign w:val="subscript"/>
+          <w:lang w:val="en-US" w:eastAsia="es-ES"/>
+        </w:rPr>
+        <w:t>S, 1</w:t>
+      </w:r>
+      <w:r>
+        <w:rPr>
+          <w:rFonts w:ascii="Times New Roman" w:eastAsia="Times New Roman" w:hAnsi="Times New Roman" w:cs="Times New Roman"/>
+          <w:sz w:val="24"/>
+          <w:szCs w:val="24"/>
+          <w:lang w:val="en-US" w:eastAsia="es-ES"/>
+        </w:rPr>
+        <w:t xml:space="preserve"> = 79.1864</w:t>
+      </w:r>
+    </w:p>
+    <w:p>
+      <w:pPr>
+        <w:rPr>
+          <w:rFonts w:ascii="Times New Roman" w:eastAsia="Times New Roman" w:hAnsi="Times New Roman" w:cs="Times New Roman"/>
+          <w:sz w:val="24"/>
+          <w:szCs w:val="24"/>
+          <w:lang w:val="en-US" w:eastAsia="es-ES"/>
+        </w:rPr>
+      </w:pPr>
+      <w:r>
+        <w:rPr>
+          <w:rFonts w:ascii="Times New Roman" w:eastAsia="Times New Roman" w:hAnsi="Times New Roman" w:cs="Times New Roman"/>
+          <w:sz w:val="24"/>
+          <w:szCs w:val="24"/>
+          <w:lang w:val="en-US" w:eastAsia="es-ES"/>
+        </w:rPr>
+        <w:t>Q</w:t>
+      </w:r>
+      <w:r>
+        <w:rPr>
+          <w:rFonts w:ascii="Times New Roman" w:eastAsia="Times New Roman" w:hAnsi="Times New Roman" w:cs="Times New Roman"/>
+          <w:sz w:val="24"/>
+          <w:szCs w:val="24"/>
+          <w:vertAlign w:val="subscript"/>
+          <w:lang w:val="en-US" w:eastAsia="es-ES"/>
+        </w:rPr>
+        <w:t>6, L</w:t>
+      </w:r>
+      <w:r>
+        <w:rPr>
+          <w:rFonts w:ascii="Times New Roman" w:eastAsia="Times New Roman" w:hAnsi="Times New Roman" w:cs="Times New Roman"/>
+          <w:sz w:val="24"/>
+          <w:szCs w:val="24"/>
+          <w:lang w:val="en-US" w:eastAsia="es-ES"/>
+        </w:rPr>
+        <w:t xml:space="preserve"> = 79.1864</w:t>
+      </w:r>
+    </w:p>
+    <w:p>
+      <w:pPr>
+        <w:rPr>
+          <w:lang w:val="en-US"/>
+        </w:rPr>
+        <w:sectPr>
+          <w:type w:val="continuous"/>
+          <w:pgSz w:w="11906" w:h="16838"/>
+          <w:pgMar w:top="1417" w:right="1701" w:bottom="1417" w:left="1701" w:header="708" w:footer="708" w:gutter="0"/>
+          <w:cols w:num="2" w:space="708"/>
+          <w:docGrid w:linePitch="360"/>
+        </w:sectPr>
+      </w:pPr>
+    </w:p>
+    <w:p>
+      <w:pPr>
+        <w:rPr>
+          <w:lang w:val="en-US"/>
+        </w:rPr>
+      </w:pPr>
+    </w:p>
+    <w:p>
+      <w:pPr>
+        <w:rPr>
+          <w:lang w:val="en-US"/>
+        </w:rPr>
+      </w:pPr>
+      <w:r>
+        <w:rPr>
+          <w:lang w:val="en-US"/>
+        </w:rPr>
+        <w:t>Synthesized parameters (Band: 3.98-4.02 GHz, RL=26 dB, n=6)</w:t>
+      </w:r>
+    </w:p>
+    <w:p>
+      <w:pPr>
+        <w:rPr>
+          <w:lang w:val="en-US"/>
+        </w:rPr>
+      </w:pPr>
+      <w:r>
+        <w:rPr>
+          <w:lang w:val="en-US"/>
+        </w:rPr>
+        <w:t>f0=4 GHz, k12=k56=0.00962, k23=k45=0.00656, k34=0.00618, QE=79.18 (GD=12.6 ns)</w:t>
+      </w:r>
+    </w:p>
+    <w:p>
+      <w:pPr>
+        <w:rPr>
+          <w:rFonts w:eastAsiaTheme="minorEastAsia"/>
+          <w:lang w:val="en-US"/>
+        </w:rPr>
+      </w:pPr>
+      <m:oMathPara>
+        <m:oMath>
+          <m:r>
+            <w:rPr>
+              <w:rFonts w:ascii="Cambria Math" w:hAnsi="Cambria Math"/>
+              <w:lang w:val="en-US"/>
+            </w:rPr>
+            <m:t>kij =</m:t>
+          </m:r>
+          <m:f>
+            <m:fPr>
+              <m:ctrlPr>
+                <w:rPr>
+                  <w:rFonts w:ascii="Cambria Math" w:hAnsi="Cambria Math"/>
+                  <w:i/>
+                  <w:lang w:val="en-US"/>
+                </w:rPr>
+              </m:ctrlPr>
+            </m:fPr>
+            <m:num>
+              <m:r>
+                <w:rPr>
+                  <w:rFonts w:ascii="Cambria Math" w:hAnsi="Cambria Math"/>
+                  <w:lang w:val="en-US"/>
+                </w:rPr>
+                <m:t>BW</m:t>
+              </m:r>
+            </m:num>
+            <m:den>
+              <m:r>
+                <w:rPr>
+                  <w:rFonts w:ascii="Cambria Math" w:hAnsi="Cambria Math"/>
+                  <w:lang w:val="en-US"/>
+                </w:rPr>
+                <m:t>f0</m:t>
+              </m:r>
+            </m:den>
+          </m:f>
+          <m:r>
+            <w:rPr>
+              <w:rFonts w:ascii="Cambria Math" w:hAnsi="Cambria Math"/>
+              <w:lang w:val="en-US"/>
+            </w:rPr>
+            <m:t>* Mij</m:t>
+          </m:r>
+        </m:oMath>
+      </m:oMathPara>
+    </w:p>
+    <w:p>
+      <w:pPr>
+        <w:rPr>
+          <w:rFonts w:eastAsiaTheme="minorEastAsia"/>
+          <w:lang w:val="en-US"/>
+        </w:rPr>
+      </w:pPr>
+      <w:r>
+        <w:rPr>
+          <w:rFonts w:eastAsiaTheme="minorEastAsia"/>
+          <w:lang w:val="en-US"/>
+        </w:rPr>
+        <w:t>Selected waveguide: a=50mm, b=25mm</w:t>
+      </w:r>
+      <w:r>
+        <w:rPr>
+          <w:rFonts w:eastAsiaTheme="minorEastAsia"/>
+          <w:lang w:val="en-US"/>
+        </w:rPr>
+        <w:t>, L=</w:t>
+      </w:r>
+      <w:r>
+        <w:rPr>
+          <w:rFonts w:eastAsiaTheme="minorEastAsia"/>
+          <w:lang w:val="en-US"/>
+        </w:rPr>
+        <w:t>56.605</w:t>
+      </w:r>
+      <w:r>
+        <w:rPr>
+          <w:rFonts w:eastAsiaTheme="minorEastAsia"/>
+          <w:lang w:val="en-US"/>
+        </w:rPr>
+        <w:t>mm</w:t>
+      </w:r>
+    </w:p>
+    <w:p>
+      <w:pPr>
+        <w:rPr>
+          <w:rFonts w:eastAsiaTheme="minorEastAsia"/>
+          <w:lang w:val="en-US"/>
+        </w:rPr>
+      </w:pPr>
+      <m:oMathPara>
+        <m:oMath>
+          <m:r>
+            <m:rPr>
+              <m:sty m:val="p"/>
+            </m:rPr>
+            <w:rPr>
+              <w:rFonts w:ascii="Cambria Math" w:eastAsiaTheme="minorEastAsia" w:hAnsi="Cambria Math"/>
+              <w:lang w:val="en-US"/>
+            </w:rPr>
+            <m:t xml:space="preserve">Fres = </m:t>
+          </m:r>
+          <m:f>
+            <m:fPr>
+              <m:ctrlPr>
+                <w:rPr>
+                  <w:rFonts w:ascii="Cambria Math" w:eastAsiaTheme="minorEastAsia" w:hAnsi="Cambria Math"/>
+                  <w:lang w:val="en-US"/>
+                </w:rPr>
+              </m:ctrlPr>
+            </m:fPr>
+            <m:num>
+              <m:r>
+                <w:rPr>
+                  <w:rFonts w:ascii="Cambria Math" w:eastAsiaTheme="minorEastAsia" w:hAnsi="Cambria Math"/>
+                  <w:lang w:val="en-US"/>
+                </w:rPr>
+                <m:t>c</m:t>
+              </m:r>
+            </m:num>
+            <m:den>
+              <m:r>
+                <w:rPr>
+                  <w:rFonts w:ascii="Cambria Math" w:eastAsiaTheme="minorEastAsia" w:hAnsi="Cambria Math"/>
+                  <w:lang w:val="en-US"/>
+                </w:rPr>
+                <m:t>2π</m:t>
+              </m:r>
+            </m:den>
+          </m:f>
+          <m:rad>
+            <m:radPr>
+              <m:degHide m:val="1"/>
+              <m:ctrlPr>
+                <w:rPr>
+                  <w:rFonts w:ascii="Cambria Math" w:eastAsiaTheme="minorEastAsia" w:hAnsi="Cambria Math"/>
+                  <w:i/>
+                  <w:lang w:val="en-US"/>
+                </w:rPr>
+              </m:ctrlPr>
+            </m:radPr>
+            <m:deg/>
+            <m:e>
+              <m:sSup>
+                <m:sSupPr>
+                  <m:ctrlPr>
+                    <w:rPr>
+                      <w:rFonts w:ascii="Cambria Math" w:eastAsiaTheme="minorEastAsia" w:hAnsi="Cambria Math"/>
+                      <w:i/>
+                      <w:lang w:val="en-US"/>
+                    </w:rPr>
+                  </m:ctrlPr>
+                </m:sSupPr>
+                <m:e>
+                  <m:r>
+                    <w:rPr>
+                      <w:rFonts w:ascii="Cambria Math" w:eastAsiaTheme="minorEastAsia" w:hAnsi="Cambria Math"/>
+                      <w:lang w:val="en-US"/>
+                    </w:rPr>
+                    <m:t>(</m:t>
+                  </m:r>
+                  <m:f>
+                    <m:fPr>
+                      <m:ctrlPr>
+                        <w:rPr>
+                          <w:rFonts w:ascii="Cambria Math" w:eastAsiaTheme="minorEastAsia" w:hAnsi="Cambria Math"/>
+                          <w:i/>
+                          <w:lang w:val="en-US"/>
+                        </w:rPr>
+                      </m:ctrlPr>
+                    </m:fPr>
+                    <m:num>
+                      <m:r>
+                        <w:rPr>
+                          <w:rFonts w:ascii="Cambria Math" w:eastAsiaTheme="minorEastAsia" w:hAnsi="Cambria Math"/>
+                          <w:lang w:val="en-US"/>
+                        </w:rPr>
+                        <m:t>mπ</m:t>
+                      </m:r>
+                    </m:num>
+                    <m:den>
+                      <m:r>
+                        <w:rPr>
+                          <w:rFonts w:ascii="Cambria Math" w:eastAsiaTheme="minorEastAsia" w:hAnsi="Cambria Math"/>
+                          <w:lang w:val="en-US"/>
+                        </w:rPr>
+                        <m:t>a</m:t>
+                      </m:r>
+                    </m:den>
+                  </m:f>
+                  <m:r>
+                    <w:rPr>
+                      <w:rFonts w:ascii="Cambria Math" w:eastAsiaTheme="minorEastAsia" w:hAnsi="Cambria Math"/>
+                      <w:lang w:val="en-US"/>
+                    </w:rPr>
+                    <m:t>)</m:t>
+                  </m:r>
+                </m:e>
+                <m:sup>
+                  <m:r>
+                    <w:rPr>
+                      <w:rFonts w:ascii="Cambria Math" w:eastAsiaTheme="minorEastAsia" w:hAnsi="Cambria Math"/>
+                      <w:lang w:val="en-US"/>
+                    </w:rPr>
+                    <m:t>2</m:t>
+                  </m:r>
+                </m:sup>
+              </m:sSup>
+              <m:r>
+                <w:rPr>
+                  <w:rFonts w:ascii="Cambria Math" w:eastAsiaTheme="minorEastAsia" w:hAnsi="Cambria Math"/>
+                  <w:lang w:val="en-US"/>
+                </w:rPr>
+                <m:t>+</m:t>
+              </m:r>
+              <m:sSup>
+                <m:sSupPr>
+                  <m:ctrlPr>
+                    <w:rPr>
+                      <w:rFonts w:ascii="Cambria Math" w:eastAsiaTheme="minorEastAsia" w:hAnsi="Cambria Math"/>
+                      <w:i/>
+                      <w:lang w:val="en-US"/>
+                    </w:rPr>
+                  </m:ctrlPr>
+                </m:sSupPr>
+                <m:e>
+                  <m:r>
+                    <w:rPr>
+                      <w:rFonts w:ascii="Cambria Math" w:eastAsiaTheme="minorEastAsia" w:hAnsi="Cambria Math"/>
+                      <w:lang w:val="en-US"/>
+                    </w:rPr>
+                    <m:t>(</m:t>
+                  </m:r>
+                  <m:f>
+                    <m:fPr>
+                      <m:ctrlPr>
+                        <w:rPr>
+                          <w:rFonts w:ascii="Cambria Math" w:eastAsiaTheme="minorEastAsia" w:hAnsi="Cambria Math"/>
+                          <w:i/>
+                          <w:lang w:val="en-US"/>
+                        </w:rPr>
+                      </m:ctrlPr>
+                    </m:fPr>
+                    <m:num>
+                      <m:r>
+                        <w:rPr>
+                          <w:rFonts w:ascii="Cambria Math" w:eastAsiaTheme="minorEastAsia" w:hAnsi="Cambria Math"/>
+                          <w:lang w:val="en-US"/>
+                        </w:rPr>
+                        <m:t>nπ</m:t>
+                      </m:r>
+                    </m:num>
+                    <m:den>
+                      <m:r>
+                        <w:rPr>
+                          <w:rFonts w:ascii="Cambria Math" w:eastAsiaTheme="minorEastAsia" w:hAnsi="Cambria Math"/>
+                          <w:lang w:val="en-US"/>
+                        </w:rPr>
+                        <m:t>b</m:t>
+                      </m:r>
+                    </m:den>
+                  </m:f>
+                  <m:r>
+                    <w:rPr>
+                      <w:rFonts w:ascii="Cambria Math" w:eastAsiaTheme="minorEastAsia" w:hAnsi="Cambria Math"/>
+                      <w:lang w:val="en-US"/>
+                    </w:rPr>
+                    <m:t>)</m:t>
+                  </m:r>
+                </m:e>
+                <m:sup>
+                  <m:r>
+                    <w:rPr>
+                      <w:rFonts w:ascii="Cambria Math" w:eastAsiaTheme="minorEastAsia" w:hAnsi="Cambria Math"/>
+                      <w:lang w:val="en-US"/>
+                    </w:rPr>
+                    <m:t>2</m:t>
+                  </m:r>
+                </m:sup>
+              </m:sSup>
+              <m:r>
+                <w:rPr>
+                  <w:rFonts w:ascii="Cambria Math" w:eastAsiaTheme="minorEastAsia" w:hAnsi="Cambria Math"/>
+                  <w:lang w:val="en-US"/>
+                </w:rPr>
+                <m:t>+</m:t>
+              </m:r>
+              <m:sSup>
+                <m:sSupPr>
+                  <m:ctrlPr>
+                    <w:rPr>
+                      <w:rFonts w:ascii="Cambria Math" w:eastAsiaTheme="minorEastAsia" w:hAnsi="Cambria Math"/>
+                      <w:i/>
+                      <w:lang w:val="en-US"/>
+                    </w:rPr>
+                  </m:ctrlPr>
+                </m:sSupPr>
+                <m:e>
+                  <m:r>
+                    <w:rPr>
+                      <w:rFonts w:ascii="Cambria Math" w:eastAsiaTheme="minorEastAsia" w:hAnsi="Cambria Math"/>
+                      <w:lang w:val="en-US"/>
+                    </w:rPr>
+                    <m:t>(</m:t>
+                  </m:r>
+                  <m:f>
+                    <m:fPr>
+                      <m:ctrlPr>
+                        <w:rPr>
+                          <w:rFonts w:ascii="Cambria Math" w:eastAsiaTheme="minorEastAsia" w:hAnsi="Cambria Math"/>
+                          <w:i/>
+                          <w:lang w:val="en-US"/>
+                        </w:rPr>
+                      </m:ctrlPr>
+                    </m:fPr>
+                    <m:num>
+                      <m:r>
+                        <w:rPr>
+                          <w:rFonts w:ascii="Cambria Math" w:eastAsiaTheme="minorEastAsia" w:hAnsi="Cambria Math"/>
+                          <w:lang w:val="en-US"/>
+                        </w:rPr>
+                        <m:t>gπ</m:t>
+                      </m:r>
+                    </m:num>
+                    <m:den>
+                      <m:r>
+                        <w:rPr>
+                          <w:rFonts w:ascii="Cambria Math" w:eastAsiaTheme="minorEastAsia" w:hAnsi="Cambria Math"/>
+                          <w:lang w:val="en-US"/>
+                        </w:rPr>
+                        <m:t>l</m:t>
+                      </m:r>
+                    </m:den>
+                  </m:f>
+                  <m:r>
+                    <w:rPr>
+                      <w:rFonts w:ascii="Cambria Math" w:eastAsiaTheme="minorEastAsia" w:hAnsi="Cambria Math"/>
+                      <w:lang w:val="en-US"/>
+                    </w:rPr>
+                    <m:t>)</m:t>
+                  </m:r>
+                </m:e>
+                <m:sup>
+                  <m:r>
+                    <w:rPr>
+                      <w:rFonts w:ascii="Cambria Math" w:eastAsiaTheme="minorEastAsia" w:hAnsi="Cambria Math"/>
+                      <w:lang w:val="en-US"/>
+                    </w:rPr>
+                    <m:t>2</m:t>
+                  </m:r>
+                </m:sup>
+              </m:sSup>
+            </m:e>
+          </m:rad>
+        </m:oMath>
+      </m:oMathPara>
+    </w:p>
+    <w:p>
+      <w:pPr>
+        <w:rPr>
+          <w:rFonts w:eastAsiaTheme="minorEastAsia"/>
+          <w:lang w:val="en-US"/>
+        </w:rPr>
+      </w:pPr>
+    </w:p>
+    <w:p>
+      <w:pPr>
+        <w:rPr>
+          <w:rFonts w:eastAsiaTheme="minorEastAsia"/>
+          <w:lang w:val="en-US"/>
+        </w:rPr>
+      </w:pPr>
+      <w:r>
+        <w:rPr>
+          <w:rFonts w:eastAsiaTheme="minorEastAsia"/>
+          <w:lang w:val="en-US"/>
+        </w:rPr>
+        <w:br w:type="page"/>
+      </w:r>
+    </w:p>
+    <w:p>
+      <w:pPr>
+        <w:rPr>
+          <w:rFonts w:eastAsiaTheme="minorEastAsia"/>
+          <w:lang w:val="en-US"/>
+        </w:rPr>
+      </w:pPr>
+      <w:proofErr w:type="spellStart"/>
+      <w:r>
+        <w:rPr>
+          <w:rFonts w:eastAsiaTheme="minorEastAsia"/>
+          <w:lang w:val="en-US"/>
+        </w:rPr>
+        <w:lastRenderedPageBreak/>
+        <w:t>Filtro</w:t>
+      </w:r>
+      <w:proofErr w:type="spellEnd"/>
+      <w:r>
+        <w:rPr>
+          <w:rFonts w:eastAsiaTheme="minorEastAsia"/>
+          <w:lang w:val="en-US"/>
+        </w:rPr>
+        <w:t xml:space="preserve"> 2</w:t>
+      </w:r>
+    </w:p>
+    <w:p>
+      <w:pPr>
+        <w:spacing w:after="0" w:line="240" w:lineRule="auto"/>
+        <w:rPr>
+          <w:rFonts w:ascii="Times New Roman" w:eastAsia="Times New Roman" w:hAnsi="Times New Roman" w:cs="Times New Roman"/>
+          <w:b/>
+          <w:bCs/>
+          <w:sz w:val="24"/>
+          <w:szCs w:val="24"/>
+          <w:lang w:val="en-US" w:eastAsia="es-ES"/>
+        </w:rPr>
+      </w:pPr>
+    </w:p>
+    <w:p>
+      <w:pPr>
+        <w:spacing w:after="0" w:line="240" w:lineRule="auto"/>
+        <w:rPr>
+          <w:rFonts w:ascii="Times New Roman" w:eastAsia="Times New Roman" w:hAnsi="Times New Roman" w:cs="Times New Roman"/>
+          <w:sz w:val="24"/>
+          <w:szCs w:val="24"/>
+          <w:lang w:val="en-US" w:eastAsia="es-ES"/>
+        </w:rPr>
+      </w:pPr>
+      <w:r>
+        <w:rPr>
+          <w:rFonts w:ascii="Times New Roman" w:eastAsia="Times New Roman" w:hAnsi="Times New Roman" w:cs="Times New Roman"/>
+          <w:b/>
+          <w:bCs/>
+          <w:sz w:val="24"/>
+          <w:szCs w:val="24"/>
+          <w:lang w:val="en-US" w:eastAsia="es-ES"/>
+        </w:rPr>
+        <w:t>External Q Factors</w:t>
+      </w:r>
+    </w:p>
+    <w:p>
+      <w:pPr>
+        <w:rPr>
+          <w:rFonts w:ascii="Times New Roman" w:eastAsia="Times New Roman" w:hAnsi="Times New Roman" w:cs="Times New Roman"/>
+          <w:sz w:val="24"/>
+          <w:szCs w:val="24"/>
+          <w:lang w:val="en-US" w:eastAsia="es-ES"/>
+        </w:rPr>
+        <w:sectPr>
+          <w:type w:val="continuous"/>
+          <w:pgSz w:w="11906" w:h="16838"/>
+          <w:pgMar w:top="1417" w:right="1701" w:bottom="1417" w:left="1701" w:header="708" w:footer="708" w:gutter="0"/>
+          <w:cols w:num="2" w:space="708"/>
+          <w:docGrid w:linePitch="360"/>
+        </w:sectPr>
+      </w:pPr>
+    </w:p>
+    <w:p>
+      <w:pPr>
+        <w:rPr>
+          <w:rFonts w:ascii="Times New Roman" w:eastAsia="Times New Roman" w:hAnsi="Times New Roman" w:cs="Times New Roman"/>
+          <w:sz w:val="24"/>
+          <w:szCs w:val="24"/>
+          <w:lang w:val="en-US" w:eastAsia="es-ES"/>
+        </w:rPr>
+      </w:pPr>
+      <w:r>
+        <w:rPr>
+          <w:rFonts w:ascii="Times New Roman" w:eastAsia="Times New Roman" w:hAnsi="Times New Roman" w:cs="Times New Roman"/>
+          <w:sz w:val="24"/>
+          <w:szCs w:val="24"/>
+          <w:lang w:val="en-US" w:eastAsia="es-ES"/>
+        </w:rPr>
+        <w:t>Q</w:t>
+      </w:r>
+      <w:r>
+        <w:rPr>
+          <w:rFonts w:ascii="Times New Roman" w:eastAsia="Times New Roman" w:hAnsi="Times New Roman" w:cs="Times New Roman"/>
+          <w:sz w:val="24"/>
+          <w:szCs w:val="24"/>
+          <w:vertAlign w:val="subscript"/>
+          <w:lang w:val="en-US" w:eastAsia="es-ES"/>
+        </w:rPr>
+        <w:t>S, 1</w:t>
+      </w:r>
+      <w:r>
+        <w:rPr>
+          <w:rFonts w:ascii="Times New Roman" w:eastAsia="Times New Roman" w:hAnsi="Times New Roman" w:cs="Times New Roman"/>
+          <w:sz w:val="24"/>
+          <w:szCs w:val="24"/>
+          <w:lang w:val="en-US" w:eastAsia="es-ES"/>
+        </w:rPr>
+        <w:t xml:space="preserve"> = 58.3252</w:t>
+      </w:r>
+      <w:r>
+        <w:rPr>
+          <w:rFonts w:ascii="Times New Roman" w:eastAsia="Times New Roman" w:hAnsi="Times New Roman" w:cs="Times New Roman"/>
+          <w:sz w:val="24"/>
+          <w:szCs w:val="24"/>
+          <w:lang w:val="en-US" w:eastAsia="es-ES"/>
+        </w:rPr>
+        <w:tab/>
+      </w:r>
+      <w:r>
+        <w:rPr>
+          <w:rFonts w:ascii="Times New Roman" w:eastAsia="Times New Roman" w:hAnsi="Times New Roman" w:cs="Times New Roman"/>
+          <w:sz w:val="24"/>
+          <w:szCs w:val="24"/>
+          <w:lang w:val="en-US" w:eastAsia="es-ES"/>
+        </w:rPr>
+        <w:t xml:space="preserve">Iris width </w:t>
+      </w:r>
+      <w:r>
+        <w:rPr>
+          <w:rFonts w:ascii="Times New Roman" w:eastAsia="Times New Roman" w:hAnsi="Times New Roman" w:cs="Times New Roman"/>
+          <w:sz w:val="24"/>
+          <w:szCs w:val="24"/>
+          <w:lang w:val="en-US" w:eastAsia="es-ES"/>
+        </w:rPr>
+        <w:t>3.7435</w:t>
+      </w:r>
+      <w:r>
+        <w:rPr>
+          <w:rFonts w:ascii="Times New Roman" w:eastAsia="Times New Roman" w:hAnsi="Times New Roman" w:cs="Times New Roman"/>
+          <w:sz w:val="24"/>
+          <w:szCs w:val="24"/>
+          <w:lang w:val="en-US" w:eastAsia="es-ES"/>
+        </w:rPr>
+        <w:t>mm</w:t>
+      </w:r>
+      <w:r>
+        <w:rPr>
+          <w:rFonts w:ascii="Times New Roman" w:eastAsia="Times New Roman" w:hAnsi="Times New Roman" w:cs="Times New Roman"/>
+          <w:sz w:val="24"/>
+          <w:szCs w:val="24"/>
+          <w:lang w:val="en-US" w:eastAsia="es-ES"/>
+        </w:rPr>
+        <w:tab/>
+      </w:r>
+    </w:p>
+    <w:p>
+      <w:pPr>
+        <w:rPr>
+          <w:rFonts w:ascii="Times New Roman" w:eastAsia="Times New Roman" w:hAnsi="Times New Roman" w:cs="Times New Roman"/>
+          <w:sz w:val="24"/>
+          <w:szCs w:val="24"/>
+          <w:lang w:val="en-US" w:eastAsia="es-ES"/>
+        </w:rPr>
+      </w:pPr>
+      <w:proofErr w:type="spellStart"/>
+      <w:r>
+        <w:rPr>
+          <w:rFonts w:ascii="Times New Roman" w:eastAsia="Times New Roman" w:hAnsi="Times New Roman" w:cs="Times New Roman"/>
+          <w:sz w:val="24"/>
+          <w:szCs w:val="24"/>
+          <w:lang w:val="en-US" w:eastAsia="es-ES"/>
+        </w:rPr>
+        <w:t>copling_delay</w:t>
+      </w:r>
+      <w:proofErr w:type="spellEnd"/>
+      <w:r>
+        <w:rPr>
+          <w:rFonts w:ascii="Times New Roman" w:eastAsia="Times New Roman" w:hAnsi="Times New Roman" w:cs="Times New Roman"/>
+          <w:sz w:val="24"/>
+          <w:szCs w:val="24"/>
+          <w:lang w:val="en-US" w:eastAsia="es-ES"/>
+        </w:rPr>
+        <w:t xml:space="preserve"> = 4.1</w:t>
+      </w:r>
+    </w:p>
+    <w:p>
+      <w:pPr>
+        <w:rPr>
+          <w:rFonts w:ascii="Times New Roman" w:eastAsia="Times New Roman" w:hAnsi="Times New Roman" w:cs="Times New Roman"/>
+          <w:sz w:val="24"/>
+          <w:szCs w:val="24"/>
+          <w:lang w:eastAsia="es-ES"/>
+        </w:rPr>
+      </w:pPr>
+      <w:r>
+        <w:rPr>
+          <w:rFonts w:ascii="Times New Roman" w:eastAsia="Times New Roman" w:hAnsi="Times New Roman" w:cs="Times New Roman"/>
+          <w:sz w:val="24"/>
+          <w:szCs w:val="24"/>
+          <w:lang w:eastAsia="es-ES"/>
+        </w:rPr>
+        <w:t>Q</w:t>
+      </w:r>
+      <w:r>
+        <w:rPr>
+          <w:rFonts w:ascii="Times New Roman" w:eastAsia="Times New Roman" w:hAnsi="Times New Roman" w:cs="Times New Roman"/>
+          <w:sz w:val="24"/>
+          <w:szCs w:val="24"/>
+          <w:vertAlign w:val="subscript"/>
+          <w:lang w:eastAsia="es-ES"/>
+        </w:rPr>
+        <w:t>4, L</w:t>
+      </w:r>
+      <w:r>
+        <w:rPr>
+          <w:rFonts w:ascii="Times New Roman" w:eastAsia="Times New Roman" w:hAnsi="Times New Roman" w:cs="Times New Roman"/>
+          <w:sz w:val="24"/>
+          <w:szCs w:val="24"/>
+          <w:lang w:eastAsia="es-ES"/>
+        </w:rPr>
+        <w:t xml:space="preserve"> = 58.3252</w:t>
+      </w:r>
+    </w:p>
+    <w:p>
+      <w:pPr>
+        <w:rPr>
+          <w:rFonts w:ascii="Times New Roman" w:eastAsia="Times New Roman" w:hAnsi="Times New Roman" w:cs="Times New Roman"/>
+          <w:sz w:val="24"/>
+          <w:szCs w:val="24"/>
+          <w:lang w:eastAsia="es-ES"/>
+        </w:rPr>
+      </w:pPr>
+      <w:r>
+        <w:rPr>
+          <w:rFonts w:ascii="Times New Roman" w:eastAsia="Times New Roman" w:hAnsi="Times New Roman" w:cs="Times New Roman"/>
+          <w:sz w:val="24"/>
+          <w:szCs w:val="24"/>
+          <w:lang w:eastAsia="es-ES"/>
+        </w:rPr>
+        <w:t>Coeficiente K</w:t>
+      </w:r>
+    </w:p>
+    <w:p>
+      <w:pPr>
+        <w:rPr>
+          <w:rFonts w:ascii="Times New Roman" w:eastAsia="Times New Roman" w:hAnsi="Times New Roman" w:cs="Times New Roman"/>
+          <w:sz w:val="24"/>
+          <w:szCs w:val="24"/>
+          <w:lang w:eastAsia="es-ES"/>
+        </w:rPr>
+      </w:pPr>
+      <w:r>
+        <w:rPr>
+          <w:rFonts w:ascii="Times New Roman" w:eastAsia="Times New Roman" w:hAnsi="Times New Roman" w:cs="Times New Roman"/>
+          <w:sz w:val="24"/>
+          <w:szCs w:val="24"/>
+          <w:lang w:eastAsia="es-ES"/>
+        </w:rPr>
+        <w:t>K</w:t>
+      </w:r>
+      <w:r>
+        <w:rPr>
+          <w:rFonts w:ascii="Times New Roman" w:eastAsia="Times New Roman" w:hAnsi="Times New Roman" w:cs="Times New Roman"/>
+          <w:sz w:val="24"/>
+          <w:szCs w:val="24"/>
+          <w:vertAlign w:val="subscript"/>
+          <w:lang w:eastAsia="es-ES"/>
+        </w:rPr>
+        <w:t>12</w:t>
+      </w:r>
+      <w:r>
+        <w:rPr>
+          <w:rFonts w:ascii="Times New Roman" w:eastAsia="Times New Roman" w:hAnsi="Times New Roman" w:cs="Times New Roman"/>
+          <w:sz w:val="24"/>
+          <w:szCs w:val="24"/>
+          <w:lang w:eastAsia="es-ES"/>
+        </w:rPr>
+        <w:t xml:space="preserve"> = 0.015</w:t>
+      </w:r>
+      <w:r>
+        <w:rPr>
+          <w:rFonts w:ascii="Times New Roman" w:eastAsia="Times New Roman" w:hAnsi="Times New Roman" w:cs="Times New Roman"/>
+          <w:sz w:val="24"/>
+          <w:szCs w:val="24"/>
+          <w:lang w:eastAsia="es-ES"/>
+        </w:rPr>
+        <w:tab/>
+      </w:r>
+      <w:r>
+        <w:rPr>
+          <w:rFonts w:ascii="Times New Roman" w:eastAsia="Times New Roman" w:hAnsi="Times New Roman" w:cs="Times New Roman"/>
+          <w:sz w:val="24"/>
+          <w:szCs w:val="24"/>
+          <w:lang w:eastAsia="es-ES"/>
+        </w:rPr>
+        <w:tab/>
+        <w:t>W=</w:t>
+      </w:r>
+      <w:r>
+        <w:t xml:space="preserve"> </w:t>
+      </w:r>
+      <w:r>
+        <w:t>2.616</w:t>
+      </w:r>
+      <w:r>
+        <w:t xml:space="preserve"> </w:t>
+      </w:r>
+      <w:r>
+        <w:rPr>
+          <w:rFonts w:ascii="Times New Roman" w:eastAsia="Times New Roman" w:hAnsi="Times New Roman" w:cs="Times New Roman"/>
+          <w:sz w:val="24"/>
+          <w:szCs w:val="24"/>
+          <w:lang w:eastAsia="es-ES"/>
+        </w:rPr>
+        <w:t>mm</w:t>
+      </w:r>
+    </w:p>
+    <w:p>
+      <w:pPr>
+        <w:rPr>
+          <w:rFonts w:ascii="Times New Roman" w:eastAsia="Times New Roman" w:hAnsi="Times New Roman" w:cs="Times New Roman"/>
+          <w:sz w:val="24"/>
+          <w:szCs w:val="24"/>
+          <w:lang w:val="en-US" w:eastAsia="es-ES"/>
+        </w:rPr>
+      </w:pPr>
+      <w:r>
+        <w:rPr>
+          <w:rFonts w:ascii="Times New Roman" w:eastAsia="Times New Roman" w:hAnsi="Times New Roman" w:cs="Times New Roman"/>
+          <w:sz w:val="24"/>
+          <w:szCs w:val="24"/>
+          <w:lang w:val="en-US" w:eastAsia="es-ES"/>
+        </w:rPr>
+        <w:t>K</w:t>
+      </w:r>
+      <w:r>
+        <w:rPr>
+          <w:rFonts w:ascii="Times New Roman" w:eastAsia="Times New Roman" w:hAnsi="Times New Roman" w:cs="Times New Roman"/>
+          <w:sz w:val="24"/>
+          <w:szCs w:val="24"/>
+          <w:vertAlign w:val="subscript"/>
+          <w:lang w:val="en-US" w:eastAsia="es-ES"/>
+        </w:rPr>
+        <w:t>23</w:t>
+      </w:r>
+      <w:r>
+        <w:rPr>
+          <w:rFonts w:ascii="Times New Roman" w:eastAsia="Times New Roman" w:hAnsi="Times New Roman" w:cs="Times New Roman"/>
+          <w:sz w:val="24"/>
+          <w:szCs w:val="24"/>
+          <w:lang w:val="en-US" w:eastAsia="es-ES"/>
+        </w:rPr>
+        <w:t xml:space="preserve"> = 0.0116    </w:t>
+      </w:r>
+      <w:r>
+        <w:rPr>
+          <w:rFonts w:ascii="Times New Roman" w:eastAsia="Times New Roman" w:hAnsi="Times New Roman" w:cs="Times New Roman"/>
+          <w:sz w:val="24"/>
+          <w:szCs w:val="24"/>
+          <w:lang w:val="en-US" w:eastAsia="es-ES"/>
+        </w:rPr>
+        <w:tab/>
+        <w:t>W =</w:t>
+      </w:r>
+      <w:r>
+        <w:t xml:space="preserve"> </w:t>
+      </w:r>
+      <w:r>
+        <w:rPr>
+          <w:rFonts w:ascii="Times New Roman" w:eastAsia="Times New Roman" w:hAnsi="Times New Roman" w:cs="Times New Roman"/>
+          <w:sz w:val="24"/>
+          <w:szCs w:val="24"/>
+          <w:lang w:val="en-US" w:eastAsia="es-ES"/>
+        </w:rPr>
+        <w:t>2.037</w:t>
+      </w:r>
+      <w:r>
+        <w:rPr>
+          <w:rFonts w:ascii="Times New Roman" w:eastAsia="Times New Roman" w:hAnsi="Times New Roman" w:cs="Times New Roman"/>
+          <w:sz w:val="24"/>
+          <w:szCs w:val="24"/>
+          <w:lang w:val="en-US" w:eastAsia="es-ES"/>
+        </w:rPr>
+        <w:t xml:space="preserve"> mm </w:t>
+      </w:r>
+    </w:p>
+    <w:p>
+      <w:pPr>
+        <w:rPr>
+          <w:rFonts w:ascii="Times New Roman" w:eastAsia="Times New Roman" w:hAnsi="Times New Roman" w:cs="Times New Roman"/>
+          <w:sz w:val="24"/>
+          <w:szCs w:val="24"/>
+          <w:lang w:val="en-US" w:eastAsia="es-ES"/>
+        </w:rPr>
+      </w:pPr>
+      <w:proofErr w:type="spellStart"/>
+      <w:r>
+        <w:rPr>
+          <w:rFonts w:ascii="Times New Roman" w:eastAsia="Times New Roman" w:hAnsi="Times New Roman" w:cs="Times New Roman"/>
+          <w:sz w:val="24"/>
+          <w:szCs w:val="24"/>
+          <w:lang w:val="en-US" w:eastAsia="es-ES"/>
+        </w:rPr>
+        <w:t>copling_delay</w:t>
+      </w:r>
+      <w:proofErr w:type="spellEnd"/>
+      <w:r>
+        <w:rPr>
+          <w:rFonts w:ascii="Times New Roman" w:eastAsia="Times New Roman" w:hAnsi="Times New Roman" w:cs="Times New Roman"/>
+          <w:sz w:val="24"/>
+          <w:szCs w:val="24"/>
+          <w:lang w:val="en-US" w:eastAsia="es-ES"/>
+        </w:rPr>
+        <w:t xml:space="preserve"> = </w:t>
+      </w:r>
+      <w:r>
+        <w:rPr>
+          <w:rFonts w:ascii="Times New Roman" w:eastAsia="Times New Roman" w:hAnsi="Times New Roman" w:cs="Times New Roman"/>
+          <w:sz w:val="24"/>
+          <w:szCs w:val="24"/>
+          <w:lang w:val="en-US" w:eastAsia="es-ES"/>
+        </w:rPr>
+        <w:t>2</w:t>
+      </w:r>
+    </w:p>
+    <w:p>
+      <w:pPr>
+        <w:rPr>
+          <w:rFonts w:ascii="Times New Roman" w:eastAsia="Times New Roman" w:hAnsi="Times New Roman" w:cs="Times New Roman"/>
+          <w:sz w:val="24"/>
+          <w:szCs w:val="24"/>
+          <w:lang w:val="en-US" w:eastAsia="es-ES"/>
+        </w:rPr>
+      </w:pPr>
+      <w:r>
+        <w:rPr>
+          <w:rFonts w:ascii="Times New Roman" w:eastAsia="Times New Roman" w:hAnsi="Times New Roman" w:cs="Times New Roman"/>
+          <w:sz w:val="24"/>
+          <w:szCs w:val="24"/>
+          <w:lang w:val="en-US" w:eastAsia="es-ES"/>
+        </w:rPr>
+        <w:t xml:space="preserve">L1=L4 = </w:t>
+      </w:r>
+      <w:r>
+        <w:rPr>
+          <w:rFonts w:ascii="Times New Roman" w:eastAsia="Times New Roman" w:hAnsi="Times New Roman" w:cs="Times New Roman"/>
+          <w:sz w:val="24"/>
+          <w:szCs w:val="24"/>
+          <w:lang w:val="en-US" w:eastAsia="es-ES"/>
+        </w:rPr>
+        <w:t xml:space="preserve">15.45 </w:t>
+      </w:r>
+    </w:p>
+    <w:p>
+      <w:pPr>
+        <w:rPr>
+          <w:rFonts w:ascii="Times New Roman" w:eastAsia="Times New Roman" w:hAnsi="Times New Roman" w:cs="Times New Roman"/>
+          <w:sz w:val="24"/>
+          <w:szCs w:val="24"/>
+          <w:u w:val="single"/>
+          <w:lang w:val="en-US" w:eastAsia="es-ES"/>
+        </w:rPr>
+        <w:sectPr>
+          <w:type w:val="continuous"/>
+          <w:pgSz w:w="11906" w:h="16838"/>
+          <w:pgMar w:top="1417" w:right="1701" w:bottom="1417" w:left="1701" w:header="708" w:footer="708" w:gutter="0"/>
+          <w:cols w:num="2" w:space="708"/>
+          <w:docGrid w:linePitch="360"/>
+        </w:sectPr>
+      </w:pPr>
+      <w:r>
+        <w:rPr>
+          <w:rFonts w:ascii="Times New Roman" w:eastAsia="Times New Roman" w:hAnsi="Times New Roman" w:cs="Times New Roman"/>
+          <w:sz w:val="24"/>
+          <w:szCs w:val="24"/>
+          <w:lang w:val="en-US" w:eastAsia="es-ES"/>
+        </w:rPr>
+        <w:t xml:space="preserve">L2 = L3 = </w:t>
+      </w:r>
+      <w:r>
+        <w:rPr>
+          <w:rFonts w:ascii="Times New Roman" w:eastAsia="Times New Roman" w:hAnsi="Times New Roman" w:cs="Times New Roman"/>
+          <w:sz w:val="24"/>
+          <w:szCs w:val="24"/>
+          <w:lang w:val="en-US" w:eastAsia="es-ES"/>
+        </w:rPr>
+        <w:t xml:space="preserve">15.45 </w:t>
+      </w:r>
+    </w:p>
+    <w:p>
+      <w:pPr>
+        <w:rPr>
+          <w:rFonts w:ascii="Times New Roman" w:eastAsia="Times New Roman" w:hAnsi="Times New Roman" w:cs="Times New Roman"/>
+          <w:sz w:val="24"/>
+          <w:szCs w:val="24"/>
+          <w:lang w:val="en-US" w:eastAsia="es-ES"/>
+        </w:rPr>
+      </w:pPr>
+      <w:r>
+        <w:rPr>
+          <w:rFonts w:ascii="Times New Roman" w:eastAsia="Times New Roman" w:hAnsi="Times New Roman" w:cs="Times New Roman"/>
+          <w:sz w:val="24"/>
+          <w:szCs w:val="24"/>
+          <w:lang w:val="en-US" w:eastAsia="es-ES"/>
+        </w:rPr>
+        <w:t>K</w:t>
+      </w:r>
+      <w:r>
+        <w:rPr>
+          <w:rFonts w:ascii="Times New Roman" w:eastAsia="Times New Roman" w:hAnsi="Times New Roman" w:cs="Times New Roman"/>
+          <w:sz w:val="24"/>
+          <w:szCs w:val="24"/>
+          <w:vertAlign w:val="subscript"/>
+          <w:lang w:val="en-US" w:eastAsia="es-ES"/>
+        </w:rPr>
+        <w:t>34</w:t>
+      </w:r>
+      <w:r>
+        <w:rPr>
+          <w:rFonts w:ascii="Times New Roman" w:eastAsia="Times New Roman" w:hAnsi="Times New Roman" w:cs="Times New Roman"/>
+          <w:sz w:val="24"/>
+          <w:szCs w:val="24"/>
+          <w:lang w:val="en-US" w:eastAsia="es-ES"/>
+        </w:rPr>
+        <w:t xml:space="preserve"> = 0.015</w:t>
+      </w:r>
+      <w:r>
+        <w:rPr>
+          <w:rFonts w:ascii="Times New Roman" w:eastAsia="Times New Roman" w:hAnsi="Times New Roman" w:cs="Times New Roman"/>
+          <w:sz w:val="24"/>
+          <w:szCs w:val="24"/>
+          <w:lang w:val="en-US" w:eastAsia="es-ES"/>
+        </w:rPr>
+        <w:tab/>
+      </w:r>
+      <w:r>
+        <w:rPr>
+          <w:rFonts w:ascii="Times New Roman" w:eastAsia="Times New Roman" w:hAnsi="Times New Roman" w:cs="Times New Roman"/>
+          <w:sz w:val="24"/>
+          <w:szCs w:val="24"/>
+          <w:lang w:val="en-US" w:eastAsia="es-ES"/>
+        </w:rPr>
+        <w:tab/>
+        <w:t>W=</w:t>
+      </w:r>
+      <w:r>
+        <w:rPr>
+          <w:lang w:val="en-US"/>
+        </w:rPr>
+        <w:t xml:space="preserve"> </w:t>
+      </w:r>
+      <w:r>
+        <w:rPr>
+          <w:lang w:val="en-US"/>
+        </w:rPr>
+        <w:t>2.616</w:t>
+      </w:r>
+      <w:r>
+        <w:rPr>
+          <w:lang w:val="en-US"/>
+        </w:rPr>
+        <w:t xml:space="preserve"> </w:t>
+      </w:r>
+      <w:r>
+        <w:rPr>
+          <w:rFonts w:ascii="Times New Roman" w:eastAsia="Times New Roman" w:hAnsi="Times New Roman" w:cs="Times New Roman"/>
+          <w:sz w:val="24"/>
+          <w:szCs w:val="24"/>
+          <w:lang w:val="en-US" w:eastAsia="es-ES"/>
+        </w:rPr>
+        <w:t>mm</w:t>
+      </w:r>
+    </w:p>
+    <w:p>
+      <w:pPr>
+        <w:rPr>
+          <w:rFonts w:eastAsiaTheme="minorEastAsia"/>
+          <w:lang w:val="en-US"/>
+        </w:rPr>
+      </w:pPr>
+    </w:p>
     <w:sectPr>
+      <w:type w:val="continuous"/>
       <w:pgSz w:w="11906" w:h="16838"/>
       <w:pgMar w:top="1417" w:right="1701" w:bottom="1417" w:left="1701" w:header="708" w:footer="708" w:gutter="0"/>
       <w:cols w:space="708"/>
@@ -1399,7 +5641,7 @@
   <w:style w:type="paragraph" w:default="1" w:styleId="Normal">
     <w:name w:val="Normal"/>
     <w:qFormat/>
-    <w:rsid w:val="00BC3193"/>
+    <w:rsid w:val="008A1C3A"/>
   </w:style>
   <w:style w:type="character" w:default="1" w:styleId="Fuentedeprrafopredeter">
     <w:name w:val="Default Paragraph Font"/>
@@ -1427,6 +5669,33 @@
     <w:uiPriority w:val="99"/>
     <w:semiHidden/>
     <w:unhideWhenUsed/>
+  </w:style>
+  <w:style w:type="paragraph" w:styleId="NormalWeb">
+    <w:name w:val="Normal (Web)"/>
+    <w:basedOn w:val="Normal"/>
+    <w:uiPriority w:val="99"/>
+    <w:semiHidden/>
+    <w:unhideWhenUsed/>
+    <w:rsid w:val="007D4FF5"/>
+    <w:pPr>
+      <w:spacing w:before="100" w:beforeAutospacing="1" w:after="100" w:afterAutospacing="1" w:line="240" w:lineRule="auto"/>
+    </w:pPr>
+    <w:rPr>
+      <w:rFonts w:ascii="Times New Roman" w:eastAsia="Times New Roman" w:hAnsi="Times New Roman" w:cs="Times New Roman"/>
+      <w:sz w:val="24"/>
+      <w:szCs w:val="24"/>
+      <w:lang w:eastAsia="es-ES"/>
+    </w:rPr>
+  </w:style>
+  <w:style w:type="character" w:styleId="Textodelmarcadordeposicin">
+    <w:name w:val="Placeholder Text"/>
+    <w:basedOn w:val="Fuentedeprrafopredeter"/>
+    <w:uiPriority w:val="99"/>
+    <w:semiHidden/>
+    <w:rsid w:val="00662C28"/>
+    <w:rPr>
+      <w:color w:val="808080"/>
+    </w:rPr>
   </w:style>
 </w:styles>
 </file>

</xml_diff>